<commit_message>
Rozdzial 4 warstwa kliencka
</commit_message>
<xml_diff>
--- a/Tekst/4.PrzegladTechnologii/Rozdział4.3.docx
+++ b/Tekst/4.PrzegladTechnologii/Rozdział4.3.docx
@@ -175,16 +175,7 @@
           <w:szCs w:val="24"/>
           <w:lang w:val="pl-PL"/>
         </w:rPr>
-        <w:t xml:space="preserve"> </w:t>
-      </w:r>
-      <w:r>
-        <w:rPr>
-          <w:rFonts w:ascii="Times New Roman" w:hAnsi="Times New Roman" w:cs="Times New Roman"/>
-          <w:sz w:val="24"/>
-          <w:szCs w:val="24"/>
-          <w:lang w:val="pl-PL"/>
-        </w:rPr>
-        <w:t>jest</w:t>
+        <w:t xml:space="preserve"> jest</w:t>
       </w:r>
       <w:r>
         <w:rPr>
@@ -472,16 +463,7 @@
           <w:szCs w:val="24"/>
           <w:lang w:val="pl-PL"/>
         </w:rPr>
-        <w:t xml:space="preserve"> </w:t>
-      </w:r>
-      <w:r>
-        <w:rPr>
-          <w:rFonts w:ascii="Times New Roman" w:hAnsi="Times New Roman" w:cs="Times New Roman"/>
-          <w:sz w:val="24"/>
-          <w:szCs w:val="24"/>
-          <w:lang w:val="pl-PL"/>
-        </w:rPr>
-        <w:t>się</w:t>
+        <w:t xml:space="preserve"> się</w:t>
       </w:r>
       <w:r>
         <w:rPr>
@@ -762,16 +744,25 @@
           <w:szCs w:val="24"/>
           <w:lang w:val="pl-PL"/>
         </w:rPr>
-        <w:t xml:space="preserve">e, </w:t>
-      </w:r>
-      <w:r>
-        <w:rPr>
-          <w:rFonts w:ascii="Times New Roman" w:hAnsi="Times New Roman" w:cs="Times New Roman"/>
-          <w:sz w:val="24"/>
-          <w:szCs w:val="24"/>
-          <w:lang w:val="pl-PL"/>
-        </w:rPr>
-        <w:t>pomiędzy którymi następował wybór</w:t>
+        <w:t>e, pomiędzy którymi następował wybór,</w:t>
+      </w:r>
+      <w:r>
+        <w:rPr>
+          <w:rFonts w:ascii="Times New Roman" w:hAnsi="Times New Roman" w:cs="Times New Roman"/>
+          <w:sz w:val="24"/>
+          <w:szCs w:val="24"/>
+          <w:lang w:val="pl-PL"/>
+        </w:rPr>
+        <w:t xml:space="preserve"> w każdej </w:t>
+      </w:r>
+      <w:r>
+        <w:rPr>
+          <w:rFonts w:ascii="Times New Roman" w:hAnsi="Times New Roman" w:cs="Times New Roman"/>
+          <w:sz w:val="24"/>
+          <w:szCs w:val="24"/>
+          <w:lang w:val="pl-PL"/>
+        </w:rPr>
+        <w:t>z trzech</w:t>
       </w:r>
       <w:r>
         <w:rPr>
@@ -789,35 +780,908 @@
           <w:szCs w:val="24"/>
           <w:lang w:val="pl-PL"/>
         </w:rPr>
-        <w:t xml:space="preserve"> w każdej </w:t>
-      </w:r>
-      <w:r>
-        <w:rPr>
-          <w:rFonts w:ascii="Times New Roman" w:hAnsi="Times New Roman" w:cs="Times New Roman"/>
-          <w:sz w:val="24"/>
-          <w:szCs w:val="24"/>
-          <w:lang w:val="pl-PL"/>
-        </w:rPr>
-        <w:t xml:space="preserve">z </w:t>
-      </w:r>
-      <w:r>
-        <w:rPr>
-          <w:rFonts w:ascii="Times New Roman" w:hAnsi="Times New Roman" w:cs="Times New Roman"/>
-          <w:sz w:val="24"/>
-          <w:szCs w:val="24"/>
-          <w:lang w:val="pl-PL"/>
-        </w:rPr>
-        <w:t>trzech</w:t>
-      </w:r>
-      <w:r>
-        <w:rPr>
-          <w:rFonts w:ascii="Times New Roman" w:hAnsi="Times New Roman" w:cs="Times New Roman"/>
-          <w:sz w:val="24"/>
-          <w:szCs w:val="24"/>
-          <w:lang w:val="pl-PL"/>
-        </w:rPr>
         <w:t xml:space="preserve"> </w:t>
       </w:r>
+      <w:r>
+        <w:rPr>
+          <w:rFonts w:ascii="Times New Roman" w:hAnsi="Times New Roman" w:cs="Times New Roman"/>
+          <w:sz w:val="24"/>
+          <w:szCs w:val="24"/>
+          <w:lang w:val="pl-PL"/>
+        </w:rPr>
+        <w:t>wyżej wymienionych warstw.</w:t>
+      </w:r>
+      <w:r>
+        <w:rPr>
+          <w:rFonts w:ascii="Times New Roman" w:hAnsi="Times New Roman" w:cs="Times New Roman"/>
+          <w:sz w:val="24"/>
+          <w:szCs w:val="24"/>
+          <w:lang w:val="pl-PL"/>
+        </w:rPr>
+        <w:t xml:space="preserve"> </w:t>
+      </w:r>
+    </w:p>
+    <w:p>
+      <w:pPr>
+        <w:rPr>
+          <w:lang w:val="pl-PL"/>
+        </w:rPr>
+      </w:pPr>
+      <w:r>
+        <w:rPr>
+          <w:lang w:val="pl-PL"/>
+        </w:rPr>
+        <w:br w:type="page"/>
+      </w:r>
+    </w:p>
+    <w:p>
+      <w:pPr>
+        <w:jc w:val="both"/>
+        <w:rPr>
+          <w:rFonts w:ascii="Times New Roman" w:hAnsi="Times New Roman" w:cs="Times New Roman"/>
+          <w:sz w:val="24"/>
+          <w:szCs w:val="24"/>
+          <w:lang w:val="pl-PL"/>
+        </w:rPr>
+      </w:pPr>
+    </w:p>
+    <w:p>
+      <w:pPr>
+        <w:jc w:val="both"/>
+        <w:rPr>
+          <w:rFonts w:ascii="Times New Roman" w:hAnsi="Times New Roman" w:cs="Times New Roman"/>
+          <w:b/>
+          <w:sz w:val="24"/>
+          <w:szCs w:val="24"/>
+          <w:lang w:val="pl-PL"/>
+        </w:rPr>
+      </w:pPr>
+      <w:r>
+        <w:rPr>
+          <w:rFonts w:ascii="Times New Roman" w:hAnsi="Times New Roman" w:cs="Times New Roman"/>
+          <w:b/>
+          <w:sz w:val="24"/>
+          <w:szCs w:val="24"/>
+          <w:lang w:val="pl-PL"/>
+        </w:rPr>
+        <w:t>4.1</w:t>
+      </w:r>
+      <w:r>
+        <w:rPr>
+          <w:rFonts w:ascii="Times New Roman" w:hAnsi="Times New Roman" w:cs="Times New Roman"/>
+          <w:b/>
+          <w:sz w:val="24"/>
+          <w:szCs w:val="24"/>
+          <w:lang w:val="pl-PL"/>
+        </w:rPr>
+        <w:t>.</w:t>
+      </w:r>
+      <w:r>
+        <w:rPr>
+          <w:rFonts w:ascii="Times New Roman" w:hAnsi="Times New Roman" w:cs="Times New Roman"/>
+          <w:b/>
+          <w:sz w:val="24"/>
+          <w:szCs w:val="24"/>
+          <w:lang w:val="pl-PL"/>
+        </w:rPr>
+        <w:t xml:space="preserve"> Warstwa prezentacyjna</w:t>
+      </w:r>
+      <w:r>
+        <w:rPr>
+          <w:rFonts w:ascii="Times New Roman" w:hAnsi="Times New Roman" w:cs="Times New Roman"/>
+          <w:b/>
+          <w:sz w:val="24"/>
+          <w:szCs w:val="24"/>
+          <w:lang w:val="pl-PL"/>
+        </w:rPr>
+        <w:t xml:space="preserve"> (kliencka)</w:t>
+      </w:r>
+    </w:p>
+    <w:p>
+      <w:pPr>
+        <w:ind w:firstLine="720"/>
+        <w:jc w:val="both"/>
+        <w:rPr>
+          <w:rFonts w:ascii="Times New Roman" w:hAnsi="Times New Roman" w:cs="Times New Roman"/>
+          <w:sz w:val="24"/>
+          <w:szCs w:val="24"/>
+          <w:lang w:val="pl-PL"/>
+        </w:rPr>
+      </w:pPr>
+      <w:r>
+        <w:rPr>
+          <w:rFonts w:ascii="Times New Roman" w:hAnsi="Times New Roman" w:cs="Times New Roman"/>
+          <w:sz w:val="24"/>
+          <w:szCs w:val="24"/>
+          <w:lang w:val="pl-PL"/>
+        </w:rPr>
+        <w:t>Pierwszą wyszczególnioną warstwą jest warstwa prezentacyjna. Jest ona odpowiedzialna za etap działania aplikacji</w:t>
+      </w:r>
+      <w:r>
+        <w:rPr>
+          <w:rFonts w:ascii="Times New Roman" w:hAnsi="Times New Roman" w:cs="Times New Roman"/>
+          <w:sz w:val="24"/>
+          <w:szCs w:val="24"/>
+          <w:lang w:val="pl-PL"/>
+        </w:rPr>
+        <w:t xml:space="preserve"> bezpośrednio związany z użytkownikiem docelowym</w:t>
+      </w:r>
+      <w:r>
+        <w:rPr>
+          <w:rFonts w:ascii="Times New Roman" w:hAnsi="Times New Roman" w:cs="Times New Roman"/>
+          <w:sz w:val="24"/>
+          <w:szCs w:val="24"/>
+          <w:lang w:val="pl-PL"/>
+        </w:rPr>
+        <w:t xml:space="preserve"> – </w:t>
+      </w:r>
+      <w:r>
+        <w:rPr>
+          <w:rFonts w:ascii="Times New Roman" w:hAnsi="Times New Roman" w:cs="Times New Roman"/>
+          <w:sz w:val="24"/>
+          <w:szCs w:val="24"/>
+          <w:lang w:val="pl-PL"/>
+        </w:rPr>
+        <w:t xml:space="preserve">intuicyjny interfejs </w:t>
+      </w:r>
+      <w:r>
+        <w:rPr>
+          <w:rFonts w:ascii="Times New Roman" w:hAnsi="Times New Roman" w:cs="Times New Roman"/>
+          <w:sz w:val="24"/>
+          <w:szCs w:val="24"/>
+          <w:lang w:val="pl-PL"/>
+        </w:rPr>
+        <w:t>oraz</w:t>
+      </w:r>
+      <w:r>
+        <w:rPr>
+          <w:rFonts w:ascii="Times New Roman" w:hAnsi="Times New Roman" w:cs="Times New Roman"/>
+          <w:sz w:val="24"/>
+          <w:szCs w:val="24"/>
+          <w:lang w:val="pl-PL"/>
+        </w:rPr>
+        <w:t xml:space="preserve"> </w:t>
+      </w:r>
+      <w:r>
+        <w:rPr>
+          <w:rFonts w:ascii="Times New Roman" w:hAnsi="Times New Roman" w:cs="Times New Roman"/>
+          <w:sz w:val="24"/>
+          <w:szCs w:val="24"/>
+          <w:lang w:val="pl-PL"/>
+        </w:rPr>
+        <w:t>wyświetlanie danych w sposób przejrzysty. Całość musi być ułożona tak, żeby dany użytkownik nie był zag</w:t>
+      </w:r>
+      <w:r>
+        <w:rPr>
+          <w:rFonts w:ascii="Times New Roman" w:hAnsi="Times New Roman" w:cs="Times New Roman"/>
+          <w:sz w:val="24"/>
+          <w:szCs w:val="24"/>
+          <w:lang w:val="pl-PL"/>
+        </w:rPr>
+        <w:t>ubiony korzystając z aplikacji</w:t>
+      </w:r>
+      <w:r>
+        <w:rPr>
+          <w:rFonts w:ascii="Times New Roman" w:hAnsi="Times New Roman" w:cs="Times New Roman"/>
+          <w:sz w:val="24"/>
+          <w:szCs w:val="24"/>
+          <w:lang w:val="pl-PL"/>
+        </w:rPr>
+        <w:t>.</w:t>
+      </w:r>
+      <w:r>
+        <w:rPr>
+          <w:rFonts w:ascii="Times New Roman" w:hAnsi="Times New Roman" w:cs="Times New Roman"/>
+          <w:sz w:val="24"/>
+          <w:szCs w:val="24"/>
+          <w:lang w:val="pl-PL"/>
+        </w:rPr>
+        <w:t xml:space="preserve"> Zadowolenie użytkownika końcowego bezpośrednio jest związany z warstwą kliencką, dlatego należy przywiązać dużą uwagę w jaki sposób prezentujemy nasze funkcjonalności.</w:t>
+      </w:r>
+      <w:r>
+        <w:rPr>
+          <w:rFonts w:ascii="Times New Roman" w:hAnsi="Times New Roman" w:cs="Times New Roman"/>
+          <w:sz w:val="24"/>
+          <w:szCs w:val="24"/>
+          <w:lang w:val="pl-PL"/>
+        </w:rPr>
+        <w:t xml:space="preserve"> Jako że aplikacja wytwarzana w ramach tej pracy, jest to aplikacja webowa, podstawą</w:t>
+      </w:r>
+      <w:r>
+        <w:rPr>
+          <w:rFonts w:ascii="Times New Roman" w:hAnsi="Times New Roman" w:cs="Times New Roman"/>
+          <w:sz w:val="24"/>
+          <w:szCs w:val="24"/>
+          <w:lang w:val="pl-PL"/>
+        </w:rPr>
+        <w:t>,</w:t>
+      </w:r>
+      <w:r>
+        <w:rPr>
+          <w:rFonts w:ascii="Times New Roman" w:hAnsi="Times New Roman" w:cs="Times New Roman"/>
+          <w:sz w:val="24"/>
+          <w:szCs w:val="24"/>
+          <w:lang w:val="pl-PL"/>
+        </w:rPr>
+        <w:t xml:space="preserve"> która będzie wykorzystywana to HTML oraz CSS z rozszerzeniem SASS.</w:t>
+      </w:r>
+      <w:r>
+        <w:rPr>
+          <w:rFonts w:ascii="Times New Roman" w:hAnsi="Times New Roman" w:cs="Times New Roman"/>
+          <w:sz w:val="24"/>
+          <w:szCs w:val="24"/>
+          <w:lang w:val="pl-PL"/>
+        </w:rPr>
+        <w:t xml:space="preserve"> Wykorzystany zostanie także </w:t>
+      </w:r>
+      <w:proofErr w:type="spellStart"/>
+      <w:r>
+        <w:rPr>
+          <w:rFonts w:ascii="Times New Roman" w:hAnsi="Times New Roman" w:cs="Times New Roman"/>
+          <w:sz w:val="24"/>
+          <w:szCs w:val="24"/>
+          <w:lang w:val="pl-PL"/>
+        </w:rPr>
+        <w:t>framework</w:t>
+      </w:r>
+      <w:proofErr w:type="spellEnd"/>
+      <w:r>
+        <w:rPr>
+          <w:rFonts w:ascii="Times New Roman" w:hAnsi="Times New Roman" w:cs="Times New Roman"/>
+          <w:sz w:val="24"/>
+          <w:szCs w:val="24"/>
+          <w:lang w:val="pl-PL"/>
+        </w:rPr>
+        <w:t xml:space="preserve"> o nazwie </w:t>
+      </w:r>
+      <w:proofErr w:type="spellStart"/>
+      <w:r>
+        <w:rPr>
+          <w:rFonts w:ascii="Times New Roman" w:hAnsi="Times New Roman" w:cs="Times New Roman"/>
+          <w:sz w:val="24"/>
+          <w:szCs w:val="24"/>
+          <w:lang w:val="pl-PL"/>
+        </w:rPr>
+        <w:t>Bootstrap</w:t>
+      </w:r>
+      <w:proofErr w:type="spellEnd"/>
+      <w:r>
+        <w:rPr>
+          <w:rFonts w:ascii="Times New Roman" w:hAnsi="Times New Roman" w:cs="Times New Roman"/>
+          <w:sz w:val="24"/>
+          <w:szCs w:val="24"/>
+          <w:lang w:val="pl-PL"/>
+        </w:rPr>
+        <w:t xml:space="preserve"> w celu łatwiejszego </w:t>
+      </w:r>
+      <w:proofErr w:type="spellStart"/>
+      <w:r>
+        <w:rPr>
+          <w:rFonts w:ascii="Times New Roman" w:hAnsi="Times New Roman" w:cs="Times New Roman"/>
+          <w:sz w:val="24"/>
+          <w:szCs w:val="24"/>
+          <w:lang w:val="pl-PL"/>
+        </w:rPr>
+        <w:t>stylowania</w:t>
+      </w:r>
+      <w:proofErr w:type="spellEnd"/>
+      <w:r>
+        <w:rPr>
+          <w:rFonts w:ascii="Times New Roman" w:hAnsi="Times New Roman" w:cs="Times New Roman"/>
+          <w:sz w:val="24"/>
+          <w:szCs w:val="24"/>
+          <w:lang w:val="pl-PL"/>
+        </w:rPr>
+        <w:t xml:space="preserve"> strony za pomocą gotowych komponentów dostarczonych przez ten </w:t>
+      </w:r>
+      <w:proofErr w:type="spellStart"/>
+      <w:r>
+        <w:rPr>
+          <w:rFonts w:ascii="Times New Roman" w:hAnsi="Times New Roman" w:cs="Times New Roman"/>
+          <w:sz w:val="24"/>
+          <w:szCs w:val="24"/>
+          <w:lang w:val="pl-PL"/>
+        </w:rPr>
+        <w:t>framework</w:t>
+      </w:r>
+      <w:proofErr w:type="spellEnd"/>
+      <w:r>
+        <w:rPr>
+          <w:rFonts w:ascii="Times New Roman" w:hAnsi="Times New Roman" w:cs="Times New Roman"/>
+          <w:sz w:val="24"/>
+          <w:szCs w:val="24"/>
+          <w:lang w:val="pl-PL"/>
+        </w:rPr>
+        <w:t>.</w:t>
+      </w:r>
+      <w:r>
+        <w:rPr>
+          <w:rFonts w:ascii="Times New Roman" w:hAnsi="Times New Roman" w:cs="Times New Roman"/>
+          <w:sz w:val="24"/>
+          <w:szCs w:val="24"/>
+          <w:lang w:val="pl-PL"/>
+        </w:rPr>
+        <w:t xml:space="preserve"> Wybór, jaki dokonujemy w tej warstwie, jest to wybór </w:t>
+      </w:r>
+      <w:r>
+        <w:rPr>
+          <w:rFonts w:ascii="Times New Roman" w:hAnsi="Times New Roman" w:cs="Times New Roman"/>
+          <w:sz w:val="24"/>
+          <w:szCs w:val="24"/>
+          <w:lang w:val="pl-PL"/>
+        </w:rPr>
+        <w:t xml:space="preserve">pomiędzy mechanizmami zapewniającymi wyświetlanie danych pochodzących z serwera oraz obsługującymi interakcję użytkownika ze stroną. W ramach tego rozdziału wybór ten będzie ograniczony do narzędzi związanych z językiem </w:t>
+      </w:r>
+      <w:proofErr w:type="spellStart"/>
+      <w:r>
+        <w:rPr>
+          <w:rFonts w:ascii="Times New Roman" w:hAnsi="Times New Roman" w:cs="Times New Roman"/>
+          <w:sz w:val="24"/>
+          <w:szCs w:val="24"/>
+          <w:lang w:val="pl-PL"/>
+        </w:rPr>
+        <w:t>Javascript</w:t>
+      </w:r>
+      <w:proofErr w:type="spellEnd"/>
+      <w:r>
+        <w:rPr>
+          <w:rFonts w:ascii="Times New Roman" w:hAnsi="Times New Roman" w:cs="Times New Roman"/>
+          <w:sz w:val="24"/>
+          <w:szCs w:val="24"/>
+          <w:lang w:val="pl-PL"/>
+        </w:rPr>
+        <w:t xml:space="preserve">. </w:t>
+      </w:r>
+    </w:p>
+    <w:p>
+      <w:pPr>
+        <w:ind w:firstLine="720"/>
+        <w:jc w:val="both"/>
+        <w:rPr>
+          <w:rFonts w:ascii="Times New Roman" w:hAnsi="Times New Roman" w:cs="Times New Roman"/>
+          <w:sz w:val="24"/>
+          <w:szCs w:val="24"/>
+          <w:lang w:val="pl-PL"/>
+        </w:rPr>
+      </w:pPr>
+      <w:r>
+        <w:rPr>
+          <w:rFonts w:ascii="Times New Roman" w:hAnsi="Times New Roman" w:cs="Times New Roman"/>
+          <w:sz w:val="24"/>
+          <w:szCs w:val="24"/>
+          <w:lang w:val="pl-PL"/>
+        </w:rPr>
+        <w:t xml:space="preserve"> </w:t>
+      </w:r>
+      <w:proofErr w:type="spellStart"/>
+      <w:r>
+        <w:rPr>
+          <w:rFonts w:ascii="Times New Roman" w:hAnsi="Times New Roman" w:cs="Times New Roman"/>
+          <w:sz w:val="24"/>
+          <w:szCs w:val="24"/>
+          <w:lang w:val="pl-PL"/>
+        </w:rPr>
+        <w:t>Javascript</w:t>
+      </w:r>
+      <w:proofErr w:type="spellEnd"/>
+      <w:r>
+        <w:rPr>
+          <w:rFonts w:ascii="Times New Roman" w:hAnsi="Times New Roman" w:cs="Times New Roman"/>
+          <w:sz w:val="24"/>
+          <w:szCs w:val="24"/>
+          <w:lang w:val="pl-PL"/>
+        </w:rPr>
+        <w:t xml:space="preserve"> jest to język skryptowy, stworzony przez Brendana </w:t>
+      </w:r>
+      <w:proofErr w:type="spellStart"/>
+      <w:r>
+        <w:rPr>
+          <w:rFonts w:ascii="Times New Roman" w:hAnsi="Times New Roman" w:cs="Times New Roman"/>
+          <w:sz w:val="24"/>
+          <w:szCs w:val="24"/>
+          <w:lang w:val="pl-PL"/>
+        </w:rPr>
+        <w:t>Eicha</w:t>
+      </w:r>
+      <w:proofErr w:type="spellEnd"/>
+      <w:r>
+        <w:rPr>
+          <w:rFonts w:ascii="Times New Roman" w:hAnsi="Times New Roman" w:cs="Times New Roman"/>
+          <w:sz w:val="24"/>
+          <w:szCs w:val="24"/>
+          <w:lang w:val="pl-PL"/>
+        </w:rPr>
+        <w:t xml:space="preserve"> z firmy Netscape, z myślą o przeglądarkach internetowych, pozwalający na implementację zachowania strony w związku z interakcją użytkownika. W ostatnich latach, język ten zyskał na popularności, wynikiem czego jest przeniesienie mechanizmów związanych z tym językiem na stronę serwera (</w:t>
+      </w:r>
+      <w:proofErr w:type="spellStart"/>
+      <w:r>
+        <w:rPr>
+          <w:rFonts w:ascii="Times New Roman" w:hAnsi="Times New Roman" w:cs="Times New Roman"/>
+          <w:sz w:val="24"/>
+          <w:szCs w:val="24"/>
+          <w:lang w:val="pl-PL"/>
+        </w:rPr>
+        <w:t>NodeJS</w:t>
+      </w:r>
+      <w:proofErr w:type="spellEnd"/>
+      <w:r>
+        <w:rPr>
+          <w:rFonts w:ascii="Times New Roman" w:hAnsi="Times New Roman" w:cs="Times New Roman"/>
+          <w:sz w:val="24"/>
+          <w:szCs w:val="24"/>
+          <w:lang w:val="pl-PL"/>
+        </w:rPr>
+        <w:t>). Pomimo rozszerzenia swojego wykorzystania</w:t>
+      </w:r>
+      <w:r>
+        <w:rPr>
+          <w:rFonts w:ascii="Times New Roman" w:hAnsi="Times New Roman" w:cs="Times New Roman"/>
+          <w:sz w:val="24"/>
+          <w:szCs w:val="24"/>
+          <w:lang w:val="pl-PL"/>
+        </w:rPr>
+        <w:t xml:space="preserve"> </w:t>
+      </w:r>
+      <w:r>
+        <w:rPr>
+          <w:rFonts w:ascii="Times New Roman" w:hAnsi="Times New Roman" w:cs="Times New Roman"/>
+          <w:sz w:val="24"/>
+          <w:szCs w:val="24"/>
+          <w:lang w:val="pl-PL"/>
+        </w:rPr>
+        <w:t>na stronę serwer</w:t>
+      </w:r>
+      <w:r>
+        <w:rPr>
+          <w:rFonts w:ascii="Times New Roman" w:hAnsi="Times New Roman" w:cs="Times New Roman"/>
+          <w:sz w:val="24"/>
+          <w:szCs w:val="24"/>
+          <w:lang w:val="pl-PL"/>
+        </w:rPr>
+        <w:t>ową</w:t>
+      </w:r>
+      <w:r>
+        <w:rPr>
+          <w:rFonts w:ascii="Times New Roman" w:hAnsi="Times New Roman" w:cs="Times New Roman"/>
+          <w:sz w:val="24"/>
+          <w:szCs w:val="24"/>
+          <w:lang w:val="pl-PL"/>
+        </w:rPr>
+        <w:t xml:space="preserve">, język ten </w:t>
+      </w:r>
+      <w:r>
+        <w:rPr>
+          <w:rFonts w:ascii="Times New Roman" w:hAnsi="Times New Roman" w:cs="Times New Roman"/>
+          <w:sz w:val="24"/>
+          <w:szCs w:val="24"/>
+          <w:lang w:val="pl-PL"/>
+        </w:rPr>
+        <w:t>ciągle</w:t>
+      </w:r>
+      <w:r>
+        <w:rPr>
+          <w:rFonts w:ascii="Times New Roman" w:hAnsi="Times New Roman" w:cs="Times New Roman"/>
+          <w:sz w:val="24"/>
+          <w:szCs w:val="24"/>
+          <w:lang w:val="pl-PL"/>
+        </w:rPr>
+        <w:t xml:space="preserve"> jest kojarzony z kodem klienckim</w:t>
+      </w:r>
+      <w:r>
+        <w:rPr>
+          <w:rFonts w:ascii="Times New Roman" w:hAnsi="Times New Roman" w:cs="Times New Roman"/>
+          <w:sz w:val="24"/>
+          <w:szCs w:val="24"/>
+          <w:lang w:val="pl-PL"/>
+        </w:rPr>
+        <w:t xml:space="preserve"> </w:t>
+      </w:r>
+      <w:r>
+        <w:rPr>
+          <w:rFonts w:ascii="Times New Roman" w:hAnsi="Times New Roman" w:cs="Times New Roman"/>
+          <w:sz w:val="24"/>
+          <w:szCs w:val="24"/>
+          <w:lang w:val="pl-PL"/>
+        </w:rPr>
+        <w:t>[1]</w:t>
+      </w:r>
+      <w:r>
+        <w:rPr>
+          <w:rFonts w:ascii="Times New Roman" w:hAnsi="Times New Roman" w:cs="Times New Roman"/>
+          <w:sz w:val="24"/>
+          <w:szCs w:val="24"/>
+          <w:lang w:val="pl-PL"/>
+        </w:rPr>
+        <w:t xml:space="preserve">. Pierwszym pytaniem, jakie pojawia się przy wyborze technologii związanej z tą warstwą, jest pytanie o słuszność wyboru jakiegokolwiek </w:t>
+      </w:r>
+      <w:proofErr w:type="spellStart"/>
+      <w:r>
+        <w:rPr>
+          <w:rFonts w:ascii="Times New Roman" w:hAnsi="Times New Roman" w:cs="Times New Roman"/>
+          <w:sz w:val="24"/>
+          <w:szCs w:val="24"/>
+          <w:lang w:val="pl-PL"/>
+        </w:rPr>
+        <w:t>frameworku</w:t>
+      </w:r>
+      <w:proofErr w:type="spellEnd"/>
+      <w:r>
+        <w:rPr>
+          <w:rFonts w:ascii="Times New Roman" w:hAnsi="Times New Roman" w:cs="Times New Roman"/>
+          <w:sz w:val="24"/>
+          <w:szCs w:val="24"/>
+          <w:lang w:val="pl-PL"/>
+        </w:rPr>
+        <w:t xml:space="preserve"> </w:t>
+      </w:r>
+      <w:proofErr w:type="spellStart"/>
+      <w:r>
+        <w:rPr>
+          <w:rFonts w:ascii="Times New Roman" w:hAnsi="Times New Roman" w:cs="Times New Roman"/>
+          <w:sz w:val="24"/>
+          <w:szCs w:val="24"/>
+          <w:lang w:val="pl-PL"/>
+        </w:rPr>
+        <w:t>javascriptowego</w:t>
+      </w:r>
+      <w:proofErr w:type="spellEnd"/>
+      <w:r>
+        <w:rPr>
+          <w:rFonts w:ascii="Times New Roman" w:hAnsi="Times New Roman" w:cs="Times New Roman"/>
+          <w:sz w:val="24"/>
+          <w:szCs w:val="24"/>
+          <w:lang w:val="pl-PL"/>
+        </w:rPr>
+        <w:t xml:space="preserve">. Biorąc pod uwagę efektywność działania strony, podstawowe badania wykazują, że sam </w:t>
+      </w:r>
+      <w:proofErr w:type="spellStart"/>
+      <w:r>
+        <w:rPr>
+          <w:rFonts w:ascii="Times New Roman" w:hAnsi="Times New Roman" w:cs="Times New Roman"/>
+          <w:sz w:val="24"/>
+          <w:szCs w:val="24"/>
+          <w:lang w:val="pl-PL"/>
+        </w:rPr>
+        <w:t>javascript</w:t>
+      </w:r>
+      <w:proofErr w:type="spellEnd"/>
+      <w:r>
+        <w:rPr>
+          <w:rFonts w:ascii="Times New Roman" w:hAnsi="Times New Roman" w:cs="Times New Roman"/>
+          <w:sz w:val="24"/>
+          <w:szCs w:val="24"/>
+          <w:lang w:val="pl-PL"/>
+        </w:rPr>
+        <w:t xml:space="preserve"> jest dużo szybszy w działaniu, niż jego odpowiedniki [2], jednakże jeżeli weźmiemy pod uwagę współczesne komputery jakimi posługują się użytkownicy, dla większości aplikacji, różnica ta będzie niezauważalna. Jeżeli weźmiemy pod uwagę jakość tworzonego kodu, prędkość wytwarzania</w:t>
+      </w:r>
+      <w:r>
+        <w:rPr>
+          <w:rFonts w:ascii="Times New Roman" w:hAnsi="Times New Roman" w:cs="Times New Roman"/>
+          <w:sz w:val="24"/>
+          <w:szCs w:val="24"/>
+          <w:lang w:val="pl-PL"/>
+        </w:rPr>
+        <w:t xml:space="preserve"> aplikacji oraz łatwość z jaką dane są transferowane z serwera na stronę </w:t>
+      </w:r>
+      <w:proofErr w:type="spellStart"/>
+      <w:r>
+        <w:rPr>
+          <w:rFonts w:ascii="Times New Roman" w:hAnsi="Times New Roman" w:cs="Times New Roman"/>
+          <w:sz w:val="24"/>
+          <w:szCs w:val="24"/>
+          <w:lang w:val="pl-PL"/>
+        </w:rPr>
+        <w:t>html</w:t>
+      </w:r>
+      <w:proofErr w:type="spellEnd"/>
+      <w:r>
+        <w:rPr>
+          <w:rFonts w:ascii="Times New Roman" w:hAnsi="Times New Roman" w:cs="Times New Roman"/>
+          <w:sz w:val="24"/>
+          <w:szCs w:val="24"/>
+          <w:lang w:val="pl-PL"/>
+        </w:rPr>
+        <w:t xml:space="preserve">, użycie </w:t>
+      </w:r>
+      <w:proofErr w:type="spellStart"/>
+      <w:r>
+        <w:rPr>
+          <w:rFonts w:ascii="Times New Roman" w:hAnsi="Times New Roman" w:cs="Times New Roman"/>
+          <w:sz w:val="24"/>
+          <w:szCs w:val="24"/>
+          <w:lang w:val="pl-PL"/>
+        </w:rPr>
+        <w:t>frameworka</w:t>
+      </w:r>
+      <w:proofErr w:type="spellEnd"/>
+      <w:r>
+        <w:rPr>
+          <w:rFonts w:ascii="Times New Roman" w:hAnsi="Times New Roman" w:cs="Times New Roman"/>
+          <w:sz w:val="24"/>
+          <w:szCs w:val="24"/>
+          <w:lang w:val="pl-PL"/>
+        </w:rPr>
+        <w:t xml:space="preserve"> wypada dużo lepiej niż wykorzystanie czystego </w:t>
+      </w:r>
+      <w:proofErr w:type="spellStart"/>
+      <w:r>
+        <w:rPr>
+          <w:rFonts w:ascii="Times New Roman" w:hAnsi="Times New Roman" w:cs="Times New Roman"/>
+          <w:sz w:val="24"/>
+          <w:szCs w:val="24"/>
+          <w:lang w:val="pl-PL"/>
+        </w:rPr>
+        <w:t>J</w:t>
+      </w:r>
+      <w:r>
+        <w:rPr>
+          <w:rFonts w:ascii="Times New Roman" w:hAnsi="Times New Roman" w:cs="Times New Roman"/>
+          <w:sz w:val="24"/>
+          <w:szCs w:val="24"/>
+          <w:lang w:val="pl-PL"/>
+        </w:rPr>
+        <w:t>avascriptu</w:t>
+      </w:r>
+      <w:proofErr w:type="spellEnd"/>
+      <w:r>
+        <w:rPr>
+          <w:rFonts w:ascii="Times New Roman" w:hAnsi="Times New Roman" w:cs="Times New Roman"/>
+          <w:sz w:val="24"/>
+          <w:szCs w:val="24"/>
+          <w:lang w:val="pl-PL"/>
+        </w:rPr>
+        <w:t>.</w:t>
+      </w:r>
+    </w:p>
+    <w:p>
+      <w:pPr>
+        <w:ind w:firstLine="720"/>
+        <w:jc w:val="both"/>
+        <w:rPr>
+          <w:rFonts w:ascii="Times New Roman" w:hAnsi="Times New Roman" w:cs="Times New Roman"/>
+          <w:sz w:val="24"/>
+          <w:szCs w:val="24"/>
+          <w:lang w:val="pl-PL"/>
+        </w:rPr>
+      </w:pPr>
+      <w:r>
+        <w:rPr>
+          <w:rFonts w:ascii="Times New Roman" w:hAnsi="Times New Roman" w:cs="Times New Roman"/>
+          <w:sz w:val="24"/>
+          <w:szCs w:val="24"/>
+          <w:lang w:val="pl-PL"/>
+        </w:rPr>
+        <w:t xml:space="preserve">Ilość dostępnych </w:t>
+      </w:r>
+      <w:proofErr w:type="spellStart"/>
+      <w:r>
+        <w:rPr>
+          <w:rFonts w:ascii="Times New Roman" w:hAnsi="Times New Roman" w:cs="Times New Roman"/>
+          <w:sz w:val="24"/>
+          <w:szCs w:val="24"/>
+          <w:lang w:val="pl-PL"/>
+        </w:rPr>
+        <w:t>frameworków</w:t>
+      </w:r>
+      <w:proofErr w:type="spellEnd"/>
+      <w:r>
+        <w:rPr>
+          <w:rFonts w:ascii="Times New Roman" w:hAnsi="Times New Roman" w:cs="Times New Roman"/>
+          <w:sz w:val="24"/>
+          <w:szCs w:val="24"/>
+          <w:lang w:val="pl-PL"/>
+        </w:rPr>
+        <w:t xml:space="preserve"> </w:t>
+      </w:r>
+      <w:proofErr w:type="spellStart"/>
+      <w:r>
+        <w:rPr>
+          <w:rFonts w:ascii="Times New Roman" w:hAnsi="Times New Roman" w:cs="Times New Roman"/>
+          <w:sz w:val="24"/>
+          <w:szCs w:val="24"/>
+          <w:lang w:val="pl-PL"/>
+        </w:rPr>
+        <w:t>javascriptowych</w:t>
+      </w:r>
+      <w:proofErr w:type="spellEnd"/>
+      <w:r>
+        <w:rPr>
+          <w:rFonts w:ascii="Times New Roman" w:hAnsi="Times New Roman" w:cs="Times New Roman"/>
+          <w:sz w:val="24"/>
+          <w:szCs w:val="24"/>
+          <w:lang w:val="pl-PL"/>
+        </w:rPr>
+        <w:t xml:space="preserve"> jest bardzo duża. Porównanie tych narzędzi należy dokonywać w perspektywie architektury, efektywności, łatwości wytwarzania produktu oraz aktywności społeczności powiązanej z danym </w:t>
+      </w:r>
+      <w:proofErr w:type="spellStart"/>
+      <w:r>
+        <w:rPr>
+          <w:rFonts w:ascii="Times New Roman" w:hAnsi="Times New Roman" w:cs="Times New Roman"/>
+          <w:sz w:val="24"/>
+          <w:szCs w:val="24"/>
+          <w:lang w:val="pl-PL"/>
+        </w:rPr>
+        <w:t>frameworkiem</w:t>
+      </w:r>
+      <w:proofErr w:type="spellEnd"/>
+      <w:r>
+        <w:rPr>
+          <w:rFonts w:ascii="Times New Roman" w:hAnsi="Times New Roman" w:cs="Times New Roman"/>
+          <w:sz w:val="24"/>
+          <w:szCs w:val="24"/>
+          <w:lang w:val="pl-PL"/>
+        </w:rPr>
+        <w:t>.</w:t>
+      </w:r>
+      <w:r>
+        <w:rPr>
+          <w:rFonts w:ascii="Times New Roman" w:hAnsi="Times New Roman" w:cs="Times New Roman"/>
+          <w:sz w:val="24"/>
+          <w:szCs w:val="24"/>
+          <w:lang w:val="pl-PL"/>
+        </w:rPr>
+        <w:t xml:space="preserve"> Bio</w:t>
+      </w:r>
+      <w:r>
+        <w:rPr>
+          <w:rFonts w:ascii="Times New Roman" w:hAnsi="Times New Roman" w:cs="Times New Roman"/>
+          <w:sz w:val="24"/>
+          <w:szCs w:val="24"/>
+          <w:lang w:val="pl-PL"/>
+        </w:rPr>
+        <w:t xml:space="preserve">rąc pod uwagę popularność </w:t>
+      </w:r>
+      <w:proofErr w:type="spellStart"/>
+      <w:r>
+        <w:rPr>
+          <w:rFonts w:ascii="Times New Roman" w:hAnsi="Times New Roman" w:cs="Times New Roman"/>
+          <w:sz w:val="24"/>
+          <w:szCs w:val="24"/>
+          <w:lang w:val="pl-PL"/>
+        </w:rPr>
+        <w:t>frameworków</w:t>
+      </w:r>
+      <w:proofErr w:type="spellEnd"/>
+      <w:r>
+        <w:rPr>
+          <w:rFonts w:ascii="Times New Roman" w:hAnsi="Times New Roman" w:cs="Times New Roman"/>
+          <w:sz w:val="24"/>
+          <w:szCs w:val="24"/>
+          <w:lang w:val="pl-PL"/>
+        </w:rPr>
+        <w:t xml:space="preserve"> w 2017 roku, do porównania wybrane zostały trzy </w:t>
+      </w:r>
+      <w:proofErr w:type="spellStart"/>
+      <w:r>
+        <w:rPr>
+          <w:rFonts w:ascii="Times New Roman" w:hAnsi="Times New Roman" w:cs="Times New Roman"/>
+          <w:sz w:val="24"/>
+          <w:szCs w:val="24"/>
+          <w:lang w:val="pl-PL"/>
+        </w:rPr>
+        <w:t>javascriptowe</w:t>
+      </w:r>
+      <w:proofErr w:type="spellEnd"/>
+      <w:r>
+        <w:rPr>
+          <w:rFonts w:ascii="Times New Roman" w:hAnsi="Times New Roman" w:cs="Times New Roman"/>
+          <w:sz w:val="24"/>
+          <w:szCs w:val="24"/>
+          <w:lang w:val="pl-PL"/>
+        </w:rPr>
+        <w:t xml:space="preserve"> </w:t>
+      </w:r>
+      <w:proofErr w:type="spellStart"/>
+      <w:r>
+        <w:rPr>
+          <w:rFonts w:ascii="Times New Roman" w:hAnsi="Times New Roman" w:cs="Times New Roman"/>
+          <w:sz w:val="24"/>
+          <w:szCs w:val="24"/>
+          <w:lang w:val="pl-PL"/>
+        </w:rPr>
+        <w:t>frameworki</w:t>
+      </w:r>
+      <w:proofErr w:type="spellEnd"/>
+      <w:r>
+        <w:rPr>
+          <w:rFonts w:ascii="Times New Roman" w:hAnsi="Times New Roman" w:cs="Times New Roman"/>
+          <w:sz w:val="24"/>
+          <w:szCs w:val="24"/>
+          <w:lang w:val="pl-PL"/>
+        </w:rPr>
+        <w:t xml:space="preserve"> – </w:t>
+      </w:r>
+      <w:proofErr w:type="spellStart"/>
+      <w:r>
+        <w:rPr>
+          <w:rFonts w:ascii="Times New Roman" w:hAnsi="Times New Roman" w:cs="Times New Roman"/>
+          <w:sz w:val="24"/>
+          <w:szCs w:val="24"/>
+          <w:lang w:val="pl-PL"/>
+        </w:rPr>
+        <w:t>Angular</w:t>
+      </w:r>
+      <w:proofErr w:type="spellEnd"/>
+      <w:r>
+        <w:rPr>
+          <w:rFonts w:ascii="Times New Roman" w:hAnsi="Times New Roman" w:cs="Times New Roman"/>
+          <w:sz w:val="24"/>
+          <w:szCs w:val="24"/>
+          <w:lang w:val="pl-PL"/>
+        </w:rPr>
+        <w:t xml:space="preserve">, </w:t>
+      </w:r>
+      <w:proofErr w:type="spellStart"/>
+      <w:r>
+        <w:rPr>
+          <w:rFonts w:ascii="Times New Roman" w:hAnsi="Times New Roman" w:cs="Times New Roman"/>
+          <w:sz w:val="24"/>
+          <w:szCs w:val="24"/>
+          <w:lang w:val="pl-PL"/>
+        </w:rPr>
+        <w:t>ReactJs</w:t>
+      </w:r>
+      <w:proofErr w:type="spellEnd"/>
+      <w:r>
+        <w:rPr>
+          <w:rFonts w:ascii="Times New Roman" w:hAnsi="Times New Roman" w:cs="Times New Roman"/>
+          <w:sz w:val="24"/>
+          <w:szCs w:val="24"/>
+          <w:lang w:val="pl-PL"/>
+        </w:rPr>
+        <w:t xml:space="preserve"> oraz </w:t>
+      </w:r>
+      <w:proofErr w:type="spellStart"/>
+      <w:r>
+        <w:rPr>
+          <w:rFonts w:ascii="Times New Roman" w:hAnsi="Times New Roman" w:cs="Times New Roman"/>
+          <w:sz w:val="24"/>
+          <w:szCs w:val="24"/>
+          <w:lang w:val="pl-PL"/>
+        </w:rPr>
+        <w:t>EmberJs</w:t>
+      </w:r>
+      <w:proofErr w:type="spellEnd"/>
+      <w:r>
+        <w:rPr>
+          <w:rFonts w:ascii="Times New Roman" w:hAnsi="Times New Roman" w:cs="Times New Roman"/>
+          <w:sz w:val="24"/>
+          <w:szCs w:val="24"/>
+          <w:lang w:val="pl-PL"/>
+        </w:rPr>
+        <w:t xml:space="preserve"> [3]</w:t>
+      </w:r>
+    </w:p>
+    <w:p>
+      <w:pPr>
+        <w:rPr>
+          <w:rFonts w:ascii="Times New Roman" w:hAnsi="Times New Roman" w:cs="Times New Roman"/>
+          <w:sz w:val="24"/>
+          <w:szCs w:val="24"/>
+          <w:lang w:val="pl-PL"/>
+        </w:rPr>
+      </w:pPr>
+      <w:r>
+        <w:rPr>
+          <w:rFonts w:ascii="Times New Roman" w:hAnsi="Times New Roman" w:cs="Times New Roman"/>
+          <w:sz w:val="24"/>
+          <w:szCs w:val="24"/>
+          <w:lang w:val="pl-PL"/>
+        </w:rPr>
+        <w:br w:type="page"/>
+      </w:r>
+    </w:p>
+    <w:p>
+      <w:pPr>
+        <w:ind w:firstLine="720"/>
+        <w:jc w:val="both"/>
+        <w:rPr>
+          <w:rFonts w:ascii="Times New Roman" w:hAnsi="Times New Roman" w:cs="Times New Roman"/>
+          <w:sz w:val="24"/>
+          <w:szCs w:val="24"/>
+          <w:lang w:val="pl-PL"/>
+        </w:rPr>
+      </w:pPr>
       <w:bookmarkStart w:id="0" w:name="_GoBack"/>
       <w:bookmarkEnd w:id="0"/>
       <w:r>
@@ -827,772 +1691,7 @@
           <w:szCs w:val="24"/>
           <w:lang w:val="pl-PL"/>
         </w:rPr>
-        <w:t>wyżej wymienionych warstw.</w:t>
-      </w:r>
-      <w:r>
-        <w:rPr>
-          <w:rFonts w:ascii="Times New Roman" w:hAnsi="Times New Roman" w:cs="Times New Roman"/>
-          <w:sz w:val="24"/>
-          <w:szCs w:val="24"/>
-          <w:lang w:val="pl-PL"/>
-        </w:rPr>
-        <w:t xml:space="preserve"> </w:t>
-      </w:r>
-    </w:p>
-    <w:p>
-      <w:pPr>
-        <w:rPr>
-          <w:lang w:val="pl-PL"/>
-        </w:rPr>
-      </w:pPr>
-      <w:r>
-        <w:rPr>
-          <w:lang w:val="pl-PL"/>
-        </w:rPr>
-        <w:br w:type="page"/>
-      </w:r>
-    </w:p>
-    <w:p>
-      <w:pPr>
-        <w:jc w:val="both"/>
-        <w:rPr>
-          <w:rFonts w:ascii="Times New Roman" w:hAnsi="Times New Roman" w:cs="Times New Roman"/>
-          <w:sz w:val="24"/>
-          <w:szCs w:val="24"/>
-          <w:lang w:val="pl-PL"/>
-        </w:rPr>
-      </w:pPr>
-    </w:p>
-    <w:p>
-      <w:pPr>
-        <w:jc w:val="both"/>
-        <w:rPr>
-          <w:rFonts w:ascii="Times New Roman" w:hAnsi="Times New Roman" w:cs="Times New Roman"/>
-          <w:b/>
-          <w:sz w:val="24"/>
-          <w:szCs w:val="24"/>
-          <w:lang w:val="pl-PL"/>
-        </w:rPr>
-      </w:pPr>
-      <w:r>
-        <w:rPr>
-          <w:rFonts w:ascii="Times New Roman" w:hAnsi="Times New Roman" w:cs="Times New Roman"/>
-          <w:b/>
-          <w:sz w:val="24"/>
-          <w:szCs w:val="24"/>
-          <w:lang w:val="pl-PL"/>
-        </w:rPr>
-        <w:t>4.1</w:t>
-      </w:r>
-      <w:r>
-        <w:rPr>
-          <w:rFonts w:ascii="Times New Roman" w:hAnsi="Times New Roman" w:cs="Times New Roman"/>
-          <w:b/>
-          <w:sz w:val="24"/>
-          <w:szCs w:val="24"/>
-          <w:lang w:val="pl-PL"/>
-        </w:rPr>
-        <w:t>.</w:t>
-      </w:r>
-      <w:r>
-        <w:rPr>
-          <w:rFonts w:ascii="Times New Roman" w:hAnsi="Times New Roman" w:cs="Times New Roman"/>
-          <w:b/>
-          <w:sz w:val="24"/>
-          <w:szCs w:val="24"/>
-          <w:lang w:val="pl-PL"/>
-        </w:rPr>
-        <w:t xml:space="preserve"> Warstwa prezentacyjna</w:t>
-      </w:r>
-      <w:r>
-        <w:rPr>
-          <w:rFonts w:ascii="Times New Roman" w:hAnsi="Times New Roman" w:cs="Times New Roman"/>
-          <w:b/>
-          <w:sz w:val="24"/>
-          <w:szCs w:val="24"/>
-          <w:lang w:val="pl-PL"/>
-        </w:rPr>
-        <w:t xml:space="preserve"> (kliencka)</w:t>
-      </w:r>
-    </w:p>
-    <w:p>
-      <w:pPr>
-        <w:jc w:val="both"/>
-        <w:rPr>
-          <w:rFonts w:ascii="Times New Roman" w:hAnsi="Times New Roman" w:cs="Times New Roman"/>
-          <w:sz w:val="24"/>
-          <w:szCs w:val="24"/>
-          <w:lang w:val="pl-PL"/>
-        </w:rPr>
-      </w:pPr>
-      <w:r>
-        <w:rPr>
-          <w:rFonts w:ascii="Times New Roman" w:hAnsi="Times New Roman" w:cs="Times New Roman"/>
-          <w:sz w:val="24"/>
-          <w:szCs w:val="24"/>
-          <w:lang w:val="pl-PL"/>
-        </w:rPr>
-        <w:t xml:space="preserve">Pierwszą wyszczególnioną warstwą jest warstwa prezentacyjna. Jest ona odpowiedzialna za końcowy etap działania aplikacji – </w:t>
-      </w:r>
-      <w:r>
-        <w:rPr>
-          <w:rFonts w:ascii="Times New Roman" w:hAnsi="Times New Roman" w:cs="Times New Roman"/>
-          <w:sz w:val="24"/>
-          <w:szCs w:val="24"/>
-          <w:lang w:val="pl-PL"/>
-        </w:rPr>
-        <w:t xml:space="preserve">intuicyjny interfejs czy </w:t>
-      </w:r>
-      <w:r>
-        <w:rPr>
-          <w:rFonts w:ascii="Times New Roman" w:hAnsi="Times New Roman" w:cs="Times New Roman"/>
-          <w:sz w:val="24"/>
-          <w:szCs w:val="24"/>
-          <w:lang w:val="pl-PL"/>
-        </w:rPr>
-        <w:t>wyświetlanie danych w sposób przejrzysty dla użytkownika. Całość musi być ułożona tak, żeby dany użytkownik nie był zag</w:t>
-      </w:r>
-      <w:r>
-        <w:rPr>
-          <w:rFonts w:ascii="Times New Roman" w:hAnsi="Times New Roman" w:cs="Times New Roman"/>
-          <w:sz w:val="24"/>
-          <w:szCs w:val="24"/>
-          <w:lang w:val="pl-PL"/>
-        </w:rPr>
-        <w:t>ubiony korzystając z aplikacji</w:t>
-      </w:r>
-      <w:r>
-        <w:rPr>
-          <w:rFonts w:ascii="Times New Roman" w:hAnsi="Times New Roman" w:cs="Times New Roman"/>
-          <w:sz w:val="24"/>
-          <w:szCs w:val="24"/>
-          <w:lang w:val="pl-PL"/>
-        </w:rPr>
-        <w:t>.</w:t>
-      </w:r>
-      <w:r>
-        <w:rPr>
-          <w:rFonts w:ascii="Times New Roman" w:hAnsi="Times New Roman" w:cs="Times New Roman"/>
-          <w:sz w:val="24"/>
-          <w:szCs w:val="24"/>
-          <w:lang w:val="pl-PL"/>
-        </w:rPr>
-        <w:t xml:space="preserve"> Jako że </w:t>
-      </w:r>
-      <w:r>
-        <w:rPr>
-          <w:rFonts w:ascii="Times New Roman" w:hAnsi="Times New Roman" w:cs="Times New Roman"/>
-          <w:sz w:val="24"/>
-          <w:szCs w:val="24"/>
-          <w:lang w:val="pl-PL"/>
-        </w:rPr>
-        <w:t>będzie</w:t>
-      </w:r>
-      <w:r>
-        <w:rPr>
-          <w:rFonts w:ascii="Times New Roman" w:hAnsi="Times New Roman" w:cs="Times New Roman"/>
-          <w:sz w:val="24"/>
-          <w:szCs w:val="24"/>
-          <w:lang w:val="pl-PL"/>
-        </w:rPr>
-        <w:t xml:space="preserve"> to aplikacja webowa, podstawą, która będzie w</w:t>
-      </w:r>
-      <w:r>
-        <w:rPr>
-          <w:rFonts w:ascii="Times New Roman" w:hAnsi="Times New Roman" w:cs="Times New Roman"/>
-          <w:sz w:val="24"/>
-          <w:szCs w:val="24"/>
-          <w:lang w:val="pl-PL"/>
-        </w:rPr>
-        <w:t xml:space="preserve">ykorzystana jest HTML oraz  CSS wraz z </w:t>
-      </w:r>
-      <w:proofErr w:type="spellStart"/>
-      <w:r>
-        <w:rPr>
-          <w:rFonts w:ascii="Times New Roman" w:hAnsi="Times New Roman" w:cs="Times New Roman"/>
-          <w:sz w:val="24"/>
-          <w:szCs w:val="24"/>
-          <w:lang w:val="pl-PL"/>
-        </w:rPr>
-        <w:t>Bootstrapem</w:t>
-      </w:r>
-      <w:proofErr w:type="spellEnd"/>
-      <w:r>
-        <w:rPr>
-          <w:rFonts w:ascii="Times New Roman" w:hAnsi="Times New Roman" w:cs="Times New Roman"/>
-          <w:sz w:val="24"/>
-          <w:szCs w:val="24"/>
-          <w:lang w:val="pl-PL"/>
-        </w:rPr>
-        <w:t>, który będzie odpowiedzialny za</w:t>
-      </w:r>
-      <w:r>
-        <w:rPr>
-          <w:rFonts w:ascii="Times New Roman" w:hAnsi="Times New Roman" w:cs="Times New Roman"/>
-          <w:sz w:val="24"/>
-          <w:szCs w:val="24"/>
-          <w:lang w:val="pl-PL"/>
-        </w:rPr>
-        <w:t xml:space="preserve"> </w:t>
-      </w:r>
-      <w:proofErr w:type="spellStart"/>
-      <w:r>
-        <w:rPr>
-          <w:rFonts w:ascii="Times New Roman" w:hAnsi="Times New Roman" w:cs="Times New Roman"/>
-          <w:sz w:val="24"/>
-          <w:szCs w:val="24"/>
-          <w:lang w:val="pl-PL"/>
-        </w:rPr>
-        <w:t>stylowanie</w:t>
-      </w:r>
-      <w:proofErr w:type="spellEnd"/>
-      <w:r>
-        <w:rPr>
-          <w:rFonts w:ascii="Times New Roman" w:hAnsi="Times New Roman" w:cs="Times New Roman"/>
-          <w:sz w:val="24"/>
-          <w:szCs w:val="24"/>
-          <w:lang w:val="pl-PL"/>
-        </w:rPr>
-        <w:t xml:space="preserve"> i ogólny wygląd strony. Wyborem jakiego </w:t>
-      </w:r>
-      <w:r>
-        <w:rPr>
-          <w:rFonts w:ascii="Times New Roman" w:hAnsi="Times New Roman" w:cs="Times New Roman"/>
-          <w:sz w:val="24"/>
-          <w:szCs w:val="24"/>
-          <w:lang w:val="pl-PL"/>
-        </w:rPr>
-        <w:t>należy wykonać</w:t>
-      </w:r>
-      <w:r>
-        <w:rPr>
-          <w:rFonts w:ascii="Times New Roman" w:hAnsi="Times New Roman" w:cs="Times New Roman"/>
-          <w:sz w:val="24"/>
-          <w:szCs w:val="24"/>
-          <w:lang w:val="pl-PL"/>
-        </w:rPr>
-        <w:t xml:space="preserve"> </w:t>
-      </w:r>
-      <w:r>
-        <w:rPr>
-          <w:rFonts w:ascii="Times New Roman" w:hAnsi="Times New Roman" w:cs="Times New Roman"/>
-          <w:sz w:val="24"/>
-          <w:szCs w:val="24"/>
-          <w:lang w:val="pl-PL"/>
-        </w:rPr>
-        <w:t>w</w:t>
-      </w:r>
-      <w:r>
-        <w:rPr>
-          <w:rFonts w:ascii="Times New Roman" w:hAnsi="Times New Roman" w:cs="Times New Roman"/>
-          <w:sz w:val="24"/>
-          <w:szCs w:val="24"/>
-          <w:lang w:val="pl-PL"/>
-        </w:rPr>
-        <w:t xml:space="preserve"> tej warstwie jest </w:t>
-      </w:r>
-      <w:proofErr w:type="spellStart"/>
-      <w:r>
-        <w:rPr>
-          <w:rFonts w:ascii="Times New Roman" w:hAnsi="Times New Roman" w:cs="Times New Roman"/>
-          <w:sz w:val="24"/>
-          <w:szCs w:val="24"/>
-          <w:lang w:val="pl-PL"/>
-        </w:rPr>
-        <w:t>framework</w:t>
-      </w:r>
-      <w:proofErr w:type="spellEnd"/>
-      <w:r>
-        <w:rPr>
-          <w:rFonts w:ascii="Times New Roman" w:hAnsi="Times New Roman" w:cs="Times New Roman"/>
-          <w:sz w:val="24"/>
-          <w:szCs w:val="24"/>
-          <w:lang w:val="pl-PL"/>
-        </w:rPr>
-        <w:t xml:space="preserve"> </w:t>
-      </w:r>
-      <w:proofErr w:type="spellStart"/>
-      <w:r>
-        <w:rPr>
-          <w:rFonts w:ascii="Times New Roman" w:hAnsi="Times New Roman" w:cs="Times New Roman"/>
-          <w:sz w:val="24"/>
-          <w:szCs w:val="24"/>
-          <w:lang w:val="pl-PL"/>
-        </w:rPr>
-        <w:t>javascript’owy</w:t>
-      </w:r>
-      <w:proofErr w:type="spellEnd"/>
-      <w:r>
-        <w:rPr>
-          <w:rFonts w:ascii="Times New Roman" w:hAnsi="Times New Roman" w:cs="Times New Roman"/>
-          <w:sz w:val="24"/>
-          <w:szCs w:val="24"/>
-          <w:lang w:val="pl-PL"/>
-        </w:rPr>
-        <w:t xml:space="preserve">, który będzie odpowiedzialny za komunikację klient-serwer </w:t>
-      </w:r>
-      <w:r>
-        <w:rPr>
-          <w:rFonts w:ascii="Times New Roman" w:hAnsi="Times New Roman" w:cs="Times New Roman"/>
-          <w:sz w:val="24"/>
-          <w:szCs w:val="24"/>
-          <w:lang w:val="pl-PL"/>
-        </w:rPr>
-        <w:t>oraz</w:t>
-      </w:r>
-      <w:r>
-        <w:rPr>
-          <w:rFonts w:ascii="Times New Roman" w:hAnsi="Times New Roman" w:cs="Times New Roman"/>
-          <w:sz w:val="24"/>
-          <w:szCs w:val="24"/>
-          <w:lang w:val="pl-PL"/>
-        </w:rPr>
-        <w:t>, że</w:t>
-      </w:r>
-      <w:r>
-        <w:rPr>
-          <w:rFonts w:ascii="Times New Roman" w:hAnsi="Times New Roman" w:cs="Times New Roman"/>
-          <w:sz w:val="24"/>
-          <w:szCs w:val="24"/>
-          <w:lang w:val="pl-PL"/>
-        </w:rPr>
-        <w:t xml:space="preserve"> logikę po stronie klienta. Jest także możliwość użycia </w:t>
-      </w:r>
-      <w:r>
-        <w:rPr>
-          <w:rFonts w:ascii="Times New Roman" w:hAnsi="Times New Roman" w:cs="Times New Roman"/>
-          <w:sz w:val="24"/>
-          <w:szCs w:val="24"/>
-          <w:lang w:val="pl-PL"/>
-        </w:rPr>
-        <w:t>języku</w:t>
-      </w:r>
-      <w:r>
-        <w:rPr>
-          <w:rFonts w:ascii="Times New Roman" w:hAnsi="Times New Roman" w:cs="Times New Roman"/>
-          <w:sz w:val="24"/>
-          <w:szCs w:val="24"/>
-          <w:lang w:val="pl-PL"/>
-        </w:rPr>
-        <w:t xml:space="preserve"> </w:t>
-      </w:r>
-      <w:proofErr w:type="spellStart"/>
-      <w:r>
-        <w:rPr>
-          <w:rFonts w:ascii="Times New Roman" w:hAnsi="Times New Roman" w:cs="Times New Roman"/>
-          <w:sz w:val="24"/>
-          <w:szCs w:val="24"/>
-          <w:lang w:val="pl-PL"/>
-        </w:rPr>
-        <w:t>Javascript</w:t>
-      </w:r>
-      <w:proofErr w:type="spellEnd"/>
-      <w:r>
-        <w:rPr>
-          <w:rFonts w:ascii="Times New Roman" w:hAnsi="Times New Roman" w:cs="Times New Roman"/>
-          <w:sz w:val="24"/>
-          <w:szCs w:val="24"/>
-          <w:lang w:val="pl-PL"/>
-        </w:rPr>
-        <w:t xml:space="preserve"> bez żadnej n</w:t>
-      </w:r>
-      <w:r>
-        <w:rPr>
-          <w:rFonts w:ascii="Times New Roman" w:hAnsi="Times New Roman" w:cs="Times New Roman"/>
-          <w:sz w:val="24"/>
-          <w:szCs w:val="24"/>
-          <w:lang w:val="pl-PL"/>
-        </w:rPr>
-        <w:t>akładki</w:t>
-      </w:r>
-      <w:r>
-        <w:rPr>
-          <w:rFonts w:ascii="Times New Roman" w:hAnsi="Times New Roman" w:cs="Times New Roman"/>
-          <w:sz w:val="24"/>
-          <w:szCs w:val="24"/>
-          <w:lang w:val="pl-PL"/>
-        </w:rPr>
-        <w:t xml:space="preserve">, jednakże </w:t>
-      </w:r>
-      <w:r>
-        <w:rPr>
-          <w:rFonts w:ascii="Times New Roman" w:hAnsi="Times New Roman" w:cs="Times New Roman"/>
-          <w:sz w:val="24"/>
-          <w:szCs w:val="24"/>
-          <w:lang w:val="pl-PL"/>
-        </w:rPr>
-        <w:t>dodanie</w:t>
-      </w:r>
-      <w:r>
-        <w:rPr>
-          <w:rFonts w:ascii="Times New Roman" w:hAnsi="Times New Roman" w:cs="Times New Roman"/>
-          <w:sz w:val="24"/>
-          <w:szCs w:val="24"/>
-          <w:lang w:val="pl-PL"/>
-        </w:rPr>
-        <w:t xml:space="preserve"> </w:t>
-      </w:r>
-      <w:proofErr w:type="spellStart"/>
-      <w:r>
-        <w:rPr>
-          <w:rFonts w:ascii="Times New Roman" w:hAnsi="Times New Roman" w:cs="Times New Roman"/>
-          <w:sz w:val="24"/>
-          <w:szCs w:val="24"/>
-          <w:lang w:val="pl-PL"/>
-        </w:rPr>
-        <w:t>frameworka</w:t>
-      </w:r>
-      <w:proofErr w:type="spellEnd"/>
-      <w:r>
-        <w:rPr>
-          <w:rFonts w:ascii="Times New Roman" w:hAnsi="Times New Roman" w:cs="Times New Roman"/>
-          <w:sz w:val="24"/>
-          <w:szCs w:val="24"/>
-          <w:lang w:val="pl-PL"/>
-        </w:rPr>
-        <w:t xml:space="preserve"> </w:t>
-      </w:r>
-      <w:r>
-        <w:rPr>
-          <w:rFonts w:ascii="Times New Roman" w:hAnsi="Times New Roman" w:cs="Times New Roman"/>
-          <w:sz w:val="24"/>
-          <w:szCs w:val="24"/>
-          <w:lang w:val="pl-PL"/>
-        </w:rPr>
-        <w:t>d</w:t>
-      </w:r>
-      <w:r>
-        <w:rPr>
-          <w:rFonts w:ascii="Times New Roman" w:hAnsi="Times New Roman" w:cs="Times New Roman"/>
-          <w:sz w:val="24"/>
-          <w:szCs w:val="24"/>
-          <w:lang w:val="pl-PL"/>
-        </w:rPr>
-        <w:t xml:space="preserve">aje dużo </w:t>
-      </w:r>
-      <w:r>
-        <w:rPr>
-          <w:rFonts w:ascii="Times New Roman" w:hAnsi="Times New Roman" w:cs="Times New Roman"/>
-          <w:sz w:val="24"/>
-          <w:szCs w:val="24"/>
-          <w:lang w:val="pl-PL"/>
-        </w:rPr>
-        <w:t>korzyści</w:t>
-      </w:r>
-      <w:r>
-        <w:rPr>
-          <w:rFonts w:ascii="Times New Roman" w:hAnsi="Times New Roman" w:cs="Times New Roman"/>
-          <w:sz w:val="24"/>
-          <w:szCs w:val="24"/>
-          <w:lang w:val="pl-PL"/>
-        </w:rPr>
-        <w:t xml:space="preserve">. </w:t>
-      </w:r>
-      <w:r>
-        <w:rPr>
-          <w:rFonts w:ascii="Times New Roman" w:hAnsi="Times New Roman" w:cs="Times New Roman"/>
-          <w:sz w:val="24"/>
-          <w:szCs w:val="24"/>
-          <w:lang w:val="pl-PL"/>
-        </w:rPr>
-        <w:t>Usprawnieniami, które uzyskuje</w:t>
-      </w:r>
-      <w:r>
-        <w:rPr>
-          <w:rFonts w:ascii="Times New Roman" w:hAnsi="Times New Roman" w:cs="Times New Roman"/>
-          <w:sz w:val="24"/>
-          <w:szCs w:val="24"/>
-          <w:lang w:val="pl-PL"/>
-        </w:rPr>
-        <w:t xml:space="preserve"> się</w:t>
-      </w:r>
-      <w:r>
-        <w:rPr>
-          <w:rFonts w:ascii="Times New Roman" w:hAnsi="Times New Roman" w:cs="Times New Roman"/>
-          <w:sz w:val="24"/>
-          <w:szCs w:val="24"/>
-          <w:lang w:val="pl-PL"/>
-        </w:rPr>
-        <w:t xml:space="preserve"> uży</w:t>
-      </w:r>
-      <w:r>
-        <w:rPr>
-          <w:rFonts w:ascii="Times New Roman" w:hAnsi="Times New Roman" w:cs="Times New Roman"/>
-          <w:sz w:val="24"/>
-          <w:szCs w:val="24"/>
-          <w:lang w:val="pl-PL"/>
-        </w:rPr>
-        <w:t xml:space="preserve">wając </w:t>
-      </w:r>
-      <w:proofErr w:type="spellStart"/>
-      <w:r>
-        <w:rPr>
-          <w:rFonts w:ascii="Times New Roman" w:hAnsi="Times New Roman" w:cs="Times New Roman"/>
-          <w:sz w:val="24"/>
-          <w:szCs w:val="24"/>
-          <w:lang w:val="pl-PL"/>
-        </w:rPr>
-        <w:t>framework</w:t>
-      </w:r>
-      <w:r>
-        <w:rPr>
-          <w:rFonts w:ascii="Times New Roman" w:hAnsi="Times New Roman" w:cs="Times New Roman"/>
-          <w:sz w:val="24"/>
-          <w:szCs w:val="24"/>
-          <w:lang w:val="pl-PL"/>
-        </w:rPr>
-        <w:t>a</w:t>
-      </w:r>
-      <w:proofErr w:type="spellEnd"/>
-      <w:r>
-        <w:rPr>
-          <w:rFonts w:ascii="Times New Roman" w:hAnsi="Times New Roman" w:cs="Times New Roman"/>
-          <w:sz w:val="24"/>
-          <w:szCs w:val="24"/>
-          <w:lang w:val="pl-PL"/>
-        </w:rPr>
-        <w:t xml:space="preserve"> </w:t>
-      </w:r>
-      <w:proofErr w:type="spellStart"/>
-      <w:r>
-        <w:rPr>
-          <w:rFonts w:ascii="Times New Roman" w:hAnsi="Times New Roman" w:cs="Times New Roman"/>
-          <w:sz w:val="24"/>
-          <w:szCs w:val="24"/>
-          <w:lang w:val="pl-PL"/>
-        </w:rPr>
-        <w:t>j</w:t>
-      </w:r>
-      <w:r>
-        <w:rPr>
-          <w:rFonts w:ascii="Times New Roman" w:hAnsi="Times New Roman" w:cs="Times New Roman"/>
-          <w:sz w:val="24"/>
-          <w:szCs w:val="24"/>
-          <w:lang w:val="pl-PL"/>
-        </w:rPr>
-        <w:t>avascrip</w:t>
-      </w:r>
-      <w:r>
-        <w:rPr>
-          <w:rFonts w:ascii="Times New Roman" w:hAnsi="Times New Roman" w:cs="Times New Roman"/>
-          <w:sz w:val="24"/>
-          <w:szCs w:val="24"/>
-          <w:lang w:val="pl-PL"/>
-        </w:rPr>
-        <w:t>t’ow</w:t>
-      </w:r>
-      <w:r>
-        <w:rPr>
-          <w:rFonts w:ascii="Times New Roman" w:hAnsi="Times New Roman" w:cs="Times New Roman"/>
-          <w:sz w:val="24"/>
-          <w:szCs w:val="24"/>
-          <w:lang w:val="pl-PL"/>
-        </w:rPr>
-        <w:t>ego</w:t>
-      </w:r>
-      <w:proofErr w:type="spellEnd"/>
-      <w:r>
-        <w:rPr>
-          <w:rFonts w:ascii="Times New Roman" w:hAnsi="Times New Roman" w:cs="Times New Roman"/>
-          <w:sz w:val="24"/>
-          <w:szCs w:val="24"/>
-          <w:lang w:val="pl-PL"/>
-        </w:rPr>
-        <w:t xml:space="preserve"> po stronie klienta jest dużo mniejsza</w:t>
-      </w:r>
-      <w:r>
-        <w:rPr>
-          <w:rFonts w:ascii="Times New Roman" w:hAnsi="Times New Roman" w:cs="Times New Roman"/>
-          <w:sz w:val="24"/>
-          <w:szCs w:val="24"/>
-          <w:lang w:val="pl-PL"/>
-        </w:rPr>
-        <w:t xml:space="preserve"> ilość kodu</w:t>
-      </w:r>
-      <w:r>
-        <w:rPr>
-          <w:rFonts w:ascii="Times New Roman" w:hAnsi="Times New Roman" w:cs="Times New Roman"/>
-          <w:sz w:val="24"/>
-          <w:szCs w:val="24"/>
-          <w:lang w:val="pl-PL"/>
-        </w:rPr>
-        <w:t xml:space="preserve">, </w:t>
-      </w:r>
-      <w:r>
-        <w:rPr>
-          <w:rFonts w:ascii="Times New Roman" w:hAnsi="Times New Roman" w:cs="Times New Roman"/>
-          <w:sz w:val="24"/>
-          <w:szCs w:val="24"/>
-          <w:lang w:val="pl-PL"/>
-        </w:rPr>
-        <w:t>jego lepsze</w:t>
-      </w:r>
-      <w:r>
-        <w:rPr>
-          <w:rFonts w:ascii="Times New Roman" w:hAnsi="Times New Roman" w:cs="Times New Roman"/>
-          <w:sz w:val="24"/>
-          <w:szCs w:val="24"/>
-          <w:lang w:val="pl-PL"/>
-        </w:rPr>
-        <w:t xml:space="preserve"> ustrukturyzowan</w:t>
-      </w:r>
-      <w:r>
-        <w:rPr>
-          <w:rFonts w:ascii="Times New Roman" w:hAnsi="Times New Roman" w:cs="Times New Roman"/>
-          <w:sz w:val="24"/>
-          <w:szCs w:val="24"/>
-          <w:lang w:val="pl-PL"/>
-        </w:rPr>
-        <w:t>ie</w:t>
-      </w:r>
-      <w:r>
-        <w:rPr>
-          <w:rFonts w:ascii="Times New Roman" w:hAnsi="Times New Roman" w:cs="Times New Roman"/>
-          <w:sz w:val="24"/>
-          <w:szCs w:val="24"/>
-          <w:lang w:val="pl-PL"/>
-        </w:rPr>
-        <w:t xml:space="preserve"> oraz poukładan</w:t>
-      </w:r>
-      <w:r>
-        <w:rPr>
-          <w:rFonts w:ascii="Times New Roman" w:hAnsi="Times New Roman" w:cs="Times New Roman"/>
-          <w:sz w:val="24"/>
-          <w:szCs w:val="24"/>
-          <w:lang w:val="pl-PL"/>
-        </w:rPr>
-        <w:t>ie</w:t>
-      </w:r>
-      <w:r>
-        <w:rPr>
-          <w:rFonts w:ascii="Times New Roman" w:hAnsi="Times New Roman" w:cs="Times New Roman"/>
-          <w:sz w:val="24"/>
-          <w:szCs w:val="24"/>
-          <w:lang w:val="pl-PL"/>
-        </w:rPr>
-        <w:t xml:space="preserve">. Ważne jest też to, że użyte </w:t>
-      </w:r>
-      <w:proofErr w:type="spellStart"/>
-      <w:r>
-        <w:rPr>
-          <w:rFonts w:ascii="Times New Roman" w:hAnsi="Times New Roman" w:cs="Times New Roman"/>
-          <w:sz w:val="24"/>
-          <w:szCs w:val="24"/>
-          <w:lang w:val="pl-PL"/>
-        </w:rPr>
-        <w:t>framework’i</w:t>
-      </w:r>
-      <w:proofErr w:type="spellEnd"/>
-      <w:r>
-        <w:rPr>
-          <w:rFonts w:ascii="Times New Roman" w:hAnsi="Times New Roman" w:cs="Times New Roman"/>
-          <w:sz w:val="24"/>
-          <w:szCs w:val="24"/>
-          <w:lang w:val="pl-PL"/>
-        </w:rPr>
-        <w:t xml:space="preserve"> często posiadają mechanizmy, które zwiększają bezpieczeństwo wytwarzanego produktu. </w:t>
-      </w:r>
-      <w:r>
-        <w:rPr>
-          <w:rFonts w:ascii="Times New Roman" w:hAnsi="Times New Roman" w:cs="Times New Roman"/>
-          <w:sz w:val="24"/>
-          <w:szCs w:val="24"/>
-          <w:lang w:val="pl-PL"/>
-        </w:rPr>
-        <w:t>Poniżej zaprezentowane</w:t>
-      </w:r>
-      <w:r>
-        <w:rPr>
-          <w:rFonts w:ascii="Times New Roman" w:hAnsi="Times New Roman" w:cs="Times New Roman"/>
-          <w:sz w:val="24"/>
-          <w:szCs w:val="24"/>
-          <w:lang w:val="pl-PL"/>
-        </w:rPr>
-        <w:t xml:space="preserve"> </w:t>
-      </w:r>
-      <w:r>
-        <w:rPr>
-          <w:rFonts w:ascii="Times New Roman" w:hAnsi="Times New Roman" w:cs="Times New Roman"/>
-          <w:sz w:val="24"/>
-          <w:szCs w:val="24"/>
-          <w:lang w:val="pl-PL"/>
-        </w:rPr>
-        <w:t xml:space="preserve">są </w:t>
-      </w:r>
-      <w:r>
-        <w:rPr>
-          <w:rFonts w:ascii="Times New Roman" w:hAnsi="Times New Roman" w:cs="Times New Roman"/>
-          <w:sz w:val="24"/>
-          <w:szCs w:val="24"/>
-          <w:lang w:val="pl-PL"/>
-        </w:rPr>
-        <w:t>niektóre</w:t>
-      </w:r>
-      <w:r>
-        <w:rPr>
-          <w:rFonts w:ascii="Times New Roman" w:hAnsi="Times New Roman" w:cs="Times New Roman"/>
-          <w:sz w:val="24"/>
-          <w:szCs w:val="24"/>
-          <w:lang w:val="pl-PL"/>
-        </w:rPr>
-        <w:t xml:space="preserve"> </w:t>
-      </w:r>
-      <w:proofErr w:type="spellStart"/>
-      <w:r>
-        <w:rPr>
-          <w:rFonts w:ascii="Times New Roman" w:hAnsi="Times New Roman" w:cs="Times New Roman"/>
-          <w:sz w:val="24"/>
-          <w:szCs w:val="24"/>
-          <w:lang w:val="pl-PL"/>
-        </w:rPr>
-        <w:t>javascript’owe</w:t>
-      </w:r>
-      <w:proofErr w:type="spellEnd"/>
-      <w:r>
-        <w:rPr>
-          <w:rFonts w:ascii="Times New Roman" w:hAnsi="Times New Roman" w:cs="Times New Roman"/>
-          <w:sz w:val="24"/>
-          <w:szCs w:val="24"/>
-          <w:lang w:val="pl-PL"/>
-        </w:rPr>
-        <w:t xml:space="preserve"> </w:t>
-      </w:r>
-      <w:proofErr w:type="spellStart"/>
-      <w:r>
-        <w:rPr>
-          <w:rFonts w:ascii="Times New Roman" w:hAnsi="Times New Roman" w:cs="Times New Roman"/>
-          <w:sz w:val="24"/>
-          <w:szCs w:val="24"/>
-          <w:lang w:val="pl-PL"/>
-        </w:rPr>
-        <w:t>frameworki</w:t>
-      </w:r>
-      <w:proofErr w:type="spellEnd"/>
-      <w:r>
-        <w:rPr>
-          <w:rFonts w:ascii="Times New Roman" w:hAnsi="Times New Roman" w:cs="Times New Roman"/>
-          <w:sz w:val="24"/>
-          <w:szCs w:val="24"/>
-          <w:lang w:val="pl-PL"/>
-        </w:rPr>
-        <w:t xml:space="preserve"> oraz ich </w:t>
-      </w:r>
-      <w:r>
-        <w:rPr>
-          <w:rFonts w:ascii="Times New Roman" w:hAnsi="Times New Roman" w:cs="Times New Roman"/>
-          <w:sz w:val="24"/>
-          <w:szCs w:val="24"/>
-          <w:lang w:val="pl-PL"/>
-        </w:rPr>
-        <w:t>wady i zalety</w:t>
-      </w:r>
-      <w:r>
-        <w:rPr>
-          <w:rFonts w:ascii="Times New Roman" w:hAnsi="Times New Roman" w:cs="Times New Roman"/>
-          <w:sz w:val="24"/>
-          <w:szCs w:val="24"/>
-          <w:lang w:val="pl-PL"/>
-        </w:rPr>
+        <w:lastRenderedPageBreak/>
         <w:t>.</w:t>
       </w:r>
     </w:p>
@@ -2405,7 +2504,6 @@
                 <w:szCs w:val="24"/>
                 <w:lang w:val="pl-PL"/>
               </w:rPr>
-              <w:lastRenderedPageBreak/>
               <w:t>Użycie komponentów wprost bez konieczności użycia nakładki</w:t>
             </w:r>
           </w:p>
@@ -2546,7 +2644,6 @@
                 <w:szCs w:val="24"/>
                 <w:lang w:val="pl-PL"/>
               </w:rPr>
-              <w:lastRenderedPageBreak/>
               <w:t>Możliwe trudności w nauce</w:t>
             </w:r>
           </w:p>
@@ -2712,31 +2809,6 @@
             </w:r>
             <w:proofErr w:type="spellEnd"/>
           </w:p>
-          <w:p>
-            <w:pPr>
-              <w:pStyle w:val="Akapitzlist"/>
-              <w:numPr>
-                <w:ilvl w:val="0"/>
-                <w:numId w:val="3"/>
-              </w:numPr>
-              <w:jc w:val="both"/>
-              <w:rPr>
-                <w:rFonts w:ascii="Times New Roman" w:hAnsi="Times New Roman" w:cs="Times New Roman"/>
-                <w:sz w:val="24"/>
-                <w:szCs w:val="24"/>
-                <w:lang w:val="pl-PL"/>
-              </w:rPr>
-            </w:pPr>
-            <w:r>
-              <w:rPr>
-                <w:rFonts w:ascii="Times New Roman" w:hAnsi="Times New Roman" w:cs="Times New Roman"/>
-                <w:sz w:val="24"/>
-                <w:szCs w:val="24"/>
-                <w:lang w:val="pl-PL"/>
-              </w:rPr>
-              <w:t>Bardzo dobrze zintegrowany z platformą Meteor</w:t>
-            </w:r>
-          </w:p>
         </w:tc>
         <w:tc>
           <w:tcPr>
@@ -3017,7 +3089,17 @@
           <w:szCs w:val="24"/>
           <w:lang w:val="pl-PL"/>
         </w:rPr>
-        <w:t xml:space="preserve"> w ramach jakości kodu, możliwości testowania funkcjonalności oraz wydajności</w:t>
+        <w:t xml:space="preserve"> w ramach jakości kodu, </w:t>
+      </w:r>
+      <w:r>
+        <w:rPr>
+          <w:rFonts w:ascii="Times New Roman" w:hAnsi="Times New Roman" w:cs="Times New Roman"/>
+          <w:sz w:val="24"/>
+          <w:szCs w:val="24"/>
+          <w:lang w:val="pl-PL"/>
+        </w:rPr>
+        <w:lastRenderedPageBreak/>
+        <w:t>możliwości testowania funkcjonalności oraz wydajności</w:t>
       </w:r>
       <w:r>
         <w:rPr>
@@ -3667,17 +3749,7 @@
           <w:szCs w:val="24"/>
           <w:lang w:val="pl-PL"/>
         </w:rPr>
-        <w:t xml:space="preserve"> mechanizmy </w:t>
-      </w:r>
-      <w:r>
-        <w:rPr>
-          <w:rFonts w:ascii="Times New Roman" w:hAnsi="Times New Roman" w:cs="Times New Roman"/>
-          <w:sz w:val="24"/>
-          <w:szCs w:val="24"/>
-          <w:lang w:val="pl-PL"/>
-        </w:rPr>
-        <w:lastRenderedPageBreak/>
-        <w:t xml:space="preserve">optymalizujące, które powodują, że aplikacja działa </w:t>
+        <w:t xml:space="preserve"> mechanizmy optymalizujące, które powodują, że aplikacja działa </w:t>
       </w:r>
       <w:r>
         <w:rPr>
@@ -3943,6 +4015,7 @@
           <w:szCs w:val="24"/>
           <w:lang w:val="pl-PL"/>
         </w:rPr>
+        <w:lastRenderedPageBreak/>
         <w:t xml:space="preserve">W przypadku baz nierelacyjnych, uzasadnionym użyciem tego rozwiązania jest sytuacja gdy posiadamy duże ilości rozproszonych danych i użycie baz relacyjnych byłoby dużym spowolnieniem. Druga sytuacja, która pojawia się w aplikacji tworzonej w ramach niniejszej pracy, jest problem z odczytem danych z bazy. Dla baz nierelacyjnych wyciągniecie obiektu jest dużo szybsze niż wyciągniecie danych z tabeli za pomocą </w:t>
       </w:r>
       <w:proofErr w:type="spellStart"/>
@@ -4120,7 +4193,6 @@
           <w:szCs w:val="24"/>
           <w:lang w:val="pl-PL"/>
         </w:rPr>
-        <w:lastRenderedPageBreak/>
         <w:drawing>
           <wp:inline distT="0" distB="0" distL="0" distR="0">
             <wp:extent cx="5971540" cy="2576195"/>
@@ -4334,7 +4406,16 @@
           <w:sz w:val="24"/>
           <w:lang w:val="pl-PL"/>
         </w:rPr>
-        <w:t xml:space="preserve"> oraz do zaawansowanych raportów przygotowanych </w:t>
+        <w:t xml:space="preserve"> oraz do zaawansowanych raportów </w:t>
+      </w:r>
+      <w:r>
+        <w:rPr>
+          <w:rFonts w:ascii="Times New Roman" w:hAnsi="Times New Roman" w:cs="Times New Roman"/>
+          <w:sz w:val="24"/>
+          <w:lang w:val="pl-PL"/>
+        </w:rPr>
+        <w:lastRenderedPageBreak/>
+        <w:t xml:space="preserve">przygotowanych </w:t>
       </w:r>
       <w:r>
         <w:rPr>

</xml_diff>

<commit_message>
Rozdzial 4 warstwa serwerowa
</commit_message>
<xml_diff>
--- a/Tekst/4.PrzegladTechnologii/Rozdział4.3.docx
+++ b/Tekst/4.PrzegladTechnologii/Rozdział4.3.docx
@@ -2112,16 +2112,7 @@
           <w:szCs w:val="24"/>
           <w:lang w:val="pl-PL"/>
         </w:rPr>
-        <w:t xml:space="preserve"> kodu. </w:t>
-      </w:r>
-      <w:r>
-        <w:rPr>
-          <w:rFonts w:ascii="Times New Roman" w:hAnsi="Times New Roman" w:cs="Times New Roman"/>
-          <w:sz w:val="24"/>
-          <w:szCs w:val="24"/>
-          <w:lang w:val="pl-PL"/>
-        </w:rPr>
-        <w:t xml:space="preserve">Patrząc z perspektywy architektury warstwy klienckiej, </w:t>
+        <w:t xml:space="preserve"> kodu. Patrząc z perspektywy architektury warstwy klienckiej, </w:t>
       </w:r>
       <w:proofErr w:type="spellStart"/>
       <w:r>
@@ -3155,25 +3146,7 @@
                 <w:szCs w:val="24"/>
                 <w:lang w:val="pl-PL"/>
               </w:rPr>
-              <w:t>Posiada</w:t>
-            </w:r>
-            <w:r>
-              <w:rPr>
-                <w:rFonts w:ascii="Times New Roman" w:hAnsi="Times New Roman" w:cs="Times New Roman"/>
-                <w:sz w:val="24"/>
-                <w:szCs w:val="24"/>
-                <w:lang w:val="pl-PL"/>
-              </w:rPr>
-              <w:t xml:space="preserve"> </w:t>
-            </w:r>
-            <w:r>
-              <w:rPr>
-                <w:rFonts w:ascii="Times New Roman" w:hAnsi="Times New Roman" w:cs="Times New Roman"/>
-                <w:sz w:val="24"/>
-                <w:szCs w:val="24"/>
-                <w:lang w:val="pl-PL"/>
-              </w:rPr>
-              <w:t>wszystkie mechanizmy pozwalające na zbudowanie aplikacji</w:t>
+              <w:t>Posiada wszystkie mechanizmy pozwalające na zbudowanie aplikacji</w:t>
             </w:r>
           </w:p>
           <w:p>
@@ -3739,6 +3712,1198 @@
         </w:rPr>
         <w:t xml:space="preserve"> </w:t>
       </w:r>
+      <w:r>
+        <w:rPr>
+          <w:rFonts w:ascii="Times New Roman" w:hAnsi="Times New Roman" w:cs="Times New Roman"/>
+          <w:sz w:val="24"/>
+          <w:szCs w:val="24"/>
+          <w:lang w:val="pl-PL"/>
+        </w:rPr>
+        <w:t xml:space="preserve">Biorąc pod uwagę wymienione wady i zalety (Tab. 1.1), w aplikacji tworzonej w ramach niniejszej pracy, do stworzenia warstwy klienckiej zostanie wybrany </w:t>
+      </w:r>
+      <w:proofErr w:type="spellStart"/>
+      <w:r>
+        <w:rPr>
+          <w:rFonts w:ascii="Times New Roman" w:hAnsi="Times New Roman" w:cs="Times New Roman"/>
+          <w:sz w:val="24"/>
+          <w:szCs w:val="24"/>
+          <w:lang w:val="pl-PL"/>
+        </w:rPr>
+        <w:t>framework</w:t>
+      </w:r>
+      <w:proofErr w:type="spellEnd"/>
+      <w:r>
+        <w:rPr>
+          <w:rFonts w:ascii="Times New Roman" w:hAnsi="Times New Roman" w:cs="Times New Roman"/>
+          <w:sz w:val="24"/>
+          <w:szCs w:val="24"/>
+          <w:lang w:val="pl-PL"/>
+        </w:rPr>
+        <w:t xml:space="preserve"> </w:t>
+      </w:r>
+      <w:proofErr w:type="spellStart"/>
+      <w:r>
+        <w:rPr>
+          <w:rFonts w:ascii="Times New Roman" w:hAnsi="Times New Roman" w:cs="Times New Roman"/>
+          <w:sz w:val="24"/>
+          <w:szCs w:val="24"/>
+          <w:lang w:val="pl-PL"/>
+        </w:rPr>
+        <w:t>Angular</w:t>
+      </w:r>
+      <w:proofErr w:type="spellEnd"/>
+      <w:r>
+        <w:rPr>
+          <w:rFonts w:ascii="Times New Roman" w:hAnsi="Times New Roman" w:cs="Times New Roman"/>
+          <w:sz w:val="24"/>
+          <w:szCs w:val="24"/>
+          <w:lang w:val="pl-PL"/>
+        </w:rPr>
+        <w:t>.</w:t>
+      </w:r>
+    </w:p>
+    <w:p>
+      <w:pPr>
+        <w:rPr>
+          <w:rFonts w:ascii="Times New Roman" w:hAnsi="Times New Roman" w:cs="Times New Roman"/>
+          <w:b/>
+          <w:sz w:val="24"/>
+          <w:szCs w:val="24"/>
+          <w:lang w:val="pl-PL"/>
+        </w:rPr>
+      </w:pPr>
+      <w:r>
+        <w:rPr>
+          <w:rFonts w:ascii="Times New Roman" w:hAnsi="Times New Roman" w:cs="Times New Roman"/>
+          <w:b/>
+          <w:sz w:val="24"/>
+          <w:szCs w:val="24"/>
+          <w:lang w:val="pl-PL"/>
+        </w:rPr>
+        <w:t>4.2. Warstwa serwerowa</w:t>
+      </w:r>
+    </w:p>
+    <w:p>
+      <w:pPr>
+        <w:rPr>
+          <w:rFonts w:ascii="Times New Roman" w:hAnsi="Times New Roman" w:cs="Times New Roman"/>
+          <w:sz w:val="24"/>
+          <w:szCs w:val="24"/>
+          <w:lang w:val="pl-PL"/>
+        </w:rPr>
+      </w:pPr>
+      <w:r>
+        <w:rPr>
+          <w:rFonts w:ascii="Times New Roman" w:hAnsi="Times New Roman" w:cs="Times New Roman"/>
+          <w:b/>
+          <w:sz w:val="24"/>
+          <w:szCs w:val="24"/>
+          <w:lang w:val="pl-PL"/>
+        </w:rPr>
+        <w:tab/>
+      </w:r>
+      <w:r>
+        <w:rPr>
+          <w:rFonts w:ascii="Times New Roman" w:hAnsi="Times New Roman" w:cs="Times New Roman"/>
+          <w:sz w:val="24"/>
+          <w:szCs w:val="24"/>
+          <w:lang w:val="pl-PL"/>
+        </w:rPr>
+        <w:t xml:space="preserve">Drugą rozpatrywaną warstwą aplikacji tworzonej w ramach niniejszej pracy jest warstwa serwerowa. </w:t>
+      </w:r>
+      <w:r>
+        <w:rPr>
+          <w:rFonts w:ascii="Times New Roman" w:hAnsi="Times New Roman" w:cs="Times New Roman"/>
+          <w:sz w:val="24"/>
+          <w:szCs w:val="24"/>
+          <w:lang w:val="pl-PL"/>
+        </w:rPr>
+        <w:t xml:space="preserve">W tym miejscu należy dobrze zastanowić się nad wyborem technologii z jaką będzie się pracowało ponieważ duża część logiki biznesowej oraz transfer danych z bazy danych do klienta odbywa się właśnie na serwerze. Operacje te mają znaczący wpływ na efektywność aplikacji, dlatego narzędzia jakie wybierzemy, muszą w odpowiedni sposób radzić sobie z tymi zadaniami. Rozwiązaniami jakie będą porównywane w tym miejscu, są to rozwiązania z platform .NET, Java oraz rozwiązanie </w:t>
+      </w:r>
+      <w:proofErr w:type="spellStart"/>
+      <w:r>
+        <w:rPr>
+          <w:rFonts w:ascii="Times New Roman" w:hAnsi="Times New Roman" w:cs="Times New Roman"/>
+          <w:sz w:val="24"/>
+          <w:szCs w:val="24"/>
+          <w:lang w:val="pl-PL"/>
+        </w:rPr>
+        <w:t>javascriptowe</w:t>
+      </w:r>
+      <w:proofErr w:type="spellEnd"/>
+      <w:r>
+        <w:rPr>
+          <w:rFonts w:ascii="Times New Roman" w:hAnsi="Times New Roman" w:cs="Times New Roman"/>
+          <w:sz w:val="24"/>
+          <w:szCs w:val="24"/>
+          <w:lang w:val="pl-PL"/>
+        </w:rPr>
+        <w:t xml:space="preserve"> -</w:t>
+      </w:r>
+      <w:r>
+        <w:rPr>
+          <w:rFonts w:ascii="Times New Roman" w:hAnsi="Times New Roman" w:cs="Times New Roman"/>
+          <w:sz w:val="24"/>
+          <w:szCs w:val="24"/>
+          <w:lang w:val="pl-PL"/>
+        </w:rPr>
+        <w:t xml:space="preserve"> </w:t>
+      </w:r>
+      <w:r>
+        <w:rPr>
+          <w:rFonts w:ascii="Times New Roman" w:hAnsi="Times New Roman" w:cs="Times New Roman"/>
+          <w:sz w:val="24"/>
+          <w:szCs w:val="24"/>
+          <w:lang w:val="pl-PL"/>
+        </w:rPr>
+        <w:t>Node</w:t>
+      </w:r>
+      <w:r>
+        <w:rPr>
+          <w:rFonts w:ascii="Times New Roman" w:hAnsi="Times New Roman" w:cs="Times New Roman"/>
+          <w:sz w:val="24"/>
+          <w:szCs w:val="24"/>
+          <w:lang w:val="pl-PL"/>
+        </w:rPr>
+        <w:t>.js</w:t>
+      </w:r>
+      <w:r>
+        <w:rPr>
+          <w:rFonts w:ascii="Times New Roman" w:hAnsi="Times New Roman" w:cs="Times New Roman"/>
+          <w:sz w:val="24"/>
+          <w:szCs w:val="24"/>
+          <w:lang w:val="pl-PL"/>
+        </w:rPr>
+        <w:t>.</w:t>
+      </w:r>
+    </w:p>
+    <w:p>
+      <w:pPr>
+        <w:jc w:val="both"/>
+        <w:rPr>
+          <w:rFonts w:ascii="Times New Roman" w:hAnsi="Times New Roman" w:cs="Times New Roman"/>
+          <w:sz w:val="24"/>
+          <w:szCs w:val="24"/>
+          <w:lang w:val="pl-PL"/>
+        </w:rPr>
+      </w:pPr>
+      <w:r>
+        <w:rPr>
+          <w:rFonts w:ascii="Times New Roman" w:hAnsi="Times New Roman" w:cs="Times New Roman"/>
+          <w:sz w:val="24"/>
+          <w:szCs w:val="24"/>
+          <w:lang w:val="pl-PL"/>
+        </w:rPr>
+        <w:t xml:space="preserve">Platforma .NET jest to dobrze znana platforma rozwijana przez firmę Microsoft. </w:t>
+      </w:r>
+      <w:r>
+        <w:rPr>
+          <w:rFonts w:ascii="Times New Roman" w:hAnsi="Times New Roman" w:cs="Times New Roman"/>
+          <w:sz w:val="24"/>
+          <w:szCs w:val="24"/>
+          <w:lang w:val="pl-PL"/>
+        </w:rPr>
+        <w:t xml:space="preserve">Opiera się ona głównie na języku C#, jednak </w:t>
+      </w:r>
+      <w:r>
+        <w:rPr>
+          <w:rFonts w:ascii="Times New Roman" w:hAnsi="Times New Roman" w:cs="Times New Roman"/>
+          <w:sz w:val="24"/>
+          <w:szCs w:val="24"/>
+          <w:lang w:val="pl-PL"/>
+        </w:rPr>
+        <w:t xml:space="preserve">dzięki narzędziu </w:t>
+      </w:r>
+      <w:proofErr w:type="spellStart"/>
+      <w:r>
+        <w:rPr>
+          <w:rFonts w:ascii="Times New Roman" w:hAnsi="Times New Roman" w:cs="Times New Roman"/>
+          <w:sz w:val="24"/>
+          <w:szCs w:val="24"/>
+          <w:lang w:val="pl-PL"/>
+        </w:rPr>
+        <w:t>Common</w:t>
+      </w:r>
+      <w:proofErr w:type="spellEnd"/>
+      <w:r>
+        <w:rPr>
+          <w:rFonts w:ascii="Times New Roman" w:hAnsi="Times New Roman" w:cs="Times New Roman"/>
+          <w:sz w:val="24"/>
+          <w:szCs w:val="24"/>
+          <w:lang w:val="pl-PL"/>
+        </w:rPr>
+        <w:t xml:space="preserve"> Language Runtime deweloper ma możliwość programować także w innych językach programowania. Platforma .NET o</w:t>
+      </w:r>
+      <w:r>
+        <w:rPr>
+          <w:rFonts w:ascii="Times New Roman" w:hAnsi="Times New Roman" w:cs="Times New Roman"/>
+          <w:sz w:val="24"/>
+          <w:szCs w:val="24"/>
+          <w:lang w:val="pl-PL"/>
+        </w:rPr>
+        <w:t xml:space="preserve">feruje bardzo szerokie spectrum narzędzi dla tworzenia różnego rodzaju zadań i projektów. Narzędziem do tworzenia aplikacji webowych jest </w:t>
+      </w:r>
+      <w:proofErr w:type="spellStart"/>
+      <w:r>
+        <w:rPr>
+          <w:rFonts w:ascii="Times New Roman" w:hAnsi="Times New Roman" w:cs="Times New Roman"/>
+          <w:sz w:val="24"/>
+          <w:szCs w:val="24"/>
+          <w:lang w:val="pl-PL"/>
+        </w:rPr>
+        <w:t>framework</w:t>
+      </w:r>
+      <w:proofErr w:type="spellEnd"/>
+      <w:r>
+        <w:rPr>
+          <w:rFonts w:ascii="Times New Roman" w:hAnsi="Times New Roman" w:cs="Times New Roman"/>
+          <w:sz w:val="24"/>
+          <w:szCs w:val="24"/>
+          <w:lang w:val="pl-PL"/>
+        </w:rPr>
+        <w:t xml:space="preserve"> </w:t>
+      </w:r>
+      <w:r>
+        <w:rPr>
+          <w:rFonts w:ascii="Times New Roman" w:hAnsi="Times New Roman" w:cs="Times New Roman"/>
+          <w:sz w:val="24"/>
+          <w:szCs w:val="24"/>
+          <w:lang w:val="pl-PL"/>
+        </w:rPr>
+        <w:t>ASP.NET</w:t>
+      </w:r>
+      <w:r>
+        <w:rPr>
+          <w:rFonts w:ascii="Times New Roman" w:hAnsi="Times New Roman" w:cs="Times New Roman"/>
+          <w:sz w:val="24"/>
+          <w:szCs w:val="24"/>
+          <w:lang w:val="pl-PL"/>
+        </w:rPr>
+        <w:t>, który</w:t>
+      </w:r>
+      <w:r>
+        <w:rPr>
+          <w:rFonts w:ascii="Times New Roman" w:hAnsi="Times New Roman" w:cs="Times New Roman"/>
+          <w:sz w:val="24"/>
+          <w:szCs w:val="24"/>
+          <w:lang w:val="pl-PL"/>
+        </w:rPr>
+        <w:t xml:space="preserve"> </w:t>
+      </w:r>
+      <w:r>
+        <w:rPr>
+          <w:rFonts w:ascii="Times New Roman" w:hAnsi="Times New Roman" w:cs="Times New Roman"/>
+          <w:sz w:val="24"/>
+          <w:szCs w:val="24"/>
+          <w:lang w:val="pl-PL"/>
+        </w:rPr>
+        <w:t xml:space="preserve">dostarcza wiele mechanizmów </w:t>
+      </w:r>
+      <w:r>
+        <w:rPr>
+          <w:rFonts w:ascii="Times New Roman" w:hAnsi="Times New Roman" w:cs="Times New Roman"/>
+          <w:sz w:val="24"/>
+          <w:szCs w:val="24"/>
+          <w:lang w:val="pl-PL"/>
+        </w:rPr>
+        <w:t>służących do tworzenia aplikacji przeznaczonych do różnego rodzaju zadań</w:t>
+      </w:r>
+      <w:r>
+        <w:rPr>
+          <w:rFonts w:ascii="Times New Roman" w:hAnsi="Times New Roman" w:cs="Times New Roman"/>
+          <w:sz w:val="24"/>
+          <w:szCs w:val="24"/>
+          <w:lang w:val="pl-PL"/>
+        </w:rPr>
+        <w:t>.</w:t>
+      </w:r>
+      <w:r>
+        <w:rPr>
+          <w:rFonts w:ascii="Times New Roman" w:hAnsi="Times New Roman" w:cs="Times New Roman"/>
+          <w:sz w:val="24"/>
+          <w:szCs w:val="24"/>
+          <w:lang w:val="pl-PL"/>
+        </w:rPr>
+        <w:t xml:space="preserve"> </w:t>
+      </w:r>
+      <w:r>
+        <w:rPr>
+          <w:rFonts w:ascii="Times New Roman" w:hAnsi="Times New Roman" w:cs="Times New Roman"/>
+          <w:sz w:val="24"/>
+          <w:szCs w:val="24"/>
+          <w:lang w:val="pl-PL"/>
+        </w:rPr>
+        <w:t>Biorąc pod uwagę, że warstwa serwerowa ma jedynie przetwarzać dane</w:t>
+      </w:r>
+      <w:r>
+        <w:rPr>
+          <w:rFonts w:ascii="Times New Roman" w:hAnsi="Times New Roman" w:cs="Times New Roman"/>
+          <w:sz w:val="24"/>
+          <w:szCs w:val="24"/>
+          <w:lang w:val="pl-PL"/>
+        </w:rPr>
+        <w:t xml:space="preserve"> </w:t>
+      </w:r>
+      <w:r>
+        <w:rPr>
+          <w:rFonts w:ascii="Times New Roman" w:hAnsi="Times New Roman" w:cs="Times New Roman"/>
+          <w:sz w:val="24"/>
+          <w:szCs w:val="24"/>
+          <w:lang w:val="pl-PL"/>
+        </w:rPr>
+        <w:t>otrzymane z bazy danych i przesyłać je dalej do warstwy prezentacyjnej, rozwiązaniem jakie najlepiej pasuje</w:t>
+      </w:r>
+      <w:r>
+        <w:rPr>
+          <w:rFonts w:ascii="Times New Roman" w:hAnsi="Times New Roman" w:cs="Times New Roman"/>
+          <w:sz w:val="24"/>
+          <w:szCs w:val="24"/>
+          <w:lang w:val="pl-PL"/>
+        </w:rPr>
+        <w:t xml:space="preserve"> do tego scenariusza</w:t>
+      </w:r>
+      <w:r>
+        <w:rPr>
+          <w:rFonts w:ascii="Times New Roman" w:hAnsi="Times New Roman" w:cs="Times New Roman"/>
+          <w:sz w:val="24"/>
+          <w:szCs w:val="24"/>
+          <w:lang w:val="pl-PL"/>
+        </w:rPr>
+        <w:t xml:space="preserve">, jest rozwiązanie </w:t>
+      </w:r>
+      <w:proofErr w:type="spellStart"/>
+      <w:r>
+        <w:rPr>
+          <w:rFonts w:ascii="Times New Roman" w:hAnsi="Times New Roman" w:cs="Times New Roman"/>
+          <w:sz w:val="24"/>
+          <w:szCs w:val="24"/>
+          <w:lang w:val="pl-PL"/>
+        </w:rPr>
+        <w:t>RESTowe</w:t>
+      </w:r>
+      <w:proofErr w:type="spellEnd"/>
+      <w:r>
+        <w:rPr>
+          <w:rFonts w:ascii="Times New Roman" w:hAnsi="Times New Roman" w:cs="Times New Roman"/>
+          <w:sz w:val="24"/>
+          <w:szCs w:val="24"/>
+          <w:lang w:val="pl-PL"/>
+        </w:rPr>
+        <w:t xml:space="preserve"> – aplikacja ASP.NET</w:t>
+      </w:r>
+      <w:r>
+        <w:rPr>
+          <w:rFonts w:ascii="Times New Roman" w:hAnsi="Times New Roman" w:cs="Times New Roman"/>
+          <w:sz w:val="24"/>
+          <w:szCs w:val="24"/>
+          <w:lang w:val="pl-PL"/>
+        </w:rPr>
+        <w:t xml:space="preserve"> </w:t>
+      </w:r>
+      <w:proofErr w:type="spellStart"/>
+      <w:r>
+        <w:rPr>
+          <w:rFonts w:ascii="Times New Roman" w:hAnsi="Times New Roman" w:cs="Times New Roman"/>
+          <w:sz w:val="24"/>
+          <w:szCs w:val="24"/>
+          <w:lang w:val="pl-PL"/>
+        </w:rPr>
+        <w:t>Core</w:t>
+      </w:r>
+      <w:proofErr w:type="spellEnd"/>
+      <w:r>
+        <w:rPr>
+          <w:rFonts w:ascii="Times New Roman" w:hAnsi="Times New Roman" w:cs="Times New Roman"/>
+          <w:sz w:val="24"/>
+          <w:szCs w:val="24"/>
+          <w:lang w:val="pl-PL"/>
+        </w:rPr>
+        <w:t xml:space="preserve"> W</w:t>
+      </w:r>
+      <w:r>
+        <w:rPr>
+          <w:rFonts w:ascii="Times New Roman" w:hAnsi="Times New Roman" w:cs="Times New Roman"/>
+          <w:sz w:val="24"/>
+          <w:szCs w:val="24"/>
+          <w:lang w:val="pl-PL"/>
+        </w:rPr>
+        <w:t>eb</w:t>
+      </w:r>
+      <w:r>
+        <w:rPr>
+          <w:rFonts w:ascii="Times New Roman" w:hAnsi="Times New Roman" w:cs="Times New Roman"/>
+          <w:sz w:val="24"/>
+          <w:szCs w:val="24"/>
+          <w:lang w:val="pl-PL"/>
+        </w:rPr>
+        <w:t xml:space="preserve"> API</w:t>
+      </w:r>
+      <w:r>
+        <w:rPr>
+          <w:rFonts w:ascii="Times New Roman" w:hAnsi="Times New Roman" w:cs="Times New Roman"/>
+          <w:sz w:val="24"/>
+          <w:szCs w:val="24"/>
+          <w:lang w:val="pl-PL"/>
+        </w:rPr>
+        <w:t xml:space="preserve"> </w:t>
+      </w:r>
+      <w:r>
+        <w:rPr>
+          <w:rFonts w:ascii="Times New Roman" w:hAnsi="Times New Roman" w:cs="Times New Roman"/>
+          <w:sz w:val="24"/>
+          <w:szCs w:val="24"/>
+          <w:lang w:val="pl-PL"/>
+        </w:rPr>
+        <w:t>[10]</w:t>
+      </w:r>
+      <w:r>
+        <w:rPr>
+          <w:rFonts w:ascii="Times New Roman" w:hAnsi="Times New Roman" w:cs="Times New Roman"/>
+          <w:sz w:val="24"/>
+          <w:szCs w:val="24"/>
+          <w:lang w:val="pl-PL"/>
+        </w:rPr>
+        <w:t>.</w:t>
+      </w:r>
+    </w:p>
+    <w:p>
+      <w:pPr>
+        <w:jc w:val="both"/>
+        <w:rPr>
+          <w:rFonts w:ascii="Times New Roman" w:hAnsi="Times New Roman" w:cs="Times New Roman"/>
+          <w:sz w:val="24"/>
+          <w:szCs w:val="24"/>
+          <w:lang w:val="pl-PL"/>
+        </w:rPr>
+      </w:pPr>
+      <w:r>
+        <w:rPr>
+          <w:rFonts w:ascii="Times New Roman" w:hAnsi="Times New Roman" w:cs="Times New Roman"/>
+          <w:sz w:val="24"/>
+          <w:szCs w:val="24"/>
+          <w:lang w:val="pl-PL"/>
+        </w:rPr>
+        <w:t xml:space="preserve">Drugą platformą, </w:t>
+      </w:r>
+      <w:r>
+        <w:rPr>
+          <w:rFonts w:ascii="Times New Roman" w:hAnsi="Times New Roman" w:cs="Times New Roman"/>
+          <w:sz w:val="24"/>
+          <w:szCs w:val="24"/>
+          <w:lang w:val="pl-PL"/>
+        </w:rPr>
+        <w:t>konkurencyjną dla</w:t>
+      </w:r>
+      <w:r>
+        <w:rPr>
+          <w:rFonts w:ascii="Times New Roman" w:hAnsi="Times New Roman" w:cs="Times New Roman"/>
+          <w:sz w:val="24"/>
+          <w:szCs w:val="24"/>
+          <w:lang w:val="pl-PL"/>
+        </w:rPr>
+        <w:t xml:space="preserve"> </w:t>
+      </w:r>
+      <w:r>
+        <w:rPr>
+          <w:rFonts w:ascii="Times New Roman" w:hAnsi="Times New Roman" w:cs="Times New Roman"/>
+          <w:sz w:val="24"/>
+          <w:szCs w:val="24"/>
+          <w:lang w:val="pl-PL"/>
+        </w:rPr>
+        <w:t xml:space="preserve">.NET, </w:t>
+      </w:r>
+      <w:r>
+        <w:rPr>
+          <w:rFonts w:ascii="Times New Roman" w:hAnsi="Times New Roman" w:cs="Times New Roman"/>
+          <w:sz w:val="24"/>
+          <w:szCs w:val="24"/>
+          <w:lang w:val="pl-PL"/>
+        </w:rPr>
+        <w:t>jest platforma Java</w:t>
+      </w:r>
+      <w:r>
+        <w:rPr>
+          <w:rFonts w:ascii="Times New Roman" w:hAnsi="Times New Roman" w:cs="Times New Roman"/>
+          <w:sz w:val="24"/>
+          <w:szCs w:val="24"/>
+          <w:lang w:val="pl-PL"/>
+        </w:rPr>
+        <w:t>.</w:t>
+      </w:r>
+      <w:r>
+        <w:rPr>
+          <w:rFonts w:ascii="Times New Roman" w:hAnsi="Times New Roman" w:cs="Times New Roman"/>
+          <w:sz w:val="24"/>
+          <w:szCs w:val="24"/>
+          <w:lang w:val="pl-PL"/>
+        </w:rPr>
+        <w:t xml:space="preserve"> </w:t>
+      </w:r>
+      <w:r>
+        <w:rPr>
+          <w:rFonts w:ascii="Times New Roman" w:hAnsi="Times New Roman" w:cs="Times New Roman"/>
+          <w:sz w:val="24"/>
+          <w:szCs w:val="24"/>
+          <w:lang w:val="pl-PL"/>
+        </w:rPr>
+        <w:t>Platforma opiera się głównie na języku Java. Jest to rozwiązanie open-</w:t>
+      </w:r>
+      <w:proofErr w:type="spellStart"/>
+      <w:r>
+        <w:rPr>
+          <w:rFonts w:ascii="Times New Roman" w:hAnsi="Times New Roman" w:cs="Times New Roman"/>
+          <w:sz w:val="24"/>
+          <w:szCs w:val="24"/>
+          <w:lang w:val="pl-PL"/>
+        </w:rPr>
+        <w:t>sourcowe</w:t>
+      </w:r>
+      <w:proofErr w:type="spellEnd"/>
+      <w:r>
+        <w:rPr>
+          <w:rFonts w:ascii="Times New Roman" w:hAnsi="Times New Roman" w:cs="Times New Roman"/>
+          <w:sz w:val="24"/>
+          <w:szCs w:val="24"/>
+          <w:lang w:val="pl-PL"/>
+        </w:rPr>
+        <w:t xml:space="preserve"> z dużą ilością użytkowników biorących czynny udział w rozwoju platformy Java w </w:t>
+      </w:r>
+      <w:proofErr w:type="spellStart"/>
+      <w:r>
+        <w:rPr>
+          <w:rFonts w:ascii="Times New Roman" w:hAnsi="Times New Roman" w:cs="Times New Roman"/>
+          <w:sz w:val="24"/>
+          <w:szCs w:val="24"/>
+          <w:lang w:val="pl-PL"/>
+        </w:rPr>
+        <w:t>internecie</w:t>
+      </w:r>
+      <w:proofErr w:type="spellEnd"/>
+      <w:r>
+        <w:rPr>
+          <w:rFonts w:ascii="Times New Roman" w:hAnsi="Times New Roman" w:cs="Times New Roman"/>
+          <w:sz w:val="24"/>
+          <w:szCs w:val="24"/>
+          <w:lang w:val="pl-PL"/>
+        </w:rPr>
+        <w:t>.</w:t>
+      </w:r>
+      <w:r>
+        <w:rPr>
+          <w:rFonts w:ascii="Times New Roman" w:hAnsi="Times New Roman" w:cs="Times New Roman"/>
+          <w:sz w:val="24"/>
+          <w:szCs w:val="24"/>
+          <w:lang w:val="pl-PL"/>
+        </w:rPr>
+        <w:t xml:space="preserve"> </w:t>
+      </w:r>
+      <w:proofErr w:type="spellStart"/>
+      <w:r>
+        <w:rPr>
+          <w:rFonts w:ascii="Times New Roman" w:hAnsi="Times New Roman" w:cs="Times New Roman"/>
+          <w:sz w:val="24"/>
+          <w:szCs w:val="24"/>
+          <w:lang w:val="pl-PL"/>
+        </w:rPr>
+        <w:t>Frameworkiem</w:t>
+      </w:r>
+      <w:proofErr w:type="spellEnd"/>
+      <w:r>
+        <w:rPr>
+          <w:rFonts w:ascii="Times New Roman" w:hAnsi="Times New Roman" w:cs="Times New Roman"/>
+          <w:sz w:val="24"/>
+          <w:szCs w:val="24"/>
+          <w:lang w:val="pl-PL"/>
+        </w:rPr>
+        <w:t xml:space="preserve"> odpowiedzialnym za aplikacje</w:t>
+      </w:r>
+      <w:r>
+        <w:rPr>
+          <w:rFonts w:ascii="Times New Roman" w:hAnsi="Times New Roman" w:cs="Times New Roman"/>
+          <w:sz w:val="24"/>
+          <w:szCs w:val="24"/>
+          <w:lang w:val="pl-PL"/>
+        </w:rPr>
+        <w:t xml:space="preserve"> webowe</w:t>
+      </w:r>
+      <w:r>
+        <w:rPr>
+          <w:rFonts w:ascii="Times New Roman" w:hAnsi="Times New Roman" w:cs="Times New Roman"/>
+          <w:sz w:val="24"/>
+          <w:szCs w:val="24"/>
+          <w:lang w:val="pl-PL"/>
+        </w:rPr>
+        <w:t xml:space="preserve"> w ramach tej platformy jest Java EE. </w:t>
+      </w:r>
+      <w:r>
+        <w:rPr>
+          <w:rFonts w:ascii="Times New Roman" w:hAnsi="Times New Roman" w:cs="Times New Roman"/>
+          <w:sz w:val="24"/>
+          <w:szCs w:val="24"/>
+          <w:lang w:val="pl-PL"/>
+        </w:rPr>
+        <w:t xml:space="preserve">W ramach tego </w:t>
+      </w:r>
+      <w:proofErr w:type="spellStart"/>
+      <w:r>
+        <w:rPr>
+          <w:rFonts w:ascii="Times New Roman" w:hAnsi="Times New Roman" w:cs="Times New Roman"/>
+          <w:sz w:val="24"/>
+          <w:szCs w:val="24"/>
+          <w:lang w:val="pl-PL"/>
+        </w:rPr>
+        <w:t>frameworka</w:t>
+      </w:r>
+      <w:proofErr w:type="spellEnd"/>
+      <w:r>
+        <w:rPr>
+          <w:rFonts w:ascii="Times New Roman" w:hAnsi="Times New Roman" w:cs="Times New Roman"/>
+          <w:sz w:val="24"/>
+          <w:szCs w:val="24"/>
+          <w:lang w:val="pl-PL"/>
+        </w:rPr>
+        <w:t xml:space="preserve">, również istnieje </w:t>
+      </w:r>
+      <w:r>
+        <w:rPr>
+          <w:rFonts w:ascii="Times New Roman" w:hAnsi="Times New Roman" w:cs="Times New Roman"/>
+          <w:sz w:val="24"/>
+          <w:szCs w:val="24"/>
+          <w:lang w:val="pl-PL"/>
+        </w:rPr>
+        <w:t>możliwość z</w:t>
+      </w:r>
+      <w:r>
+        <w:rPr>
+          <w:rFonts w:ascii="Times New Roman" w:hAnsi="Times New Roman" w:cs="Times New Roman"/>
+          <w:sz w:val="24"/>
+          <w:szCs w:val="24"/>
+          <w:lang w:val="pl-PL"/>
+        </w:rPr>
+        <w:t>budowani</w:t>
+      </w:r>
+      <w:r>
+        <w:rPr>
+          <w:rFonts w:ascii="Times New Roman" w:hAnsi="Times New Roman" w:cs="Times New Roman"/>
+          <w:sz w:val="24"/>
+          <w:szCs w:val="24"/>
+          <w:lang w:val="pl-PL"/>
+        </w:rPr>
+        <w:t>a</w:t>
+      </w:r>
+      <w:r>
+        <w:rPr>
+          <w:rFonts w:ascii="Times New Roman" w:hAnsi="Times New Roman" w:cs="Times New Roman"/>
+          <w:sz w:val="24"/>
+          <w:szCs w:val="24"/>
+          <w:lang w:val="pl-PL"/>
+        </w:rPr>
+        <w:t xml:space="preserve"> </w:t>
+      </w:r>
+      <w:proofErr w:type="spellStart"/>
+      <w:r>
+        <w:rPr>
+          <w:rFonts w:ascii="Times New Roman" w:hAnsi="Times New Roman" w:cs="Times New Roman"/>
+          <w:sz w:val="24"/>
+          <w:szCs w:val="24"/>
+          <w:lang w:val="pl-PL"/>
+        </w:rPr>
+        <w:t>RESTowej</w:t>
+      </w:r>
+      <w:proofErr w:type="spellEnd"/>
+      <w:r>
+        <w:rPr>
+          <w:rFonts w:ascii="Times New Roman" w:hAnsi="Times New Roman" w:cs="Times New Roman"/>
+          <w:sz w:val="24"/>
+          <w:szCs w:val="24"/>
+          <w:lang w:val="pl-PL"/>
+        </w:rPr>
+        <w:t xml:space="preserve"> aplikacji,</w:t>
+      </w:r>
+      <w:r>
+        <w:rPr>
+          <w:rFonts w:ascii="Times New Roman" w:hAnsi="Times New Roman" w:cs="Times New Roman"/>
+          <w:sz w:val="24"/>
+          <w:szCs w:val="24"/>
+          <w:lang w:val="pl-PL"/>
+        </w:rPr>
+        <w:t xml:space="preserve"> która jest rozwiązaniem, jakie aplikacja tworzona w ramach niniejszej pracy, będzie wykorzystywał</w:t>
+      </w:r>
+      <w:r>
+        <w:rPr>
+          <w:rFonts w:ascii="Times New Roman" w:hAnsi="Times New Roman" w:cs="Times New Roman"/>
+          <w:sz w:val="24"/>
+          <w:szCs w:val="24"/>
+          <w:lang w:val="pl-PL"/>
+        </w:rPr>
+        <w:t>a</w:t>
+      </w:r>
+      <w:r>
+        <w:rPr>
+          <w:rFonts w:ascii="Times New Roman" w:hAnsi="Times New Roman" w:cs="Times New Roman"/>
+          <w:sz w:val="24"/>
+          <w:szCs w:val="24"/>
+          <w:lang w:val="pl-PL"/>
+        </w:rPr>
+        <w:t>[11]</w:t>
+      </w:r>
+      <w:r>
+        <w:rPr>
+          <w:rFonts w:ascii="Times New Roman" w:hAnsi="Times New Roman" w:cs="Times New Roman"/>
+          <w:sz w:val="24"/>
+          <w:szCs w:val="24"/>
+          <w:lang w:val="pl-PL"/>
+        </w:rPr>
+        <w:t>.</w:t>
+      </w:r>
+    </w:p>
+    <w:p>
+      <w:pPr>
+        <w:jc w:val="both"/>
+        <w:rPr>
+          <w:rFonts w:ascii="Times New Roman" w:hAnsi="Times New Roman" w:cs="Times New Roman"/>
+          <w:sz w:val="24"/>
+          <w:szCs w:val="24"/>
+          <w:lang w:val="pl-PL"/>
+        </w:rPr>
+      </w:pPr>
+      <w:r>
+        <w:rPr>
+          <w:rFonts w:ascii="Times New Roman" w:hAnsi="Times New Roman" w:cs="Times New Roman"/>
+          <w:sz w:val="24"/>
+          <w:szCs w:val="24"/>
+          <w:lang w:val="pl-PL"/>
+        </w:rPr>
+        <w:t>Node</w:t>
+      </w:r>
+      <w:r>
+        <w:rPr>
+          <w:rFonts w:ascii="Times New Roman" w:hAnsi="Times New Roman" w:cs="Times New Roman"/>
+          <w:sz w:val="24"/>
+          <w:szCs w:val="24"/>
+          <w:lang w:val="pl-PL"/>
+        </w:rPr>
+        <w:t>.js</w:t>
+      </w:r>
+      <w:r>
+        <w:rPr>
+          <w:rFonts w:ascii="Times New Roman" w:hAnsi="Times New Roman" w:cs="Times New Roman"/>
+          <w:sz w:val="24"/>
+          <w:szCs w:val="24"/>
+          <w:lang w:val="pl-PL"/>
+        </w:rPr>
+        <w:t xml:space="preserve"> jest to </w:t>
+      </w:r>
+      <w:r>
+        <w:rPr>
+          <w:rFonts w:ascii="Times New Roman" w:hAnsi="Times New Roman" w:cs="Times New Roman"/>
+          <w:sz w:val="24"/>
+          <w:szCs w:val="24"/>
+          <w:lang w:val="pl-PL"/>
+        </w:rPr>
+        <w:t xml:space="preserve">środowisko pozwalające na uruchomienia kodu </w:t>
+      </w:r>
+      <w:proofErr w:type="spellStart"/>
+      <w:r>
+        <w:rPr>
+          <w:rFonts w:ascii="Times New Roman" w:hAnsi="Times New Roman" w:cs="Times New Roman"/>
+          <w:sz w:val="24"/>
+          <w:szCs w:val="24"/>
+          <w:lang w:val="pl-PL"/>
+        </w:rPr>
+        <w:t>javascriptowego</w:t>
+      </w:r>
+      <w:proofErr w:type="spellEnd"/>
+      <w:r>
+        <w:rPr>
+          <w:rFonts w:ascii="Times New Roman" w:hAnsi="Times New Roman" w:cs="Times New Roman"/>
+          <w:sz w:val="24"/>
+          <w:szCs w:val="24"/>
+          <w:lang w:val="pl-PL"/>
+        </w:rPr>
+        <w:t xml:space="preserve"> po stronie serwera. Środowisko te zostało </w:t>
+      </w:r>
+      <w:r>
+        <w:rPr>
+          <w:rFonts w:ascii="Times New Roman" w:hAnsi="Times New Roman" w:cs="Times New Roman"/>
+          <w:sz w:val="24"/>
+          <w:szCs w:val="24"/>
+          <w:lang w:val="pl-PL"/>
+        </w:rPr>
+        <w:t>stworzon</w:t>
+      </w:r>
+      <w:r>
+        <w:rPr>
+          <w:rFonts w:ascii="Times New Roman" w:hAnsi="Times New Roman" w:cs="Times New Roman"/>
+          <w:sz w:val="24"/>
+          <w:szCs w:val="24"/>
+          <w:lang w:val="pl-PL"/>
+        </w:rPr>
+        <w:t>e</w:t>
+      </w:r>
+      <w:r>
+        <w:rPr>
+          <w:rFonts w:ascii="Times New Roman" w:hAnsi="Times New Roman" w:cs="Times New Roman"/>
+          <w:sz w:val="24"/>
+          <w:szCs w:val="24"/>
+          <w:lang w:val="pl-PL"/>
+        </w:rPr>
+        <w:t xml:space="preserve"> przez Ryana </w:t>
+      </w:r>
+      <w:proofErr w:type="spellStart"/>
+      <w:r>
+        <w:rPr>
+          <w:rFonts w:ascii="Times New Roman" w:hAnsi="Times New Roman" w:cs="Times New Roman"/>
+          <w:sz w:val="24"/>
+          <w:szCs w:val="24"/>
+          <w:lang w:val="pl-PL"/>
+        </w:rPr>
+        <w:t>Dahla</w:t>
+      </w:r>
+      <w:proofErr w:type="spellEnd"/>
+      <w:r>
+        <w:rPr>
+          <w:lang w:val="pl-PL"/>
+        </w:rPr>
+        <w:t>.</w:t>
+      </w:r>
+      <w:r>
+        <w:rPr>
+          <w:rFonts w:ascii="Times New Roman" w:hAnsi="Times New Roman" w:cs="Times New Roman"/>
+          <w:sz w:val="24"/>
+          <w:szCs w:val="24"/>
+          <w:lang w:val="pl-PL"/>
+        </w:rPr>
+        <w:t xml:space="preserve"> </w:t>
+      </w:r>
+      <w:r>
+        <w:rPr>
+          <w:rFonts w:ascii="Times New Roman" w:hAnsi="Times New Roman" w:cs="Times New Roman"/>
+          <w:sz w:val="24"/>
+          <w:szCs w:val="24"/>
+          <w:lang w:val="pl-PL"/>
+        </w:rPr>
+        <w:t>Node</w:t>
+      </w:r>
+      <w:r>
+        <w:rPr>
+          <w:rFonts w:ascii="Times New Roman" w:hAnsi="Times New Roman" w:cs="Times New Roman"/>
+          <w:sz w:val="24"/>
+          <w:szCs w:val="24"/>
+          <w:lang w:val="pl-PL"/>
+        </w:rPr>
+        <w:t>.js</w:t>
+      </w:r>
+      <w:r>
+        <w:rPr>
+          <w:rFonts w:ascii="Times New Roman" w:hAnsi="Times New Roman" w:cs="Times New Roman"/>
+          <w:sz w:val="24"/>
+          <w:szCs w:val="24"/>
+          <w:lang w:val="pl-PL"/>
+        </w:rPr>
+        <w:t xml:space="preserve"> </w:t>
+      </w:r>
+      <w:r>
+        <w:rPr>
+          <w:rFonts w:ascii="Times New Roman" w:hAnsi="Times New Roman" w:cs="Times New Roman"/>
+          <w:sz w:val="24"/>
+          <w:szCs w:val="24"/>
+          <w:lang w:val="pl-PL"/>
+        </w:rPr>
+        <w:t>d</w:t>
+      </w:r>
+      <w:r>
+        <w:rPr>
+          <w:rFonts w:ascii="Times New Roman" w:hAnsi="Times New Roman" w:cs="Times New Roman"/>
+          <w:sz w:val="24"/>
+          <w:szCs w:val="24"/>
+          <w:lang w:val="pl-PL"/>
+        </w:rPr>
+        <w:t>ziała</w:t>
+      </w:r>
+      <w:r>
+        <w:rPr>
+          <w:rFonts w:ascii="Times New Roman" w:hAnsi="Times New Roman" w:cs="Times New Roman"/>
+          <w:sz w:val="24"/>
+          <w:szCs w:val="24"/>
+          <w:lang w:val="pl-PL"/>
+        </w:rPr>
+        <w:t xml:space="preserve"> </w:t>
+      </w:r>
+      <w:r>
+        <w:rPr>
+          <w:rFonts w:ascii="Times New Roman" w:hAnsi="Times New Roman" w:cs="Times New Roman"/>
+          <w:sz w:val="24"/>
+          <w:szCs w:val="24"/>
+          <w:lang w:val="pl-PL"/>
+        </w:rPr>
+        <w:t xml:space="preserve">na silniku </w:t>
+      </w:r>
+      <w:proofErr w:type="spellStart"/>
+      <w:r>
+        <w:rPr>
+          <w:rFonts w:ascii="Times New Roman" w:hAnsi="Times New Roman" w:cs="Times New Roman"/>
+          <w:sz w:val="24"/>
+          <w:szCs w:val="24"/>
+          <w:lang w:val="pl-PL"/>
+        </w:rPr>
+        <w:t>javascriptowym</w:t>
+      </w:r>
+      <w:proofErr w:type="spellEnd"/>
+      <w:r>
+        <w:rPr>
+          <w:rFonts w:ascii="Times New Roman" w:hAnsi="Times New Roman" w:cs="Times New Roman"/>
+          <w:sz w:val="24"/>
+          <w:szCs w:val="24"/>
+          <w:lang w:val="pl-PL"/>
+        </w:rPr>
+        <w:t xml:space="preserve"> Chrome V8</w:t>
+      </w:r>
+      <w:r>
+        <w:rPr>
+          <w:rFonts w:ascii="Times New Roman" w:hAnsi="Times New Roman" w:cs="Times New Roman"/>
+          <w:sz w:val="24"/>
+          <w:szCs w:val="24"/>
+          <w:lang w:val="pl-PL"/>
+        </w:rPr>
+        <w:t xml:space="preserve">. Opiera się on na zdarzeniach oraz słuchaczach zdarzeń. Pomimo, że w teorii </w:t>
+      </w:r>
+      <w:r>
+        <w:rPr>
+          <w:rFonts w:ascii="Times New Roman" w:hAnsi="Times New Roman" w:cs="Times New Roman"/>
+          <w:sz w:val="24"/>
+          <w:szCs w:val="24"/>
+          <w:lang w:val="pl-PL"/>
+        </w:rPr>
+        <w:t>Node</w:t>
+      </w:r>
+      <w:r>
+        <w:rPr>
+          <w:rFonts w:ascii="Times New Roman" w:hAnsi="Times New Roman" w:cs="Times New Roman"/>
+          <w:sz w:val="24"/>
+          <w:szCs w:val="24"/>
+          <w:lang w:val="pl-PL"/>
+        </w:rPr>
+        <w:t>.js</w:t>
+      </w:r>
+      <w:r>
+        <w:rPr>
+          <w:rFonts w:ascii="Times New Roman" w:hAnsi="Times New Roman" w:cs="Times New Roman"/>
+          <w:sz w:val="24"/>
+          <w:szCs w:val="24"/>
+          <w:lang w:val="pl-PL"/>
+        </w:rPr>
+        <w:t xml:space="preserve"> </w:t>
+      </w:r>
+      <w:r>
+        <w:rPr>
+          <w:rFonts w:ascii="Times New Roman" w:hAnsi="Times New Roman" w:cs="Times New Roman"/>
+          <w:sz w:val="24"/>
+          <w:szCs w:val="24"/>
+          <w:lang w:val="pl-PL"/>
+        </w:rPr>
+        <w:t xml:space="preserve">jest jednowątkowy, dzięki pętli zdarzeń potrafi on wykonać wiele żądań w jednym momencie. Dzięki temu, </w:t>
+      </w:r>
+      <w:r>
+        <w:rPr>
+          <w:rFonts w:ascii="Times New Roman" w:hAnsi="Times New Roman" w:cs="Times New Roman"/>
+          <w:sz w:val="24"/>
+          <w:szCs w:val="24"/>
+          <w:lang w:val="pl-PL"/>
+        </w:rPr>
+        <w:t>Node</w:t>
+      </w:r>
+      <w:r>
+        <w:rPr>
+          <w:rFonts w:ascii="Times New Roman" w:hAnsi="Times New Roman" w:cs="Times New Roman"/>
+          <w:sz w:val="24"/>
+          <w:szCs w:val="24"/>
+          <w:lang w:val="pl-PL"/>
+        </w:rPr>
+        <w:t>.js</w:t>
+      </w:r>
+      <w:r>
+        <w:rPr>
+          <w:rFonts w:ascii="Times New Roman" w:hAnsi="Times New Roman" w:cs="Times New Roman"/>
+          <w:sz w:val="24"/>
+          <w:szCs w:val="24"/>
+          <w:lang w:val="pl-PL"/>
+        </w:rPr>
+        <w:t xml:space="preserve"> </w:t>
+      </w:r>
+      <w:r>
+        <w:rPr>
+          <w:rFonts w:ascii="Times New Roman" w:hAnsi="Times New Roman" w:cs="Times New Roman"/>
+          <w:sz w:val="24"/>
+          <w:szCs w:val="24"/>
+          <w:lang w:val="pl-PL"/>
+        </w:rPr>
+        <w:t xml:space="preserve">jest bardzo efektownym </w:t>
+      </w:r>
+      <w:r>
+        <w:rPr>
+          <w:rFonts w:ascii="Times New Roman" w:hAnsi="Times New Roman" w:cs="Times New Roman"/>
+          <w:sz w:val="24"/>
+          <w:szCs w:val="24"/>
+          <w:lang w:val="pl-PL"/>
+        </w:rPr>
+        <w:t xml:space="preserve">i elastycznym </w:t>
+      </w:r>
+      <w:r>
+        <w:rPr>
+          <w:rFonts w:ascii="Times New Roman" w:hAnsi="Times New Roman" w:cs="Times New Roman"/>
+          <w:sz w:val="24"/>
+          <w:szCs w:val="24"/>
+          <w:lang w:val="pl-PL"/>
+        </w:rPr>
+        <w:t>narzędziem</w:t>
+      </w:r>
+      <w:r>
+        <w:rPr>
+          <w:rFonts w:ascii="Times New Roman" w:hAnsi="Times New Roman" w:cs="Times New Roman"/>
+          <w:sz w:val="24"/>
+          <w:szCs w:val="24"/>
+          <w:lang w:val="pl-PL"/>
+        </w:rPr>
+        <w:t>,</w:t>
+      </w:r>
+      <w:r>
+        <w:rPr>
+          <w:rFonts w:ascii="Times New Roman" w:hAnsi="Times New Roman" w:cs="Times New Roman"/>
+          <w:sz w:val="24"/>
+          <w:szCs w:val="24"/>
+          <w:lang w:val="pl-PL"/>
+        </w:rPr>
+        <w:t xml:space="preserve"> pozwalającym na budowanie dużych i skalowalnych systemów</w:t>
+      </w:r>
+      <w:r>
+        <w:rPr>
+          <w:rFonts w:ascii="Times New Roman" w:hAnsi="Times New Roman" w:cs="Times New Roman"/>
+          <w:sz w:val="24"/>
+          <w:szCs w:val="24"/>
+          <w:lang w:val="pl-PL"/>
+        </w:rPr>
+        <w:t xml:space="preserve"> [12]</w:t>
+      </w:r>
+      <w:r>
+        <w:rPr>
+          <w:rFonts w:ascii="Times New Roman" w:hAnsi="Times New Roman" w:cs="Times New Roman"/>
+          <w:sz w:val="24"/>
+          <w:szCs w:val="24"/>
+          <w:lang w:val="pl-PL"/>
+        </w:rPr>
+        <w:t>.</w:t>
+      </w:r>
+      <w:r>
+        <w:rPr>
+          <w:rFonts w:ascii="Times New Roman" w:hAnsi="Times New Roman" w:cs="Times New Roman"/>
+          <w:sz w:val="24"/>
+          <w:szCs w:val="24"/>
+          <w:lang w:val="pl-PL"/>
+        </w:rPr>
+        <w:t xml:space="preserve"> </w:t>
+      </w:r>
+    </w:p>
+    <w:p>
+      <w:pPr>
+        <w:jc w:val="both"/>
+        <w:rPr>
+          <w:rFonts w:ascii="Times New Roman" w:hAnsi="Times New Roman" w:cs="Times New Roman"/>
+          <w:sz w:val="24"/>
+          <w:szCs w:val="24"/>
+          <w:lang w:val="pl-PL"/>
+        </w:rPr>
+      </w:pPr>
+      <w:r>
+        <w:rPr>
+          <w:rFonts w:ascii="Times New Roman" w:hAnsi="Times New Roman" w:cs="Times New Roman"/>
+          <w:sz w:val="24"/>
+          <w:szCs w:val="24"/>
+          <w:lang w:val="pl-PL"/>
+        </w:rPr>
+        <w:t>Porównanie trzech, wyżej wymienionych platform jest zadaniem bardzo trudnym. Biorąc pod uwagę różnicę podejścia, użytkownik nie jest w stanie jednoznacznie wskazać środowisk</w:t>
+      </w:r>
+      <w:r>
+        <w:rPr>
+          <w:rFonts w:ascii="Times New Roman" w:hAnsi="Times New Roman" w:cs="Times New Roman"/>
+          <w:sz w:val="24"/>
+          <w:szCs w:val="24"/>
+          <w:lang w:val="pl-PL"/>
+        </w:rPr>
+        <w:t>o</w:t>
+      </w:r>
+      <w:r>
+        <w:rPr>
+          <w:rFonts w:ascii="Times New Roman" w:hAnsi="Times New Roman" w:cs="Times New Roman"/>
+          <w:sz w:val="24"/>
+          <w:szCs w:val="24"/>
+          <w:lang w:val="pl-PL"/>
+        </w:rPr>
+        <w:t>, które w będzie sprawowało</w:t>
+      </w:r>
+      <w:r>
+        <w:rPr>
+          <w:rFonts w:ascii="Times New Roman" w:hAnsi="Times New Roman" w:cs="Times New Roman"/>
+          <w:sz w:val="24"/>
+          <w:szCs w:val="24"/>
+          <w:lang w:val="pl-PL"/>
+        </w:rPr>
+        <w:t xml:space="preserve"> </w:t>
+      </w:r>
+      <w:r>
+        <w:rPr>
+          <w:rFonts w:ascii="Times New Roman" w:hAnsi="Times New Roman" w:cs="Times New Roman"/>
+          <w:sz w:val="24"/>
+          <w:szCs w:val="24"/>
+          <w:lang w:val="pl-PL"/>
+        </w:rPr>
+        <w:t>się</w:t>
+      </w:r>
+      <w:r>
+        <w:rPr>
+          <w:rFonts w:ascii="Times New Roman" w:hAnsi="Times New Roman" w:cs="Times New Roman"/>
+          <w:sz w:val="24"/>
+          <w:szCs w:val="24"/>
+          <w:lang w:val="pl-PL"/>
+        </w:rPr>
+        <w:t xml:space="preserve"> lepiej w każdej sytuacji.</w:t>
+      </w:r>
+      <w:r>
+        <w:rPr>
+          <w:rFonts w:ascii="Times New Roman" w:hAnsi="Times New Roman" w:cs="Times New Roman"/>
+          <w:sz w:val="24"/>
+          <w:szCs w:val="24"/>
+          <w:lang w:val="pl-PL"/>
+        </w:rPr>
+        <w:t xml:space="preserve"> Biorąc pod uwagę fakt, że każd</w:t>
+      </w:r>
+      <w:r>
+        <w:rPr>
+          <w:rFonts w:ascii="Times New Roman" w:hAnsi="Times New Roman" w:cs="Times New Roman"/>
+          <w:sz w:val="24"/>
+          <w:szCs w:val="24"/>
+          <w:lang w:val="pl-PL"/>
+        </w:rPr>
+        <w:t>a</w:t>
+      </w:r>
+      <w:r>
+        <w:rPr>
+          <w:rFonts w:ascii="Times New Roman" w:hAnsi="Times New Roman" w:cs="Times New Roman"/>
+          <w:sz w:val="24"/>
+          <w:szCs w:val="24"/>
+          <w:lang w:val="pl-PL"/>
+        </w:rPr>
+        <w:t xml:space="preserve"> z tych platform identyfikuje się konkretnym językiem programowania, z pewnością wybór będzie kierowany wygodą oraz subiektywną oceną języka. </w:t>
+      </w:r>
+      <w:r>
+        <w:rPr>
+          <w:rFonts w:ascii="Times New Roman" w:hAnsi="Times New Roman" w:cs="Times New Roman"/>
+          <w:sz w:val="24"/>
+          <w:szCs w:val="24"/>
+          <w:lang w:val="pl-PL"/>
+        </w:rPr>
+        <w:t xml:space="preserve">Czynnikiem, który z pewnością jest </w:t>
+      </w:r>
       <w:bookmarkStart w:id="0" w:name="_GoBack"/>
       <w:bookmarkEnd w:id="0"/>
       <w:r>
@@ -3748,51 +4913,71 @@
           <w:szCs w:val="24"/>
           <w:lang w:val="pl-PL"/>
         </w:rPr>
-        <w:t xml:space="preserve">Biorąc pod uwagę wymienione wady i zalety (Tab. 1.1), w aplikacji tworzonej w ramach niniejszej pracy, do stworzenia warstwy klienckiej zostanie wybrany </w:t>
-      </w:r>
-      <w:proofErr w:type="spellStart"/>
-      <w:r>
-        <w:rPr>
-          <w:rFonts w:ascii="Times New Roman" w:hAnsi="Times New Roman" w:cs="Times New Roman"/>
-          <w:sz w:val="24"/>
-          <w:szCs w:val="24"/>
-          <w:lang w:val="pl-PL"/>
-        </w:rPr>
-        <w:t>framework</w:t>
-      </w:r>
-      <w:proofErr w:type="spellEnd"/>
-      <w:r>
-        <w:rPr>
-          <w:rFonts w:ascii="Times New Roman" w:hAnsi="Times New Roman" w:cs="Times New Roman"/>
-          <w:sz w:val="24"/>
-          <w:szCs w:val="24"/>
-          <w:lang w:val="pl-PL"/>
-        </w:rPr>
-        <w:t xml:space="preserve"> </w:t>
-      </w:r>
-      <w:proofErr w:type="spellStart"/>
-      <w:r>
-        <w:rPr>
-          <w:rFonts w:ascii="Times New Roman" w:hAnsi="Times New Roman" w:cs="Times New Roman"/>
-          <w:sz w:val="24"/>
-          <w:szCs w:val="24"/>
-          <w:lang w:val="pl-PL"/>
-        </w:rPr>
-        <w:t>Angular</w:t>
-      </w:r>
-      <w:proofErr w:type="spellEnd"/>
-      <w:r>
-        <w:rPr>
-          <w:rFonts w:ascii="Times New Roman" w:hAnsi="Times New Roman" w:cs="Times New Roman"/>
-          <w:sz w:val="24"/>
-          <w:szCs w:val="24"/>
-          <w:lang w:val="pl-PL"/>
-        </w:rPr>
-        <w:t>.</w:t>
+        <w:t xml:space="preserve">znaczący przy </w:t>
+      </w:r>
+      <w:r>
+        <w:rPr>
+          <w:rFonts w:ascii="Times New Roman" w:hAnsi="Times New Roman" w:cs="Times New Roman"/>
+          <w:sz w:val="24"/>
+          <w:szCs w:val="24"/>
+          <w:lang w:val="pl-PL"/>
+        </w:rPr>
+        <w:lastRenderedPageBreak/>
+        <w:t xml:space="preserve">wyborze podejścia, jest wsparcie społeczności internetowej w ramach każdego z narzędzi. Jednakże wszystkie trzy wyżej wymienione, biorąc pod uwagę, że są w tym momencie najbardziej popularnymi rozwiązaniami dla aplikacji serwerowych, posiadają bardzo duże wsparcie w </w:t>
+      </w:r>
+      <w:proofErr w:type="spellStart"/>
+      <w:r>
+        <w:rPr>
+          <w:rFonts w:ascii="Times New Roman" w:hAnsi="Times New Roman" w:cs="Times New Roman"/>
+          <w:sz w:val="24"/>
+          <w:szCs w:val="24"/>
+          <w:lang w:val="pl-PL"/>
+        </w:rPr>
+        <w:t>internecie</w:t>
+      </w:r>
+      <w:proofErr w:type="spellEnd"/>
+      <w:r>
+        <w:rPr>
+          <w:rFonts w:ascii="Times New Roman" w:hAnsi="Times New Roman" w:cs="Times New Roman"/>
+          <w:sz w:val="24"/>
+          <w:szCs w:val="24"/>
+          <w:lang w:val="pl-PL"/>
+        </w:rPr>
+        <w:t>. Dla aplikacji tworzonej w ramach tej pracy, platforma jaka została wybrana, jest to platforma .NET.</w:t>
+      </w:r>
+      <w:r>
+        <w:rPr>
+          <w:rFonts w:ascii="Times New Roman" w:hAnsi="Times New Roman" w:cs="Times New Roman"/>
+          <w:sz w:val="24"/>
+          <w:szCs w:val="24"/>
+          <w:lang w:val="pl-PL"/>
+        </w:rPr>
+        <w:t xml:space="preserve"> Wymagania postawione dla warstwy serwerowej, najlepiej będą realizowane za pomocą aplikacji w architekturze REST – ASP.NET </w:t>
+      </w:r>
+      <w:proofErr w:type="spellStart"/>
+      <w:r>
+        <w:rPr>
+          <w:rFonts w:ascii="Times New Roman" w:hAnsi="Times New Roman" w:cs="Times New Roman"/>
+          <w:sz w:val="24"/>
+          <w:szCs w:val="24"/>
+          <w:lang w:val="pl-PL"/>
+        </w:rPr>
+        <w:t>Core</w:t>
+      </w:r>
+      <w:proofErr w:type="spellEnd"/>
+      <w:r>
+        <w:rPr>
+          <w:rFonts w:ascii="Times New Roman" w:hAnsi="Times New Roman" w:cs="Times New Roman"/>
+          <w:sz w:val="24"/>
+          <w:szCs w:val="24"/>
+          <w:lang w:val="pl-PL"/>
+        </w:rPr>
+        <w:t xml:space="preserve"> WEB API.</w:t>
       </w:r>
     </w:p>
     <w:p>
       <w:pPr>
+        <w:jc w:val="both"/>
         <w:rPr>
           <w:rFonts w:ascii="Times New Roman" w:hAnsi="Times New Roman" w:cs="Times New Roman"/>
           <w:b/>
@@ -3809,7 +4994,7 @@
           <w:szCs w:val="24"/>
           <w:lang w:val="pl-PL"/>
         </w:rPr>
-        <w:t>4.2. Warstwa serwerowa</w:t>
+        <w:t>4.3. Warstwa bazodanowa</w:t>
       </w:r>
     </w:p>
     <w:p>
@@ -3829,256 +5014,81 @@
           <w:szCs w:val="24"/>
           <w:lang w:val="pl-PL"/>
         </w:rPr>
-        <w:t xml:space="preserve">Drugą warstwą </w:t>
-      </w:r>
-      <w:r>
-        <w:rPr>
-          <w:rFonts w:ascii="Times New Roman" w:hAnsi="Times New Roman" w:cs="Times New Roman"/>
-          <w:sz w:val="24"/>
-          <w:szCs w:val="24"/>
-          <w:lang w:val="pl-PL"/>
-        </w:rPr>
-        <w:t>dla</w:t>
-      </w:r>
-      <w:r>
-        <w:rPr>
-          <w:rFonts w:ascii="Times New Roman" w:hAnsi="Times New Roman" w:cs="Times New Roman"/>
-          <w:sz w:val="24"/>
-          <w:szCs w:val="24"/>
-          <w:lang w:val="pl-PL"/>
-        </w:rPr>
-        <w:t xml:space="preserve"> której należy dobrać odpowiednie mechanizmy, jest war</w:t>
-      </w:r>
-      <w:r>
-        <w:rPr>
-          <w:rFonts w:ascii="Times New Roman" w:hAnsi="Times New Roman" w:cs="Times New Roman"/>
-          <w:sz w:val="24"/>
-          <w:szCs w:val="24"/>
-          <w:lang w:val="pl-PL"/>
-        </w:rPr>
-        <w:t xml:space="preserve">stwa serwerowa. W tym przypadku </w:t>
-      </w:r>
-      <w:r>
-        <w:rPr>
-          <w:rFonts w:ascii="Times New Roman" w:hAnsi="Times New Roman" w:cs="Times New Roman"/>
-          <w:sz w:val="24"/>
-          <w:szCs w:val="24"/>
-          <w:lang w:val="pl-PL"/>
-        </w:rPr>
-        <w:t>są</w:t>
-      </w:r>
-      <w:r>
-        <w:rPr>
-          <w:rFonts w:ascii="Times New Roman" w:hAnsi="Times New Roman" w:cs="Times New Roman"/>
-          <w:sz w:val="24"/>
-          <w:szCs w:val="24"/>
-          <w:lang w:val="pl-PL"/>
-        </w:rPr>
-        <w:t xml:space="preserve"> do wyboru różne języki i podejścia, które w dość znaczny sposób narzucają </w:t>
-      </w:r>
-      <w:r>
-        <w:rPr>
-          <w:rFonts w:ascii="Times New Roman" w:hAnsi="Times New Roman" w:cs="Times New Roman"/>
-          <w:sz w:val="24"/>
-          <w:szCs w:val="24"/>
-          <w:lang w:val="pl-PL"/>
-        </w:rPr>
-        <w:t>projektowi</w:t>
-      </w:r>
-      <w:r>
-        <w:rPr>
-          <w:rFonts w:ascii="Times New Roman" w:hAnsi="Times New Roman" w:cs="Times New Roman"/>
-          <w:sz w:val="24"/>
-          <w:szCs w:val="24"/>
-          <w:lang w:val="pl-PL"/>
-        </w:rPr>
-        <w:t xml:space="preserve"> strukturę </w:t>
-      </w:r>
-      <w:r>
-        <w:rPr>
-          <w:rFonts w:ascii="Times New Roman" w:hAnsi="Times New Roman" w:cs="Times New Roman"/>
-          <w:sz w:val="24"/>
-          <w:szCs w:val="24"/>
-          <w:lang w:val="pl-PL"/>
-        </w:rPr>
-        <w:t>i architekturę kodu, jaką będzie posiadać aplikacj</w:t>
-      </w:r>
-      <w:r>
-        <w:rPr>
-          <w:rFonts w:ascii="Times New Roman" w:hAnsi="Times New Roman" w:cs="Times New Roman"/>
-          <w:sz w:val="24"/>
-          <w:szCs w:val="24"/>
-          <w:lang w:val="pl-PL"/>
-        </w:rPr>
-        <w:t>a</w:t>
-      </w:r>
-      <w:r>
-        <w:rPr>
-          <w:rFonts w:ascii="Times New Roman" w:hAnsi="Times New Roman" w:cs="Times New Roman"/>
-          <w:sz w:val="24"/>
-          <w:szCs w:val="24"/>
-          <w:lang w:val="pl-PL"/>
-        </w:rPr>
-        <w:t xml:space="preserve">. </w:t>
-      </w:r>
-      <w:r>
-        <w:rPr>
-          <w:rFonts w:ascii="Times New Roman" w:hAnsi="Times New Roman" w:cs="Times New Roman"/>
-          <w:sz w:val="24"/>
-          <w:szCs w:val="24"/>
-          <w:lang w:val="pl-PL"/>
-        </w:rPr>
-        <w:t>Wybierając odpowiednią technologię,</w:t>
-      </w:r>
-      <w:r>
-        <w:rPr>
-          <w:rFonts w:ascii="Times New Roman" w:hAnsi="Times New Roman" w:cs="Times New Roman"/>
-          <w:sz w:val="24"/>
-          <w:szCs w:val="24"/>
-          <w:lang w:val="pl-PL"/>
-        </w:rPr>
-        <w:t xml:space="preserve"> </w:t>
-      </w:r>
-      <w:r>
-        <w:rPr>
-          <w:rFonts w:ascii="Times New Roman" w:hAnsi="Times New Roman" w:cs="Times New Roman"/>
-          <w:sz w:val="24"/>
-          <w:szCs w:val="24"/>
-          <w:lang w:val="pl-PL"/>
-        </w:rPr>
-        <w:t>ważną rzeczą jest dokumentacja oraz ilość pomocy, którą moż</w:t>
-      </w:r>
-      <w:r>
-        <w:rPr>
-          <w:rFonts w:ascii="Times New Roman" w:hAnsi="Times New Roman" w:cs="Times New Roman"/>
-          <w:sz w:val="24"/>
-          <w:szCs w:val="24"/>
-          <w:lang w:val="pl-PL"/>
-        </w:rPr>
-        <w:t>na</w:t>
-      </w:r>
-      <w:r>
-        <w:rPr>
-          <w:rFonts w:ascii="Times New Roman" w:hAnsi="Times New Roman" w:cs="Times New Roman"/>
-          <w:sz w:val="24"/>
-          <w:szCs w:val="24"/>
-          <w:lang w:val="pl-PL"/>
-        </w:rPr>
-        <w:t xml:space="preserve"> uzyskać w </w:t>
-      </w:r>
-      <w:proofErr w:type="spellStart"/>
-      <w:r>
-        <w:rPr>
-          <w:rFonts w:ascii="Times New Roman" w:hAnsi="Times New Roman" w:cs="Times New Roman"/>
-          <w:sz w:val="24"/>
-          <w:szCs w:val="24"/>
-          <w:lang w:val="pl-PL"/>
-        </w:rPr>
-        <w:t>internecie</w:t>
-      </w:r>
-      <w:proofErr w:type="spellEnd"/>
-      <w:r>
-        <w:rPr>
-          <w:rFonts w:ascii="Times New Roman" w:hAnsi="Times New Roman" w:cs="Times New Roman"/>
-          <w:sz w:val="24"/>
-          <w:szCs w:val="24"/>
-          <w:lang w:val="pl-PL"/>
-        </w:rPr>
-        <w:t xml:space="preserve">. Najbardziej aktualnymi i popularnymi rozwiązaniami, które </w:t>
-      </w:r>
-      <w:r>
-        <w:rPr>
-          <w:rFonts w:ascii="Times New Roman" w:hAnsi="Times New Roman" w:cs="Times New Roman"/>
-          <w:sz w:val="24"/>
-          <w:szCs w:val="24"/>
-          <w:lang w:val="pl-PL"/>
-        </w:rPr>
-        <w:t>będą</w:t>
-      </w:r>
-      <w:r>
-        <w:rPr>
-          <w:rFonts w:ascii="Times New Roman" w:hAnsi="Times New Roman" w:cs="Times New Roman"/>
-          <w:sz w:val="24"/>
-          <w:szCs w:val="24"/>
-          <w:lang w:val="pl-PL"/>
-        </w:rPr>
-        <w:t xml:space="preserve"> w tej pracy porówna</w:t>
-      </w:r>
-      <w:r>
-        <w:rPr>
-          <w:rFonts w:ascii="Times New Roman" w:hAnsi="Times New Roman" w:cs="Times New Roman"/>
-          <w:sz w:val="24"/>
-          <w:szCs w:val="24"/>
-          <w:lang w:val="pl-PL"/>
-        </w:rPr>
-        <w:t>ne</w:t>
-      </w:r>
-      <w:r>
-        <w:rPr>
-          <w:rFonts w:ascii="Times New Roman" w:hAnsi="Times New Roman" w:cs="Times New Roman"/>
-          <w:sz w:val="24"/>
-          <w:szCs w:val="24"/>
-          <w:lang w:val="pl-PL"/>
-        </w:rPr>
-        <w:t xml:space="preserve"> są rozwiązania z platformy .NET, rozwiązanie </w:t>
-      </w:r>
-      <w:proofErr w:type="spellStart"/>
-      <w:r>
-        <w:rPr>
-          <w:rFonts w:ascii="Times New Roman" w:hAnsi="Times New Roman" w:cs="Times New Roman"/>
-          <w:sz w:val="24"/>
-          <w:szCs w:val="24"/>
-          <w:lang w:val="pl-PL"/>
-        </w:rPr>
-        <w:t>Javascriptowe</w:t>
-      </w:r>
-      <w:proofErr w:type="spellEnd"/>
-      <w:r>
-        <w:rPr>
-          <w:rFonts w:ascii="Times New Roman" w:hAnsi="Times New Roman" w:cs="Times New Roman"/>
-          <w:sz w:val="24"/>
-          <w:szCs w:val="24"/>
-          <w:lang w:val="pl-PL"/>
-        </w:rPr>
-        <w:t xml:space="preserve">, czyli </w:t>
-      </w:r>
-      <w:proofErr w:type="spellStart"/>
-      <w:r>
-        <w:rPr>
-          <w:rFonts w:ascii="Times New Roman" w:hAnsi="Times New Roman" w:cs="Times New Roman"/>
-          <w:sz w:val="24"/>
-          <w:szCs w:val="24"/>
-          <w:lang w:val="pl-PL"/>
-        </w:rPr>
-        <w:t>NodeJS</w:t>
-      </w:r>
-      <w:proofErr w:type="spellEnd"/>
-      <w:r>
-        <w:rPr>
-          <w:rFonts w:ascii="Times New Roman" w:hAnsi="Times New Roman" w:cs="Times New Roman"/>
-          <w:sz w:val="24"/>
-          <w:szCs w:val="24"/>
-          <w:lang w:val="pl-PL"/>
-        </w:rPr>
-        <w:t xml:space="preserve"> oraz </w:t>
-      </w:r>
-      <w:r>
-        <w:rPr>
-          <w:rFonts w:ascii="Times New Roman" w:hAnsi="Times New Roman" w:cs="Times New Roman"/>
-          <w:sz w:val="24"/>
-          <w:szCs w:val="24"/>
-          <w:lang w:val="pl-PL"/>
-        </w:rPr>
-        <w:t>Java</w:t>
-      </w:r>
-      <w:r>
-        <w:rPr>
-          <w:rFonts w:ascii="Times New Roman" w:hAnsi="Times New Roman" w:cs="Times New Roman"/>
-          <w:sz w:val="24"/>
-          <w:szCs w:val="24"/>
-          <w:lang w:val="pl-PL"/>
-        </w:rPr>
-        <w:t>.</w:t>
+        <w:t xml:space="preserve">Ostatnim wyborem technologicznym, jest wybór w warstwie bazodanowej. </w:t>
+      </w:r>
+      <w:r>
+        <w:rPr>
+          <w:rFonts w:ascii="Times New Roman" w:hAnsi="Times New Roman" w:cs="Times New Roman"/>
+          <w:sz w:val="24"/>
+          <w:szCs w:val="24"/>
+          <w:lang w:val="pl-PL"/>
+        </w:rPr>
+        <w:t>Biorąc pod uwagę specyfikę, wybór jaki jest dokonany w tej części jest kluczowy dla efektywności działania</w:t>
+      </w:r>
+      <w:r>
+        <w:rPr>
+          <w:rFonts w:ascii="Times New Roman" w:hAnsi="Times New Roman" w:cs="Times New Roman"/>
+          <w:sz w:val="24"/>
+          <w:szCs w:val="24"/>
+          <w:lang w:val="pl-PL"/>
+        </w:rPr>
+        <w:t xml:space="preserve"> aplikacji tworzonej w ramach tej pracy</w:t>
+      </w:r>
+      <w:r>
+        <w:rPr>
+          <w:rFonts w:ascii="Times New Roman" w:hAnsi="Times New Roman" w:cs="Times New Roman"/>
+          <w:sz w:val="24"/>
+          <w:szCs w:val="24"/>
+          <w:lang w:val="pl-PL"/>
+        </w:rPr>
+        <w:t>. Cała dyskusja</w:t>
+      </w:r>
+      <w:r>
+        <w:rPr>
+          <w:rFonts w:ascii="Times New Roman" w:hAnsi="Times New Roman" w:cs="Times New Roman"/>
+          <w:sz w:val="24"/>
+          <w:szCs w:val="24"/>
+          <w:lang w:val="pl-PL"/>
+        </w:rPr>
+        <w:t xml:space="preserve"> wyboru technologii bazodanowej</w:t>
+      </w:r>
+      <w:r>
+        <w:rPr>
+          <w:rFonts w:ascii="Times New Roman" w:hAnsi="Times New Roman" w:cs="Times New Roman"/>
+          <w:sz w:val="24"/>
+          <w:szCs w:val="24"/>
+          <w:lang w:val="pl-PL"/>
+        </w:rPr>
+        <w:t xml:space="preserve"> sprowadza się do wyboru pomiędzy dwoma podejściami – SQL oraz </w:t>
+      </w:r>
+      <w:proofErr w:type="spellStart"/>
+      <w:r>
+        <w:rPr>
+          <w:rFonts w:ascii="Times New Roman" w:hAnsi="Times New Roman" w:cs="Times New Roman"/>
+          <w:sz w:val="24"/>
+          <w:szCs w:val="24"/>
+          <w:lang w:val="pl-PL"/>
+        </w:rPr>
+        <w:t>noSQL</w:t>
+      </w:r>
+      <w:proofErr w:type="spellEnd"/>
+      <w:r>
+        <w:rPr>
+          <w:rFonts w:ascii="Times New Roman" w:hAnsi="Times New Roman" w:cs="Times New Roman"/>
+          <w:sz w:val="24"/>
+          <w:szCs w:val="24"/>
+          <w:lang w:val="pl-PL"/>
+        </w:rPr>
+        <w:t>,</w:t>
+      </w:r>
+      <w:r>
+        <w:rPr>
+          <w:rFonts w:ascii="Times New Roman" w:hAnsi="Times New Roman" w:cs="Times New Roman"/>
+          <w:sz w:val="24"/>
+          <w:szCs w:val="24"/>
+          <w:lang w:val="pl-PL"/>
+        </w:rPr>
+        <w:t xml:space="preserve"> czy inaczej bazy relacyjne i bazy nierelacyjne. </w:t>
       </w:r>
     </w:p>
     <w:p>
@@ -4098,92 +5108,7 @@
           <w:szCs w:val="24"/>
           <w:lang w:val="pl-PL"/>
         </w:rPr>
-        <w:t>A</w:t>
-      </w:r>
-      <w:r>
-        <w:rPr>
-          <w:rFonts w:ascii="Times New Roman" w:hAnsi="Times New Roman" w:cs="Times New Roman"/>
-          <w:sz w:val="24"/>
-          <w:szCs w:val="24"/>
-          <w:lang w:val="pl-PL"/>
-        </w:rPr>
-        <w:t>SP</w:t>
-      </w:r>
-      <w:r>
-        <w:rPr>
-          <w:rFonts w:ascii="Times New Roman" w:hAnsi="Times New Roman" w:cs="Times New Roman"/>
-          <w:sz w:val="24"/>
-          <w:szCs w:val="24"/>
-          <w:lang w:val="pl-PL"/>
-        </w:rPr>
-        <w:t>.NET</w:t>
-      </w:r>
-      <w:r>
-        <w:rPr>
-          <w:rFonts w:ascii="Times New Roman" w:hAnsi="Times New Roman" w:cs="Times New Roman"/>
-          <w:sz w:val="24"/>
-          <w:szCs w:val="24"/>
-          <w:lang w:val="pl-PL"/>
-        </w:rPr>
-        <w:t xml:space="preserve"> </w:t>
-      </w:r>
-      <w:proofErr w:type="spellStart"/>
-      <w:r>
-        <w:rPr>
-          <w:rFonts w:ascii="Times New Roman" w:hAnsi="Times New Roman" w:cs="Times New Roman"/>
-          <w:sz w:val="24"/>
-          <w:szCs w:val="24"/>
-          <w:lang w:val="pl-PL"/>
-        </w:rPr>
-        <w:t>Core</w:t>
-      </w:r>
-      <w:proofErr w:type="spellEnd"/>
-      <w:r>
-        <w:rPr>
-          <w:rFonts w:ascii="Times New Roman" w:hAnsi="Times New Roman" w:cs="Times New Roman"/>
-          <w:sz w:val="24"/>
-          <w:szCs w:val="24"/>
-          <w:lang w:val="pl-PL"/>
-        </w:rPr>
-        <w:t xml:space="preserve"> jest to </w:t>
-      </w:r>
-      <w:r>
-        <w:rPr>
-          <w:rFonts w:ascii="Times New Roman" w:hAnsi="Times New Roman" w:cs="Times New Roman"/>
-          <w:sz w:val="24"/>
-          <w:szCs w:val="24"/>
-          <w:lang w:val="pl-PL"/>
-        </w:rPr>
-        <w:t>platforma wytwarzana przez firmę Microsoft, pozwalająca na tworzenie ap</w:t>
-      </w:r>
-      <w:r>
-        <w:rPr>
-          <w:rFonts w:ascii="Times New Roman" w:hAnsi="Times New Roman" w:cs="Times New Roman"/>
-          <w:sz w:val="24"/>
-          <w:szCs w:val="24"/>
-          <w:lang w:val="pl-PL"/>
-        </w:rPr>
-        <w:t xml:space="preserve">likacji webowych o różnych </w:t>
-      </w:r>
-      <w:proofErr w:type="spellStart"/>
-      <w:r>
-        <w:rPr>
-          <w:rFonts w:ascii="Times New Roman" w:hAnsi="Times New Roman" w:cs="Times New Roman"/>
-          <w:sz w:val="24"/>
-          <w:szCs w:val="24"/>
-          <w:lang w:val="pl-PL"/>
-        </w:rPr>
-        <w:t>architekturach</w:t>
-      </w:r>
-      <w:proofErr w:type="spellEnd"/>
-      <w:r>
-        <w:rPr>
-          <w:rFonts w:ascii="Times New Roman" w:hAnsi="Times New Roman" w:cs="Times New Roman"/>
-          <w:sz w:val="24"/>
-          <w:szCs w:val="24"/>
-          <w:lang w:val="pl-PL"/>
-        </w:rPr>
-        <w:t xml:space="preserve"> i możliwościach. Możliwe jest stworzenie tradycyjnej aplikacji</w:t>
+        <w:t>Bazy relacyjne reprezentują dane jako wiersze i kolumny w tabelach. Posiadają wiele mechanizmów optymalizujących, takich jak indeksy, które pozwalają na efektywną analizę danych w tabelach, obsługę skomplikowanych transakcji oraz zapytań łączących dane z różnych tabel. Oczywistą rzeczą jest to, że modele za pomocą których aplikacja łączy się z bazą muszą być zgodne ze schematem odpowiadającej tabeli.</w:t>
       </w:r>
     </w:p>
     <w:p>
@@ -4196,134 +5121,52 @@
           <w:lang w:val="pl-PL"/>
         </w:rPr>
       </w:pPr>
-      <w:proofErr w:type="spellStart"/>
-      <w:r>
-        <w:rPr>
-          <w:rFonts w:ascii="Times New Roman" w:hAnsi="Times New Roman" w:cs="Times New Roman"/>
-          <w:sz w:val="24"/>
-          <w:szCs w:val="24"/>
-          <w:lang w:val="pl-PL"/>
-        </w:rPr>
-        <w:t>NodeJS</w:t>
-      </w:r>
-      <w:proofErr w:type="spellEnd"/>
-      <w:r>
-        <w:rPr>
-          <w:rFonts w:ascii="Times New Roman" w:hAnsi="Times New Roman" w:cs="Times New Roman"/>
-          <w:sz w:val="24"/>
-          <w:szCs w:val="24"/>
-          <w:lang w:val="pl-PL"/>
-        </w:rPr>
-        <w:t xml:space="preserve"> jest to </w:t>
-      </w:r>
-      <w:proofErr w:type="spellStart"/>
-      <w:r>
-        <w:rPr>
-          <w:rFonts w:ascii="Times New Roman" w:hAnsi="Times New Roman" w:cs="Times New Roman"/>
-          <w:sz w:val="24"/>
-          <w:szCs w:val="24"/>
-          <w:lang w:val="pl-PL"/>
-        </w:rPr>
-        <w:t>Javascriptowy</w:t>
-      </w:r>
-      <w:proofErr w:type="spellEnd"/>
-      <w:r>
-        <w:rPr>
-          <w:rFonts w:ascii="Times New Roman" w:hAnsi="Times New Roman" w:cs="Times New Roman"/>
-          <w:sz w:val="24"/>
-          <w:szCs w:val="24"/>
-          <w:lang w:val="pl-PL"/>
-        </w:rPr>
-        <w:t xml:space="preserve"> </w:t>
-      </w:r>
-      <w:proofErr w:type="spellStart"/>
-      <w:r>
-        <w:rPr>
-          <w:rFonts w:ascii="Times New Roman" w:hAnsi="Times New Roman" w:cs="Times New Roman"/>
-          <w:sz w:val="24"/>
-          <w:szCs w:val="24"/>
-          <w:lang w:val="pl-PL"/>
-        </w:rPr>
-        <w:t>framework</w:t>
-      </w:r>
-      <w:proofErr w:type="spellEnd"/>
-      <w:r>
-        <w:rPr>
-          <w:rFonts w:ascii="Times New Roman" w:hAnsi="Times New Roman" w:cs="Times New Roman"/>
-          <w:sz w:val="24"/>
-          <w:szCs w:val="24"/>
-          <w:lang w:val="pl-PL"/>
-        </w:rPr>
-        <w:t xml:space="preserve"> służący do tworzenia warstwy serwerowej. Opiera się on na zdarzeniach oraz słuchaczach zdarzeń. Pomimo, że w teorii </w:t>
-      </w:r>
-      <w:proofErr w:type="spellStart"/>
-      <w:r>
-        <w:rPr>
-          <w:rFonts w:ascii="Times New Roman" w:hAnsi="Times New Roman" w:cs="Times New Roman"/>
-          <w:sz w:val="24"/>
-          <w:szCs w:val="24"/>
-          <w:lang w:val="pl-PL"/>
-        </w:rPr>
-        <w:t>NodeJS</w:t>
-      </w:r>
-      <w:proofErr w:type="spellEnd"/>
-      <w:r>
-        <w:rPr>
-          <w:rFonts w:ascii="Times New Roman" w:hAnsi="Times New Roman" w:cs="Times New Roman"/>
-          <w:sz w:val="24"/>
-          <w:szCs w:val="24"/>
-          <w:lang w:val="pl-PL"/>
-        </w:rPr>
-        <w:t xml:space="preserve"> jest jednowątkowy, dzięki pętli zdarzeń potrafi on wykonać wiele żądań w jednym momencie. Dzięki temu, </w:t>
-      </w:r>
-      <w:proofErr w:type="spellStart"/>
-      <w:r>
-        <w:rPr>
-          <w:rFonts w:ascii="Times New Roman" w:hAnsi="Times New Roman" w:cs="Times New Roman"/>
-          <w:sz w:val="24"/>
-          <w:szCs w:val="24"/>
-          <w:lang w:val="pl-PL"/>
-        </w:rPr>
-        <w:t>NodeJS</w:t>
-      </w:r>
-      <w:proofErr w:type="spellEnd"/>
-      <w:r>
-        <w:rPr>
-          <w:rFonts w:ascii="Times New Roman" w:hAnsi="Times New Roman" w:cs="Times New Roman"/>
-          <w:sz w:val="24"/>
-          <w:szCs w:val="24"/>
-          <w:lang w:val="pl-PL"/>
-        </w:rPr>
-        <w:t xml:space="preserve"> jest bardzo efektownym </w:t>
-      </w:r>
-      <w:r>
-        <w:rPr>
-          <w:rFonts w:ascii="Times New Roman" w:hAnsi="Times New Roman" w:cs="Times New Roman"/>
-          <w:sz w:val="24"/>
-          <w:szCs w:val="24"/>
-          <w:lang w:val="pl-PL"/>
-        </w:rPr>
-        <w:t xml:space="preserve">i elastycznym </w:t>
-      </w:r>
-      <w:proofErr w:type="spellStart"/>
-      <w:r>
-        <w:rPr>
-          <w:rFonts w:ascii="Times New Roman" w:hAnsi="Times New Roman" w:cs="Times New Roman"/>
-          <w:sz w:val="24"/>
-          <w:szCs w:val="24"/>
-          <w:lang w:val="pl-PL"/>
-        </w:rPr>
-        <w:t>frameworkiem</w:t>
-      </w:r>
-      <w:proofErr w:type="spellEnd"/>
-      <w:r>
-        <w:rPr>
-          <w:rFonts w:ascii="Times New Roman" w:hAnsi="Times New Roman" w:cs="Times New Roman"/>
-          <w:sz w:val="24"/>
-          <w:szCs w:val="24"/>
-          <w:lang w:val="pl-PL"/>
-        </w:rPr>
-        <w:t xml:space="preserve"> pozwalającym na budowanie dużych i skalowalnych systemów.</w:t>
+      <w:r>
+        <w:rPr>
+          <w:rFonts w:ascii="Times New Roman" w:hAnsi="Times New Roman" w:cs="Times New Roman"/>
+          <w:sz w:val="24"/>
+          <w:szCs w:val="24"/>
+          <w:lang w:val="pl-PL"/>
+        </w:rPr>
+        <w:t xml:space="preserve">W przypadku baz nierelacyjnych, uzasadnionym użyciem tego rozwiązania jest sytuacja gdy posiadamy duże ilości rozproszonych danych i użycie baz relacyjnych byłoby dużym spowolnieniem. Druga sytuacja, która pojawia się w aplikacji tworzonej w ramach niniejszej pracy, jest problem z odczytem danych z bazy. Dla baz nierelacyjnych wyciągniecie obiektu jest dużo szybsze niż wyciągniecie danych z tabeli za pomocą </w:t>
+      </w:r>
+      <w:proofErr w:type="spellStart"/>
+      <w:r>
+        <w:rPr>
+          <w:rFonts w:ascii="Times New Roman" w:hAnsi="Times New Roman" w:cs="Times New Roman"/>
+          <w:sz w:val="24"/>
+          <w:szCs w:val="24"/>
+          <w:lang w:val="pl-PL"/>
+        </w:rPr>
+        <w:t>frameworka</w:t>
+      </w:r>
+      <w:proofErr w:type="spellEnd"/>
+      <w:r>
+        <w:rPr>
+          <w:rFonts w:ascii="Times New Roman" w:hAnsi="Times New Roman" w:cs="Times New Roman"/>
+          <w:sz w:val="24"/>
+          <w:szCs w:val="24"/>
+          <w:lang w:val="pl-PL"/>
+        </w:rPr>
+        <w:t xml:space="preserve"> ORM, zmapowania go n</w:t>
+      </w:r>
+      <w:r>
+        <w:rPr>
+          <w:rFonts w:ascii="Times New Roman" w:hAnsi="Times New Roman" w:cs="Times New Roman"/>
+          <w:sz w:val="24"/>
+          <w:szCs w:val="24"/>
+          <w:lang w:val="pl-PL"/>
+        </w:rPr>
+        <w:t>a model i dopiero przedstawienia</w:t>
+      </w:r>
+      <w:r>
+        <w:rPr>
+          <w:rFonts w:ascii="Times New Roman" w:hAnsi="Times New Roman" w:cs="Times New Roman"/>
+          <w:sz w:val="24"/>
+          <w:szCs w:val="24"/>
+          <w:lang w:val="pl-PL"/>
+        </w:rPr>
+        <w:t xml:space="preserve"> w aplikacji.</w:t>
       </w:r>
     </w:p>
     <w:p>
@@ -4343,153 +5186,72 @@
           <w:szCs w:val="24"/>
           <w:lang w:val="pl-PL"/>
         </w:rPr>
-        <w:t>Bazując na powyższych opisach, można dojść do wniosku, że nie da się</w:t>
-      </w:r>
-      <w:r>
-        <w:rPr>
-          <w:rFonts w:ascii="Times New Roman" w:hAnsi="Times New Roman" w:cs="Times New Roman"/>
-          <w:sz w:val="24"/>
-          <w:szCs w:val="24"/>
-          <w:lang w:val="pl-PL"/>
-        </w:rPr>
-        <w:t xml:space="preserve"> wprost</w:t>
-      </w:r>
-      <w:r>
-        <w:rPr>
-          <w:rFonts w:ascii="Times New Roman" w:hAnsi="Times New Roman" w:cs="Times New Roman"/>
-          <w:sz w:val="24"/>
-          <w:szCs w:val="24"/>
-          <w:lang w:val="pl-PL"/>
-        </w:rPr>
-        <w:t xml:space="preserve"> porównać obydwu podejść ponieważ różnią się one w swoich fundamentach. Wybierając technologię do projektu potrzeba kierować się wymaganiami i potrzebami. Dla aplikacji posiadających głównie strony statyczne, dobrym rozwiązaniem jest tradycyjne podejście,</w:t>
-      </w:r>
-      <w:r>
-        <w:rPr>
-          <w:rFonts w:ascii="Times New Roman" w:hAnsi="Times New Roman" w:cs="Times New Roman"/>
-          <w:sz w:val="24"/>
-          <w:szCs w:val="24"/>
-          <w:lang w:val="pl-PL"/>
-        </w:rPr>
-        <w:t xml:space="preserve"> ponieważ posiada ono</w:t>
-      </w:r>
-      <w:r>
-        <w:rPr>
-          <w:rFonts w:ascii="Times New Roman" w:hAnsi="Times New Roman" w:cs="Times New Roman"/>
-          <w:sz w:val="24"/>
-          <w:szCs w:val="24"/>
-          <w:lang w:val="pl-PL"/>
-        </w:rPr>
-        <w:t xml:space="preserve"> mechanizmy optymalizujące, które powodują, że aplikacja działa </w:t>
-      </w:r>
-      <w:r>
-        <w:rPr>
-          <w:rFonts w:ascii="Times New Roman" w:hAnsi="Times New Roman" w:cs="Times New Roman"/>
-          <w:sz w:val="24"/>
-          <w:szCs w:val="24"/>
-          <w:lang w:val="pl-PL"/>
-        </w:rPr>
-        <w:t>wydajniej</w:t>
-      </w:r>
-      <w:r>
-        <w:rPr>
-          <w:rFonts w:ascii="Times New Roman" w:hAnsi="Times New Roman" w:cs="Times New Roman"/>
-          <w:sz w:val="24"/>
-          <w:szCs w:val="24"/>
-          <w:lang w:val="pl-PL"/>
-        </w:rPr>
-        <w:t xml:space="preserve">. Jednakże jeżeli </w:t>
-      </w:r>
-      <w:r>
-        <w:rPr>
-          <w:rFonts w:ascii="Times New Roman" w:hAnsi="Times New Roman" w:cs="Times New Roman"/>
-          <w:sz w:val="24"/>
-          <w:szCs w:val="24"/>
-          <w:lang w:val="pl-PL"/>
-        </w:rPr>
-        <w:t>produkt posiada wiele</w:t>
-      </w:r>
-      <w:r>
-        <w:rPr>
-          <w:rFonts w:ascii="Times New Roman" w:hAnsi="Times New Roman" w:cs="Times New Roman"/>
-          <w:sz w:val="24"/>
-          <w:szCs w:val="24"/>
-          <w:lang w:val="pl-PL"/>
-        </w:rPr>
-        <w:t xml:space="preserve"> wielowątkowości</w:t>
-      </w:r>
-      <w:r>
-        <w:rPr>
-          <w:rFonts w:ascii="Times New Roman" w:hAnsi="Times New Roman" w:cs="Times New Roman"/>
-          <w:sz w:val="24"/>
-          <w:szCs w:val="24"/>
-          <w:lang w:val="pl-PL"/>
-        </w:rPr>
-        <w:t xml:space="preserve"> </w:t>
-      </w:r>
-      <w:r>
-        <w:rPr>
-          <w:rFonts w:ascii="Times New Roman" w:hAnsi="Times New Roman" w:cs="Times New Roman"/>
-          <w:sz w:val="24"/>
-          <w:szCs w:val="24"/>
-          <w:lang w:val="pl-PL"/>
-        </w:rPr>
-        <w:t xml:space="preserve">oraz zmian w czasie rzeczywistym podejście jakie jest użyte w </w:t>
-      </w:r>
-      <w:proofErr w:type="spellStart"/>
-      <w:r>
-        <w:rPr>
-          <w:rFonts w:ascii="Times New Roman" w:hAnsi="Times New Roman" w:cs="Times New Roman"/>
-          <w:sz w:val="24"/>
-          <w:szCs w:val="24"/>
-          <w:lang w:val="pl-PL"/>
-        </w:rPr>
-        <w:t>NodeJS</w:t>
-      </w:r>
-      <w:proofErr w:type="spellEnd"/>
-      <w:r>
-        <w:rPr>
-          <w:rFonts w:ascii="Times New Roman" w:hAnsi="Times New Roman" w:cs="Times New Roman"/>
-          <w:sz w:val="24"/>
-          <w:szCs w:val="24"/>
-          <w:lang w:val="pl-PL"/>
-        </w:rPr>
-        <w:t xml:space="preserve"> jest bardziej optymalnym podejściem pozwa</w:t>
-      </w:r>
-      <w:r>
-        <w:rPr>
-          <w:rFonts w:ascii="Times New Roman" w:hAnsi="Times New Roman" w:cs="Times New Roman"/>
-          <w:sz w:val="24"/>
-          <w:szCs w:val="24"/>
-          <w:lang w:val="pl-PL"/>
-        </w:rPr>
-        <w:t>lającym na ominięcie dużej ilości</w:t>
-      </w:r>
-      <w:r>
-        <w:rPr>
-          <w:rFonts w:ascii="Times New Roman" w:hAnsi="Times New Roman" w:cs="Times New Roman"/>
-          <w:sz w:val="24"/>
-          <w:szCs w:val="24"/>
-          <w:lang w:val="pl-PL"/>
-        </w:rPr>
-        <w:t xml:space="preserve"> problemów jakie napotkal</w:t>
-      </w:r>
-      <w:r>
-        <w:rPr>
-          <w:rFonts w:ascii="Times New Roman" w:hAnsi="Times New Roman" w:cs="Times New Roman"/>
-          <w:sz w:val="24"/>
-          <w:szCs w:val="24"/>
-          <w:lang w:val="pl-PL"/>
-        </w:rPr>
-        <w:t>ibyśmy przy użyciu tradycyjnych mechanizmów</w:t>
-      </w:r>
-      <w:r>
-        <w:rPr>
-          <w:rFonts w:ascii="Times New Roman" w:hAnsi="Times New Roman" w:cs="Times New Roman"/>
-          <w:sz w:val="24"/>
-          <w:szCs w:val="24"/>
-          <w:lang w:val="pl-PL"/>
-        </w:rPr>
-        <w:t>.</w:t>
+        <w:t>Jednakże, jak się okazuje, wybór oraz użycie jedynie jednego serwera oraz podejścia bazy danych jest nieefektywne dla aplikacji, która musi działać z dużą ilością danych, raportów oraz analiz. Łącząc to z potrzebą odświeżania w czasie rzeczywistym, można dojść do wniosku, że ani podejście relacyjne</w:t>
+      </w:r>
+      <w:r>
+        <w:rPr>
+          <w:rFonts w:ascii="Times New Roman" w:hAnsi="Times New Roman" w:cs="Times New Roman"/>
+          <w:sz w:val="24"/>
+          <w:szCs w:val="24"/>
+          <w:lang w:val="pl-PL"/>
+        </w:rPr>
+        <w:t>,</w:t>
+      </w:r>
+      <w:r>
+        <w:rPr>
+          <w:rFonts w:ascii="Times New Roman" w:hAnsi="Times New Roman" w:cs="Times New Roman"/>
+          <w:sz w:val="24"/>
+          <w:szCs w:val="24"/>
+          <w:lang w:val="pl-PL"/>
+        </w:rPr>
+        <w:t xml:space="preserve"> ani nierelacyjne nie dostarczają nam mechanizmów pozwalających stworzyć </w:t>
+      </w:r>
+      <w:r>
+        <w:rPr>
+          <w:rFonts w:ascii="Times New Roman" w:hAnsi="Times New Roman" w:cs="Times New Roman"/>
+          <w:sz w:val="24"/>
+          <w:szCs w:val="24"/>
+          <w:lang w:val="pl-PL"/>
+        </w:rPr>
+        <w:t>potrzebny</w:t>
+      </w:r>
+      <w:r>
+        <w:rPr>
+          <w:rFonts w:ascii="Times New Roman" w:hAnsi="Times New Roman" w:cs="Times New Roman"/>
+          <w:sz w:val="24"/>
+          <w:szCs w:val="24"/>
+          <w:lang w:val="pl-PL"/>
+        </w:rPr>
+        <w:t xml:space="preserve"> produkt. Z pomocą przychodzi jeden z wzorców oraz mechanizmów Business </w:t>
+      </w:r>
+      <w:proofErr w:type="spellStart"/>
+      <w:r>
+        <w:rPr>
+          <w:rFonts w:ascii="Times New Roman" w:hAnsi="Times New Roman" w:cs="Times New Roman"/>
+          <w:sz w:val="24"/>
+          <w:szCs w:val="24"/>
+          <w:lang w:val="pl-PL"/>
+        </w:rPr>
+        <w:t>Intellige</w:t>
+      </w:r>
+      <w:r>
+        <w:rPr>
+          <w:rFonts w:ascii="Times New Roman" w:hAnsi="Times New Roman" w:cs="Times New Roman"/>
+          <w:sz w:val="24"/>
+          <w:szCs w:val="24"/>
+          <w:lang w:val="pl-PL"/>
+        </w:rPr>
+        <w:t>nce</w:t>
+      </w:r>
+      <w:proofErr w:type="spellEnd"/>
+      <w:r>
+        <w:rPr>
+          <w:rFonts w:ascii="Times New Roman" w:hAnsi="Times New Roman" w:cs="Times New Roman"/>
+          <w:sz w:val="24"/>
+          <w:szCs w:val="24"/>
+          <w:lang w:val="pl-PL"/>
+        </w:rPr>
+        <w:t xml:space="preserve">, zwany Lambda Architecture. </w:t>
       </w:r>
     </w:p>
     <w:p>
@@ -4497,330 +5259,41 @@
         <w:jc w:val="both"/>
         <w:rPr>
           <w:rFonts w:ascii="Times New Roman" w:hAnsi="Times New Roman" w:cs="Times New Roman"/>
-          <w:b/>
-          <w:sz w:val="24"/>
-          <w:szCs w:val="24"/>
-          <w:lang w:val="pl-PL"/>
-        </w:rPr>
-      </w:pPr>
-      <w:r>
-        <w:rPr>
-          <w:rFonts w:ascii="Times New Roman" w:hAnsi="Times New Roman" w:cs="Times New Roman"/>
-          <w:b/>
-          <w:sz w:val="24"/>
-          <w:szCs w:val="24"/>
-          <w:lang w:val="pl-PL"/>
-        </w:rPr>
-        <w:t>4.3. Warstwa bazodanowa</w:t>
+          <w:sz w:val="24"/>
+          <w:szCs w:val="24"/>
+          <w:lang w:val="pl-PL"/>
+        </w:rPr>
+      </w:pPr>
+      <w:r>
+        <w:rPr>
+          <w:rFonts w:ascii="Times New Roman" w:hAnsi="Times New Roman" w:cs="Times New Roman"/>
+          <w:sz w:val="24"/>
+          <w:szCs w:val="24"/>
+          <w:lang w:val="pl-PL"/>
+        </w:rPr>
+        <w:t xml:space="preserve">Wzorzec Lambda Architecture opiera się na podziale warstwy bazodanowej na jeszcze więcej części. Architektura, która zostanie stworzona, potrzebuje być efektywna, odporna na błędy oraz skalowalna. Biorąc pod uwagę ilość danych, które mogą trafić do aplikacji, potrzeba stworzyć parę </w:t>
+      </w:r>
+      <w:r>
+        <w:rPr>
+          <w:rFonts w:ascii="Times New Roman" w:hAnsi="Times New Roman" w:cs="Times New Roman"/>
+          <w:sz w:val="24"/>
+          <w:szCs w:val="24"/>
+          <w:lang w:val="pl-PL"/>
+        </w:rPr>
+        <w:t>elementów zapewniających nam dostęp do odpowiednich informacji w akceptowalnym dla użytkownika czasie</w:t>
+      </w:r>
+      <w:r>
+        <w:rPr>
+          <w:rFonts w:ascii="Times New Roman" w:hAnsi="Times New Roman" w:cs="Times New Roman"/>
+          <w:sz w:val="24"/>
+          <w:szCs w:val="24"/>
+          <w:lang w:val="pl-PL"/>
+        </w:rPr>
+        <w:t xml:space="preserve">. </w:t>
       </w:r>
     </w:p>
     <w:p>
       <w:pPr>
-        <w:jc w:val="both"/>
-        <w:rPr>
-          <w:rFonts w:ascii="Times New Roman" w:hAnsi="Times New Roman" w:cs="Times New Roman"/>
-          <w:sz w:val="24"/>
-          <w:szCs w:val="24"/>
-          <w:lang w:val="pl-PL"/>
-        </w:rPr>
-      </w:pPr>
-      <w:r>
-        <w:rPr>
-          <w:rFonts w:ascii="Times New Roman" w:hAnsi="Times New Roman" w:cs="Times New Roman"/>
-          <w:sz w:val="24"/>
-          <w:szCs w:val="24"/>
-          <w:lang w:val="pl-PL"/>
-        </w:rPr>
-        <w:t xml:space="preserve">Ostatnim wyborem technologicznym, jest wybór w warstwie bazodanowej. </w:t>
-      </w:r>
-      <w:r>
-        <w:rPr>
-          <w:rFonts w:ascii="Times New Roman" w:hAnsi="Times New Roman" w:cs="Times New Roman"/>
-          <w:sz w:val="24"/>
-          <w:szCs w:val="24"/>
-          <w:lang w:val="pl-PL"/>
-        </w:rPr>
-        <w:t>Biorąc pod uwagę specyfikę, wybór jaki jest dokonany w tej części jest kluczowy dla efektywności działania</w:t>
-      </w:r>
-      <w:r>
-        <w:rPr>
-          <w:rFonts w:ascii="Times New Roman" w:hAnsi="Times New Roman" w:cs="Times New Roman"/>
-          <w:sz w:val="24"/>
-          <w:szCs w:val="24"/>
-          <w:lang w:val="pl-PL"/>
-        </w:rPr>
-        <w:t xml:space="preserve"> aplikacji tworzonej w ramach tej pracy</w:t>
-      </w:r>
-      <w:r>
-        <w:rPr>
-          <w:rFonts w:ascii="Times New Roman" w:hAnsi="Times New Roman" w:cs="Times New Roman"/>
-          <w:sz w:val="24"/>
-          <w:szCs w:val="24"/>
-          <w:lang w:val="pl-PL"/>
-        </w:rPr>
-        <w:t>. Cała dyskusja</w:t>
-      </w:r>
-      <w:r>
-        <w:rPr>
-          <w:rFonts w:ascii="Times New Roman" w:hAnsi="Times New Roman" w:cs="Times New Roman"/>
-          <w:sz w:val="24"/>
-          <w:szCs w:val="24"/>
-          <w:lang w:val="pl-PL"/>
-        </w:rPr>
-        <w:t xml:space="preserve"> wyboru technologii bazodanowej</w:t>
-      </w:r>
-      <w:r>
-        <w:rPr>
-          <w:rFonts w:ascii="Times New Roman" w:hAnsi="Times New Roman" w:cs="Times New Roman"/>
-          <w:sz w:val="24"/>
-          <w:szCs w:val="24"/>
-          <w:lang w:val="pl-PL"/>
-        </w:rPr>
-        <w:t xml:space="preserve"> sprowadza się do wyboru pomiędzy dwoma podejściami – SQL oraz </w:t>
-      </w:r>
-      <w:proofErr w:type="spellStart"/>
-      <w:r>
-        <w:rPr>
-          <w:rFonts w:ascii="Times New Roman" w:hAnsi="Times New Roman" w:cs="Times New Roman"/>
-          <w:sz w:val="24"/>
-          <w:szCs w:val="24"/>
-          <w:lang w:val="pl-PL"/>
-        </w:rPr>
-        <w:t>noSQL</w:t>
-      </w:r>
-      <w:proofErr w:type="spellEnd"/>
-      <w:r>
-        <w:rPr>
-          <w:rFonts w:ascii="Times New Roman" w:hAnsi="Times New Roman" w:cs="Times New Roman"/>
-          <w:sz w:val="24"/>
-          <w:szCs w:val="24"/>
-          <w:lang w:val="pl-PL"/>
-        </w:rPr>
-        <w:t>,</w:t>
-      </w:r>
-      <w:r>
-        <w:rPr>
-          <w:rFonts w:ascii="Times New Roman" w:hAnsi="Times New Roman" w:cs="Times New Roman"/>
-          <w:sz w:val="24"/>
-          <w:szCs w:val="24"/>
-          <w:lang w:val="pl-PL"/>
-        </w:rPr>
-        <w:t xml:space="preserve"> czy inaczej bazy relacyjne i bazy nierelacyjne. </w:t>
-      </w:r>
-    </w:p>
-    <w:p>
-      <w:pPr>
-        <w:jc w:val="both"/>
-        <w:rPr>
-          <w:rFonts w:ascii="Times New Roman" w:hAnsi="Times New Roman" w:cs="Times New Roman"/>
-          <w:sz w:val="24"/>
-          <w:szCs w:val="24"/>
-          <w:lang w:val="pl-PL"/>
-        </w:rPr>
-      </w:pPr>
-      <w:r>
-        <w:rPr>
-          <w:rFonts w:ascii="Times New Roman" w:hAnsi="Times New Roman" w:cs="Times New Roman"/>
-          <w:sz w:val="24"/>
-          <w:szCs w:val="24"/>
-          <w:lang w:val="pl-PL"/>
-        </w:rPr>
-        <w:t xml:space="preserve">Bazy relacyjne reprezentują dane jako wiersze i kolumny w tabelach. Posiadają wiele mechanizmów optymalizujących, takich jak indeksy, które pozwalają na efektywną analizę danych w tabelach, obsługę skomplikowanych transakcji oraz zapytań łączących dane z różnych tabel. </w:t>
-      </w:r>
-      <w:r>
-        <w:rPr>
-          <w:rFonts w:ascii="Times New Roman" w:hAnsi="Times New Roman" w:cs="Times New Roman"/>
-          <w:sz w:val="24"/>
-          <w:szCs w:val="24"/>
-          <w:lang w:val="pl-PL"/>
-        </w:rPr>
-        <w:lastRenderedPageBreak/>
-        <w:t>Oczywistą rzeczą jest to, że modele za pomocą których aplikacja łączy się z bazą muszą być zgodne ze schematem odpowiadającej tabeli.</w:t>
-      </w:r>
-    </w:p>
-    <w:p>
-      <w:pPr>
-        <w:jc w:val="both"/>
-        <w:rPr>
-          <w:rFonts w:ascii="Times New Roman" w:hAnsi="Times New Roman" w:cs="Times New Roman"/>
-          <w:sz w:val="24"/>
-          <w:szCs w:val="24"/>
-          <w:lang w:val="pl-PL"/>
-        </w:rPr>
-      </w:pPr>
-      <w:r>
-        <w:rPr>
-          <w:rFonts w:ascii="Times New Roman" w:hAnsi="Times New Roman" w:cs="Times New Roman"/>
-          <w:sz w:val="24"/>
-          <w:szCs w:val="24"/>
-          <w:lang w:val="pl-PL"/>
-        </w:rPr>
-        <w:t xml:space="preserve">W przypadku baz nierelacyjnych, uzasadnionym użyciem tego rozwiązania jest sytuacja gdy posiadamy duże ilości rozproszonych danych i użycie baz relacyjnych byłoby dużym spowolnieniem. Druga sytuacja, która pojawia się w aplikacji tworzonej w ramach niniejszej pracy, jest problem z odczytem danych z bazy. Dla baz nierelacyjnych wyciągniecie obiektu jest dużo szybsze niż wyciągniecie danych z tabeli za pomocą </w:t>
-      </w:r>
-      <w:proofErr w:type="spellStart"/>
-      <w:r>
-        <w:rPr>
-          <w:rFonts w:ascii="Times New Roman" w:hAnsi="Times New Roman" w:cs="Times New Roman"/>
-          <w:sz w:val="24"/>
-          <w:szCs w:val="24"/>
-          <w:lang w:val="pl-PL"/>
-        </w:rPr>
-        <w:t>frameworka</w:t>
-      </w:r>
-      <w:proofErr w:type="spellEnd"/>
-      <w:r>
-        <w:rPr>
-          <w:rFonts w:ascii="Times New Roman" w:hAnsi="Times New Roman" w:cs="Times New Roman"/>
-          <w:sz w:val="24"/>
-          <w:szCs w:val="24"/>
-          <w:lang w:val="pl-PL"/>
-        </w:rPr>
-        <w:t xml:space="preserve"> ORM, zmapowania go n</w:t>
-      </w:r>
-      <w:r>
-        <w:rPr>
-          <w:rFonts w:ascii="Times New Roman" w:hAnsi="Times New Roman" w:cs="Times New Roman"/>
-          <w:sz w:val="24"/>
-          <w:szCs w:val="24"/>
-          <w:lang w:val="pl-PL"/>
-        </w:rPr>
-        <w:t>a model i dopiero przedstawienia</w:t>
-      </w:r>
-      <w:r>
-        <w:rPr>
-          <w:rFonts w:ascii="Times New Roman" w:hAnsi="Times New Roman" w:cs="Times New Roman"/>
-          <w:sz w:val="24"/>
-          <w:szCs w:val="24"/>
-          <w:lang w:val="pl-PL"/>
-        </w:rPr>
-        <w:t xml:space="preserve"> w aplikacji.</w:t>
-      </w:r>
-    </w:p>
-    <w:p>
-      <w:pPr>
-        <w:jc w:val="both"/>
-        <w:rPr>
-          <w:rFonts w:ascii="Times New Roman" w:hAnsi="Times New Roman" w:cs="Times New Roman"/>
-          <w:sz w:val="24"/>
-          <w:szCs w:val="24"/>
-          <w:lang w:val="pl-PL"/>
-        </w:rPr>
-      </w:pPr>
-      <w:r>
-        <w:rPr>
-          <w:rFonts w:ascii="Times New Roman" w:hAnsi="Times New Roman" w:cs="Times New Roman"/>
-          <w:sz w:val="24"/>
-          <w:szCs w:val="24"/>
-          <w:lang w:val="pl-PL"/>
-        </w:rPr>
-        <w:t>Jednakże, jak się okazuje, wybór oraz użycie jedynie jednego serwera oraz podejścia bazy danych jest nieefektywne dla aplikacji, która musi działać z dużą ilością danych, raportów oraz analiz. Łącząc to z potrzebą odświeżania w czasie rzeczywistym, można dojść do wniosku, że ani podejście relacyjne</w:t>
-      </w:r>
-      <w:r>
-        <w:rPr>
-          <w:rFonts w:ascii="Times New Roman" w:hAnsi="Times New Roman" w:cs="Times New Roman"/>
-          <w:sz w:val="24"/>
-          <w:szCs w:val="24"/>
-          <w:lang w:val="pl-PL"/>
-        </w:rPr>
-        <w:t>,</w:t>
-      </w:r>
-      <w:r>
-        <w:rPr>
-          <w:rFonts w:ascii="Times New Roman" w:hAnsi="Times New Roman" w:cs="Times New Roman"/>
-          <w:sz w:val="24"/>
-          <w:szCs w:val="24"/>
-          <w:lang w:val="pl-PL"/>
-        </w:rPr>
-        <w:t xml:space="preserve"> ani nierelacyjne nie dostarczają nam mechanizmów pozwalających stworzyć </w:t>
-      </w:r>
-      <w:r>
-        <w:rPr>
-          <w:rFonts w:ascii="Times New Roman" w:hAnsi="Times New Roman" w:cs="Times New Roman"/>
-          <w:sz w:val="24"/>
-          <w:szCs w:val="24"/>
-          <w:lang w:val="pl-PL"/>
-        </w:rPr>
-        <w:t>potrzebny</w:t>
-      </w:r>
-      <w:r>
-        <w:rPr>
-          <w:rFonts w:ascii="Times New Roman" w:hAnsi="Times New Roman" w:cs="Times New Roman"/>
-          <w:sz w:val="24"/>
-          <w:szCs w:val="24"/>
-          <w:lang w:val="pl-PL"/>
-        </w:rPr>
-        <w:t xml:space="preserve"> produkt. Z pomocą przychodzi jeden z wzorców oraz mechanizmów Business </w:t>
-      </w:r>
-      <w:proofErr w:type="spellStart"/>
-      <w:r>
-        <w:rPr>
-          <w:rFonts w:ascii="Times New Roman" w:hAnsi="Times New Roman" w:cs="Times New Roman"/>
-          <w:sz w:val="24"/>
-          <w:szCs w:val="24"/>
-          <w:lang w:val="pl-PL"/>
-        </w:rPr>
-        <w:t>Intellige</w:t>
-      </w:r>
-      <w:r>
-        <w:rPr>
-          <w:rFonts w:ascii="Times New Roman" w:hAnsi="Times New Roman" w:cs="Times New Roman"/>
-          <w:sz w:val="24"/>
-          <w:szCs w:val="24"/>
-          <w:lang w:val="pl-PL"/>
-        </w:rPr>
-        <w:t>nce</w:t>
-      </w:r>
-      <w:proofErr w:type="spellEnd"/>
-      <w:r>
-        <w:rPr>
-          <w:rFonts w:ascii="Times New Roman" w:hAnsi="Times New Roman" w:cs="Times New Roman"/>
-          <w:sz w:val="24"/>
-          <w:szCs w:val="24"/>
-          <w:lang w:val="pl-PL"/>
-        </w:rPr>
-        <w:t xml:space="preserve">, zwany Lambda Architecture. </w:t>
-      </w:r>
-    </w:p>
-    <w:p>
-      <w:pPr>
-        <w:jc w:val="both"/>
-        <w:rPr>
-          <w:rFonts w:ascii="Times New Roman" w:hAnsi="Times New Roman" w:cs="Times New Roman"/>
-          <w:sz w:val="24"/>
-          <w:szCs w:val="24"/>
-          <w:lang w:val="pl-PL"/>
-        </w:rPr>
-      </w:pPr>
-      <w:r>
-        <w:rPr>
-          <w:rFonts w:ascii="Times New Roman" w:hAnsi="Times New Roman" w:cs="Times New Roman"/>
-          <w:sz w:val="24"/>
-          <w:szCs w:val="24"/>
-          <w:lang w:val="pl-PL"/>
-        </w:rPr>
-        <w:t xml:space="preserve">Wzorzec Lambda Architecture opiera się na podziale warstwy bazodanowej na jeszcze więcej części. Architektura, która zostanie stworzona, potrzebuje być efektywna, odporna na błędy oraz skalowalna. Biorąc pod uwagę ilość danych, które mogą trafić do aplikacji, potrzeba stworzyć parę </w:t>
-      </w:r>
-      <w:r>
-        <w:rPr>
-          <w:rFonts w:ascii="Times New Roman" w:hAnsi="Times New Roman" w:cs="Times New Roman"/>
-          <w:sz w:val="24"/>
-          <w:szCs w:val="24"/>
-          <w:lang w:val="pl-PL"/>
-        </w:rPr>
-        <w:t>elementów zapewniających nam dostęp do odpowiednich informacji w akceptowalnym dla użytkownika czasie</w:t>
-      </w:r>
-      <w:r>
-        <w:rPr>
-          <w:rFonts w:ascii="Times New Roman" w:hAnsi="Times New Roman" w:cs="Times New Roman"/>
-          <w:sz w:val="24"/>
-          <w:szCs w:val="24"/>
-          <w:lang w:val="pl-PL"/>
-        </w:rPr>
-        <w:t xml:space="preserve">. </w:t>
-      </w:r>
-    </w:p>
-    <w:p>
-      <w:pPr>
         <w:keepNext/>
         <w:jc w:val="both"/>
       </w:pPr>
@@ -4832,6 +5305,7 @@
           <w:szCs w:val="24"/>
           <w:lang w:val="pl-PL"/>
         </w:rPr>
+        <w:lastRenderedPageBreak/>
         <w:drawing>
           <wp:inline distT="0" distB="0" distL="0" distR="0">
             <wp:extent cx="5971540" cy="2576195"/>
@@ -5027,16 +5501,7 @@
           <w:sz w:val="24"/>
           <w:lang w:val="pl-PL"/>
         </w:rPr>
-        <w:t xml:space="preserve">ania klienta są widoki </w:t>
-      </w:r>
-      <w:r>
-        <w:rPr>
-          <w:rFonts w:ascii="Times New Roman" w:hAnsi="Times New Roman" w:cs="Times New Roman"/>
-          <w:sz w:val="24"/>
-          <w:lang w:val="pl-PL"/>
-        </w:rPr>
-        <w:lastRenderedPageBreak/>
-        <w:t xml:space="preserve">składające się z obydwu części. Podejście takie, pomaga nam mieć dostęp do danych w czasie rzeczywistym za pomocą informacji z części </w:t>
+        <w:t xml:space="preserve">ania klienta są widoki składające się z obydwu części. Podejście takie, pomaga nam mieć dostęp do danych w czasie rzeczywistym za pomocą informacji z części </w:t>
       </w:r>
       <w:proofErr w:type="spellStart"/>
       <w:r>
@@ -6469,6 +6934,18 @@
       <w:szCs w:val="18"/>
     </w:rPr>
   </w:style>
+  <w:style w:type="character" w:styleId="Hipercze">
+    <w:name w:val="Hyperlink"/>
+    <w:basedOn w:val="Domylnaczcionkaakapitu"/>
+    <w:uiPriority w:val="99"/>
+    <w:semiHidden/>
+    <w:unhideWhenUsed/>
+    <w:rsid w:val="00EC460E"/>
+    <w:rPr>
+      <w:color w:val="0000FF"/>
+      <w:u w:val="single"/>
+    </w:rPr>
+  </w:style>
 </w:styles>
 </file>
 
@@ -6738,7 +7215,7 @@
 </file>
 
 <file path=customXml/itemProps1.xml><?xml version="1.0" encoding="utf-8"?>
-<ds:datastoreItem xmlns:ds="http://schemas.openxmlformats.org/officeDocument/2006/customXml" ds:itemID="{90CA37CC-1A20-4D71-91CB-E52256065520}">
+<ds:datastoreItem xmlns:ds="http://schemas.openxmlformats.org/officeDocument/2006/customXml" ds:itemID="{B737076E-9EB1-4EE0-91D6-F83E113CA065}">
   <ds:schemaRefs>
     <ds:schemaRef ds:uri="http://schemas.openxmlformats.org/officeDocument/2006/bibliography"/>
   </ds:schemaRefs>

</xml_diff>

<commit_message>
Rozdzial 4 Warstwa bazodanowa
</commit_message>
<xml_diff>
--- a/Tekst/4.PrzegladTechnologii/Rozdział4.3.docx
+++ b/Tekst/4.PrzegladTechnologii/Rozdział4.3.docx
@@ -4848,16 +4848,7 @@
           <w:szCs w:val="24"/>
           <w:lang w:val="pl-PL"/>
         </w:rPr>
-        <w:t xml:space="preserve"> </w:t>
-      </w:r>
-      <w:r>
-        <w:rPr>
-          <w:rFonts w:ascii="Times New Roman" w:hAnsi="Times New Roman" w:cs="Times New Roman"/>
-          <w:sz w:val="24"/>
-          <w:szCs w:val="24"/>
-          <w:lang w:val="pl-PL"/>
-        </w:rPr>
-        <w:t>się</w:t>
+        <w:t xml:space="preserve"> się</w:t>
       </w:r>
       <w:r>
         <w:rPr>
@@ -4902,18 +4893,7 @@
           <w:szCs w:val="24"/>
           <w:lang w:val="pl-PL"/>
         </w:rPr>
-        <w:t xml:space="preserve">Czynnikiem, który z pewnością jest </w:t>
-      </w:r>
-      <w:bookmarkStart w:id="0" w:name="_GoBack"/>
-      <w:bookmarkEnd w:id="0"/>
-      <w:r>
-        <w:rPr>
-          <w:rFonts w:ascii="Times New Roman" w:hAnsi="Times New Roman" w:cs="Times New Roman"/>
-          <w:sz w:val="24"/>
-          <w:szCs w:val="24"/>
-          <w:lang w:val="pl-PL"/>
-        </w:rPr>
-        <w:t xml:space="preserve">znaczący przy </w:t>
+        <w:t xml:space="preserve">Czynnikiem, który z pewnością jest znaczący przy </w:t>
       </w:r>
       <w:r>
         <w:rPr>
@@ -5023,72 +5003,7 @@
           <w:szCs w:val="24"/>
           <w:lang w:val="pl-PL"/>
         </w:rPr>
-        <w:t>Biorąc pod uwagę specyfikę, wybór jaki jest dokonany w tej części jest kluczowy dla efektywności działania</w:t>
-      </w:r>
-      <w:r>
-        <w:rPr>
-          <w:rFonts w:ascii="Times New Roman" w:hAnsi="Times New Roman" w:cs="Times New Roman"/>
-          <w:sz w:val="24"/>
-          <w:szCs w:val="24"/>
-          <w:lang w:val="pl-PL"/>
-        </w:rPr>
-        <w:t xml:space="preserve"> aplikacji tworzonej w ramach tej pracy</w:t>
-      </w:r>
-      <w:r>
-        <w:rPr>
-          <w:rFonts w:ascii="Times New Roman" w:hAnsi="Times New Roman" w:cs="Times New Roman"/>
-          <w:sz w:val="24"/>
-          <w:szCs w:val="24"/>
-          <w:lang w:val="pl-PL"/>
-        </w:rPr>
-        <w:t>. Cała dyskusja</w:t>
-      </w:r>
-      <w:r>
-        <w:rPr>
-          <w:rFonts w:ascii="Times New Roman" w:hAnsi="Times New Roman" w:cs="Times New Roman"/>
-          <w:sz w:val="24"/>
-          <w:szCs w:val="24"/>
-          <w:lang w:val="pl-PL"/>
-        </w:rPr>
-        <w:t xml:space="preserve"> wyboru technologii bazodanowej</w:t>
-      </w:r>
-      <w:r>
-        <w:rPr>
-          <w:rFonts w:ascii="Times New Roman" w:hAnsi="Times New Roman" w:cs="Times New Roman"/>
-          <w:sz w:val="24"/>
-          <w:szCs w:val="24"/>
-          <w:lang w:val="pl-PL"/>
-        </w:rPr>
-        <w:t xml:space="preserve"> sprowadza się do wyboru pomiędzy dwoma podejściami – SQL oraz </w:t>
-      </w:r>
-      <w:proofErr w:type="spellStart"/>
-      <w:r>
-        <w:rPr>
-          <w:rFonts w:ascii="Times New Roman" w:hAnsi="Times New Roman" w:cs="Times New Roman"/>
-          <w:sz w:val="24"/>
-          <w:szCs w:val="24"/>
-          <w:lang w:val="pl-PL"/>
-        </w:rPr>
-        <w:t>noSQL</w:t>
-      </w:r>
-      <w:proofErr w:type="spellEnd"/>
-      <w:r>
-        <w:rPr>
-          <w:rFonts w:ascii="Times New Roman" w:hAnsi="Times New Roman" w:cs="Times New Roman"/>
-          <w:sz w:val="24"/>
-          <w:szCs w:val="24"/>
-          <w:lang w:val="pl-PL"/>
-        </w:rPr>
-        <w:t>,</w:t>
-      </w:r>
-      <w:r>
-        <w:rPr>
-          <w:rFonts w:ascii="Times New Roman" w:hAnsi="Times New Roman" w:cs="Times New Roman"/>
-          <w:sz w:val="24"/>
-          <w:szCs w:val="24"/>
-          <w:lang w:val="pl-PL"/>
-        </w:rPr>
-        <w:t xml:space="preserve"> czy inaczej bazy relacyjne i bazy nierelacyjne. </w:t>
+        <w:t xml:space="preserve">W aplikacji tworzonej w ramach niniejszej pracy, procesowanie danych oraz radzenie sobie z ilością wczytywanych informacji do bazy danych jest głównym problemem do rozwiązania. </w:t>
       </w:r>
     </w:p>
     <w:p>
@@ -5108,7 +5023,88 @@
           <w:szCs w:val="24"/>
           <w:lang w:val="pl-PL"/>
         </w:rPr>
-        <w:t>Bazy relacyjne reprezentują dane jako wiersze i kolumny w tabelach. Posiadają wiele mechanizmów optymalizujących, takich jak indeksy, które pozwalają na efektywną analizę danych w tabelach, obsługę skomplikowanych transakcji oraz zapytań łączących dane z różnych tabel. Oczywistą rzeczą jest to, że modele za pomocą których aplikacja łączy się z bazą muszą być zgodne ze schematem odpowiadającej tabeli.</w:t>
+        <w:t>Sposoby przetrzymywania i zapisywania danych znacznie</w:t>
+      </w:r>
+      <w:r>
+        <w:rPr>
+          <w:rFonts w:ascii="Times New Roman" w:hAnsi="Times New Roman" w:cs="Times New Roman"/>
+          <w:sz w:val="24"/>
+          <w:szCs w:val="24"/>
+          <w:lang w:val="pl-PL"/>
+        </w:rPr>
+        <w:t xml:space="preserve"> </w:t>
+      </w:r>
+      <w:r>
+        <w:rPr>
+          <w:rFonts w:ascii="Times New Roman" w:hAnsi="Times New Roman" w:cs="Times New Roman"/>
+          <w:sz w:val="24"/>
+          <w:szCs w:val="24"/>
+          <w:lang w:val="pl-PL"/>
+        </w:rPr>
+        <w:t>zmieniły</w:t>
+      </w:r>
+      <w:r>
+        <w:rPr>
+          <w:rFonts w:ascii="Times New Roman" w:hAnsi="Times New Roman" w:cs="Times New Roman"/>
+          <w:sz w:val="24"/>
+          <w:szCs w:val="24"/>
+          <w:lang w:val="pl-PL"/>
+        </w:rPr>
+        <w:t xml:space="preserve"> </w:t>
+      </w:r>
+      <w:r>
+        <w:rPr>
+          <w:rFonts w:ascii="Times New Roman" w:hAnsi="Times New Roman" w:cs="Times New Roman"/>
+          <w:sz w:val="24"/>
+          <w:szCs w:val="24"/>
+          <w:lang w:val="pl-PL"/>
+        </w:rPr>
+        <w:t xml:space="preserve">się </w:t>
+      </w:r>
+      <w:r>
+        <w:rPr>
+          <w:rFonts w:ascii="Times New Roman" w:hAnsi="Times New Roman" w:cs="Times New Roman"/>
+          <w:sz w:val="24"/>
+          <w:szCs w:val="24"/>
+          <w:lang w:val="pl-PL"/>
+        </w:rPr>
+        <w:t xml:space="preserve"> na przestrzeni ostatnich kilkudziesięciu lat. Wpierw był to zapis i odczyt z pliku, jednakże ze względu na rosnącą liczbę danych nie był to wystarczający sposób. Dlatego w pewnym momencie przedstawiono serwery bazodanowe wraz ze środowiskami zarządzającymi tymi serwerami. Optymalizacje oraz ulepszenia tych serwerów pozwalają na skuteczne radzenie sobie z zapisem i odczytem danych dla większości aplikacji. Jednakże rozrost sieci, serwerów oraz aplikacji, które co raz częściej posiadają wymóg radzenia sobie z ogromną liczbą informacji spowodował, że nawet klasyczne użycie bazy danych nie wystarcza to optymalnego przetwarzania tych informacji.</w:t>
+      </w:r>
+      <w:r>
+        <w:rPr>
+          <w:rFonts w:ascii="Times New Roman" w:hAnsi="Times New Roman" w:cs="Times New Roman"/>
+          <w:sz w:val="24"/>
+          <w:szCs w:val="24"/>
+          <w:lang w:val="pl-PL"/>
+        </w:rPr>
+        <w:t xml:space="preserve"> Ze względu na to powstały schematy i rozwiązania tak zwanych hurtowni danych pozwalających na analizę i przetworzenie duży ilości danych. Zaistniały także rozwiązania z grupy nazwanej NOSQL, które</w:t>
+      </w:r>
+      <w:r>
+        <w:rPr>
+          <w:rFonts w:ascii="Times New Roman" w:hAnsi="Times New Roman" w:cs="Times New Roman"/>
+          <w:sz w:val="24"/>
+          <w:szCs w:val="24"/>
+          <w:lang w:val="pl-PL"/>
+        </w:rPr>
+        <w:t xml:space="preserve"> w pewnym sensie rozwiązały wiele problemów, jednakże nie są skuteczne we wszystkich przypadkach. </w:t>
+      </w:r>
+      <w:r>
+        <w:rPr>
+          <w:rFonts w:ascii="Times New Roman" w:hAnsi="Times New Roman" w:cs="Times New Roman"/>
+          <w:sz w:val="24"/>
+          <w:szCs w:val="24"/>
+          <w:lang w:val="pl-PL"/>
+        </w:rPr>
+        <w:t>Do problemu ilości przetwarzanych danych, dochodzi także kwestia skalowalności tworzonego systemu, które przy klasycznych serwerach SQL jest bardzo trudne do utrzymania.</w:t>
+      </w:r>
+      <w:r>
+        <w:rPr>
+          <w:rFonts w:ascii="Times New Roman" w:hAnsi="Times New Roman" w:cs="Times New Roman"/>
+          <w:sz w:val="24"/>
+          <w:szCs w:val="24"/>
+          <w:lang w:val="pl-PL"/>
+        </w:rPr>
+        <w:t xml:space="preserve"> Ze względu na wszystkie, wyżej wymienione kwestie, stworzona została architektura nazwaną Architekturą Lambda.</w:t>
       </w:r>
     </w:p>
     <w:p>
@@ -5128,189 +5124,24 @@
           <w:szCs w:val="24"/>
           <w:lang w:val="pl-PL"/>
         </w:rPr>
-        <w:t xml:space="preserve">W przypadku baz nierelacyjnych, uzasadnionym użyciem tego rozwiązania jest sytuacja gdy posiadamy duże ilości rozproszonych danych i użycie baz relacyjnych byłoby dużym spowolnieniem. Druga sytuacja, która pojawia się w aplikacji tworzonej w ramach niniejszej pracy, jest problem z odczytem danych z bazy. Dla baz nierelacyjnych wyciągniecie obiektu jest dużo szybsze niż wyciągniecie danych z tabeli za pomocą </w:t>
-      </w:r>
-      <w:proofErr w:type="spellStart"/>
-      <w:r>
-        <w:rPr>
-          <w:rFonts w:ascii="Times New Roman" w:hAnsi="Times New Roman" w:cs="Times New Roman"/>
-          <w:sz w:val="24"/>
-          <w:szCs w:val="24"/>
-          <w:lang w:val="pl-PL"/>
-        </w:rPr>
-        <w:t>frameworka</w:t>
-      </w:r>
-      <w:proofErr w:type="spellEnd"/>
-      <w:r>
-        <w:rPr>
-          <w:rFonts w:ascii="Times New Roman" w:hAnsi="Times New Roman" w:cs="Times New Roman"/>
-          <w:sz w:val="24"/>
-          <w:szCs w:val="24"/>
-          <w:lang w:val="pl-PL"/>
-        </w:rPr>
-        <w:t xml:space="preserve"> ORM, zmapowania go n</w:t>
-      </w:r>
-      <w:r>
-        <w:rPr>
-          <w:rFonts w:ascii="Times New Roman" w:hAnsi="Times New Roman" w:cs="Times New Roman"/>
-          <w:sz w:val="24"/>
-          <w:szCs w:val="24"/>
-          <w:lang w:val="pl-PL"/>
-        </w:rPr>
-        <w:t>a model i dopiero przedstawienia</w:t>
-      </w:r>
-      <w:r>
-        <w:rPr>
-          <w:rFonts w:ascii="Times New Roman" w:hAnsi="Times New Roman" w:cs="Times New Roman"/>
-          <w:sz w:val="24"/>
-          <w:szCs w:val="24"/>
-          <w:lang w:val="pl-PL"/>
-        </w:rPr>
-        <w:t xml:space="preserve"> w aplikacji.</w:t>
+        <w:t xml:space="preserve">Wzorzec Lambda Architecture opiera się na podziale warstwy bazodanowej na jeszcze więcej części. Architektura, która zostanie stworzona, potrzebuje być efektywna, odporna na błędy oraz skalowalna. Biorąc pod uwagę ilość danych, które mogą trafić do aplikacji, potrzeba stworzyć parę elementów zapewniających dostęp do odpowiednich informacji w akceptowalnym dla użytkownika czasie. </w:t>
       </w:r>
     </w:p>
     <w:p>
       <w:pPr>
-        <w:jc w:val="both"/>
-        <w:rPr>
-          <w:rFonts w:ascii="Times New Roman" w:hAnsi="Times New Roman" w:cs="Times New Roman"/>
-          <w:sz w:val="24"/>
-          <w:szCs w:val="24"/>
-          <w:lang w:val="pl-PL"/>
-        </w:rPr>
-      </w:pPr>
-      <w:r>
-        <w:rPr>
-          <w:rFonts w:ascii="Times New Roman" w:hAnsi="Times New Roman" w:cs="Times New Roman"/>
-          <w:sz w:val="24"/>
-          <w:szCs w:val="24"/>
-          <w:lang w:val="pl-PL"/>
-        </w:rPr>
-        <w:t>Jednakże, jak się okazuje, wybór oraz użycie jedynie jednego serwera oraz podejścia bazy danych jest nieefektywne dla aplikacji, która musi działać z dużą ilością danych, raportów oraz analiz. Łącząc to z potrzebą odświeżania w czasie rzeczywistym, można dojść do wniosku, że ani podejście relacyjne</w:t>
-      </w:r>
-      <w:r>
-        <w:rPr>
-          <w:rFonts w:ascii="Times New Roman" w:hAnsi="Times New Roman" w:cs="Times New Roman"/>
-          <w:sz w:val="24"/>
-          <w:szCs w:val="24"/>
-          <w:lang w:val="pl-PL"/>
-        </w:rPr>
-        <w:t>,</w:t>
-      </w:r>
-      <w:r>
-        <w:rPr>
-          <w:rFonts w:ascii="Times New Roman" w:hAnsi="Times New Roman" w:cs="Times New Roman"/>
-          <w:sz w:val="24"/>
-          <w:szCs w:val="24"/>
-          <w:lang w:val="pl-PL"/>
-        </w:rPr>
-        <w:t xml:space="preserve"> ani nierelacyjne nie dostarczają nam mechanizmów pozwalających stworzyć </w:t>
-      </w:r>
-      <w:r>
-        <w:rPr>
-          <w:rFonts w:ascii="Times New Roman" w:hAnsi="Times New Roman" w:cs="Times New Roman"/>
-          <w:sz w:val="24"/>
-          <w:szCs w:val="24"/>
-          <w:lang w:val="pl-PL"/>
-        </w:rPr>
-        <w:t>potrzebny</w:t>
-      </w:r>
-      <w:r>
-        <w:rPr>
-          <w:rFonts w:ascii="Times New Roman" w:hAnsi="Times New Roman" w:cs="Times New Roman"/>
-          <w:sz w:val="24"/>
-          <w:szCs w:val="24"/>
-          <w:lang w:val="pl-PL"/>
-        </w:rPr>
-        <w:t xml:space="preserve"> produkt. Z pomocą przychodzi jeden z wzorców oraz mechanizmów Business </w:t>
-      </w:r>
-      <w:proofErr w:type="spellStart"/>
-      <w:r>
-        <w:rPr>
-          <w:rFonts w:ascii="Times New Roman" w:hAnsi="Times New Roman" w:cs="Times New Roman"/>
-          <w:sz w:val="24"/>
-          <w:szCs w:val="24"/>
-          <w:lang w:val="pl-PL"/>
-        </w:rPr>
-        <w:t>Intellige</w:t>
-      </w:r>
-      <w:r>
-        <w:rPr>
-          <w:rFonts w:ascii="Times New Roman" w:hAnsi="Times New Roman" w:cs="Times New Roman"/>
-          <w:sz w:val="24"/>
-          <w:szCs w:val="24"/>
-          <w:lang w:val="pl-PL"/>
-        </w:rPr>
-        <w:t>nce</w:t>
-      </w:r>
-      <w:proofErr w:type="spellEnd"/>
-      <w:r>
-        <w:rPr>
-          <w:rFonts w:ascii="Times New Roman" w:hAnsi="Times New Roman" w:cs="Times New Roman"/>
-          <w:sz w:val="24"/>
-          <w:szCs w:val="24"/>
-          <w:lang w:val="pl-PL"/>
-        </w:rPr>
-        <w:t xml:space="preserve">, zwany Lambda Architecture. </w:t>
-      </w:r>
-    </w:p>
-    <w:p>
-      <w:pPr>
-        <w:jc w:val="both"/>
-        <w:rPr>
-          <w:rFonts w:ascii="Times New Roman" w:hAnsi="Times New Roman" w:cs="Times New Roman"/>
-          <w:sz w:val="24"/>
-          <w:szCs w:val="24"/>
-          <w:lang w:val="pl-PL"/>
-        </w:rPr>
-      </w:pPr>
-      <w:r>
-        <w:rPr>
-          <w:rFonts w:ascii="Times New Roman" w:hAnsi="Times New Roman" w:cs="Times New Roman"/>
-          <w:sz w:val="24"/>
-          <w:szCs w:val="24"/>
-          <w:lang w:val="pl-PL"/>
-        </w:rPr>
-        <w:t xml:space="preserve">Wzorzec Lambda Architecture opiera się na podziale warstwy bazodanowej na jeszcze więcej części. Architektura, która zostanie stworzona, potrzebuje być efektywna, odporna na błędy oraz skalowalna. Biorąc pod uwagę ilość danych, które mogą trafić do aplikacji, potrzeba stworzyć parę </w:t>
-      </w:r>
-      <w:r>
-        <w:rPr>
-          <w:rFonts w:ascii="Times New Roman" w:hAnsi="Times New Roman" w:cs="Times New Roman"/>
-          <w:sz w:val="24"/>
-          <w:szCs w:val="24"/>
-          <w:lang w:val="pl-PL"/>
-        </w:rPr>
-        <w:t>elementów zapewniających nam dostęp do odpowiednich informacji w akceptowalnym dla użytkownika czasie</w:t>
-      </w:r>
-      <w:r>
-        <w:rPr>
-          <w:rFonts w:ascii="Times New Roman" w:hAnsi="Times New Roman" w:cs="Times New Roman"/>
-          <w:sz w:val="24"/>
-          <w:szCs w:val="24"/>
-          <w:lang w:val="pl-PL"/>
-        </w:rPr>
-        <w:t xml:space="preserve">. </w:t>
-      </w:r>
-    </w:p>
-    <w:p>
-      <w:pPr>
         <w:keepNext/>
         <w:jc w:val="both"/>
       </w:pPr>
       <w:r>
         <w:rPr>
-          <w:rFonts w:ascii="Times New Roman" w:hAnsi="Times New Roman" w:cs="Times New Roman"/>
           <w:noProof/>
-          <w:sz w:val="24"/>
-          <w:szCs w:val="24"/>
-          <w:lang w:val="pl-PL"/>
         </w:rPr>
         <w:lastRenderedPageBreak/>
         <w:drawing>
           <wp:inline distT="0" distB="0" distL="0" distR="0">
-            <wp:extent cx="5971540" cy="2576195"/>
-            <wp:effectExtent l="0" t="0" r="0" b="0"/>
-            <wp:docPr id="1" name="Obraz 1"/>
+            <wp:extent cx="5971540" cy="2372995"/>
+            <wp:effectExtent l="0" t="0" r="0" b="8255"/>
+            <wp:docPr id="2" name="Obraz 2"/>
             <wp:cNvGraphicFramePr>
               <a:graphicFrameLocks xmlns:a="http://schemas.openxmlformats.org/drawingml/2006/main" noChangeAspect="1"/>
             </wp:cNvGraphicFramePr>
@@ -5318,7 +5149,7 @@
               <a:graphicData uri="http://schemas.openxmlformats.org/drawingml/2006/picture">
                 <pic:pic xmlns:pic="http://schemas.openxmlformats.org/drawingml/2006/picture">
                   <pic:nvPicPr>
-                    <pic:cNvPr id="1" name="Lambda.png"/>
+                    <pic:cNvPr id="2" name="LambdaArchitecture.png"/>
                     <pic:cNvPicPr/>
                   </pic:nvPicPr>
                   <pic:blipFill>
@@ -5336,7 +5167,7 @@
                   <pic:spPr>
                     <a:xfrm>
                       <a:off x="0" y="0"/>
-                      <a:ext cx="5971540" cy="2576195"/>
+                      <a:ext cx="5971540" cy="2372995"/>
                     </a:xfrm>
                     <a:prstGeom prst="rect">
                       <a:avLst/>
@@ -5367,7 +5198,31 @@
         <w:rPr>
           <w:lang w:val="pl-PL"/>
         </w:rPr>
-        <w:t>.4.1. Diagram architektury Lambda.</w:t>
+        <w:t>.4.1. Diagram architektury Lambda</w:t>
+      </w:r>
+      <w:r>
+        <w:rPr>
+          <w:lang w:val="pl-PL"/>
+        </w:rPr>
+        <w:t xml:space="preserve"> (Źródło: </w:t>
+      </w:r>
+      <w:r>
+        <w:rPr>
+          <w:lang w:val="pl-PL"/>
+        </w:rPr>
+        <w:t>wkład własny</w:t>
+      </w:r>
+      <w:r>
+        <w:rPr>
+          <w:lang w:val="pl-PL"/>
+        </w:rPr>
+        <w:t>)</w:t>
+      </w:r>
+      <w:r>
+        <w:rPr>
+          <w:lang w:val="pl-PL"/>
+        </w:rPr>
+        <w:t>.</w:t>
       </w:r>
     </w:p>
     <w:p>
@@ -5379,9 +5234,11 @@
     </w:p>
     <w:p>
       <w:pPr>
-        <w:rPr>
-          <w:rFonts w:ascii="Times New Roman" w:hAnsi="Times New Roman" w:cs="Times New Roman"/>
-          <w:sz w:val="24"/>
+        <w:jc w:val="both"/>
+        <w:rPr>
+          <w:rFonts w:ascii="Times New Roman" w:hAnsi="Times New Roman" w:cs="Times New Roman"/>
+          <w:sz w:val="24"/>
+          <w:szCs w:val="24"/>
           <w:lang w:val="pl-PL"/>
         </w:rPr>
       </w:pPr>
@@ -5459,7 +5316,83 @@
           <w:sz w:val="24"/>
           <w:lang w:val="pl-PL"/>
         </w:rPr>
-        <w:t xml:space="preserve"> gotowe do zaczytania. Drugą warstwą, jest to warstwa </w:t>
+        <w:t xml:space="preserve"> gotowe do zaczytania. </w:t>
+      </w:r>
+      <w:r>
+        <w:rPr>
+          <w:rFonts w:ascii="Times New Roman" w:hAnsi="Times New Roman" w:cs="Times New Roman"/>
+          <w:sz w:val="24"/>
+          <w:lang w:val="pl-PL"/>
+        </w:rPr>
+        <w:t xml:space="preserve">Warstwa </w:t>
+      </w:r>
+      <w:proofErr w:type="spellStart"/>
+      <w:r>
+        <w:rPr>
+          <w:rFonts w:ascii="Times New Roman" w:hAnsi="Times New Roman" w:cs="Times New Roman"/>
+          <w:sz w:val="24"/>
+          <w:lang w:val="pl-PL"/>
+        </w:rPr>
+        <w:t>S</w:t>
+      </w:r>
+      <w:r>
+        <w:rPr>
+          <w:rFonts w:ascii="Times New Roman" w:hAnsi="Times New Roman" w:cs="Times New Roman"/>
+          <w:sz w:val="24"/>
+          <w:lang w:val="pl-PL"/>
+        </w:rPr>
+        <w:t>peed</w:t>
+      </w:r>
+      <w:proofErr w:type="spellEnd"/>
+      <w:r>
+        <w:rPr>
+          <w:rFonts w:ascii="Times New Roman" w:hAnsi="Times New Roman" w:cs="Times New Roman"/>
+          <w:sz w:val="24"/>
+          <w:lang w:val="pl-PL"/>
+        </w:rPr>
+        <w:t xml:space="preserve"> przygotowuje raporty z informacji, które </w:t>
+      </w:r>
+      <w:r>
+        <w:rPr>
+          <w:rFonts w:ascii="Times New Roman" w:hAnsi="Times New Roman" w:cs="Times New Roman"/>
+          <w:sz w:val="24"/>
+          <w:lang w:val="pl-PL"/>
+        </w:rPr>
+        <w:t xml:space="preserve">zostały zaczytane w czasie od ostatniego przetworzenia przez warstwę </w:t>
+      </w:r>
+      <w:proofErr w:type="spellStart"/>
+      <w:r>
+        <w:rPr>
+          <w:rFonts w:ascii="Times New Roman" w:hAnsi="Times New Roman" w:cs="Times New Roman"/>
+          <w:sz w:val="24"/>
+          <w:lang w:val="pl-PL"/>
+        </w:rPr>
+        <w:t>B</w:t>
+      </w:r>
+      <w:r>
+        <w:rPr>
+          <w:rFonts w:ascii="Times New Roman" w:hAnsi="Times New Roman" w:cs="Times New Roman"/>
+          <w:sz w:val="24"/>
+          <w:lang w:val="pl-PL"/>
+        </w:rPr>
+        <w:t>atch</w:t>
+      </w:r>
+      <w:proofErr w:type="spellEnd"/>
+      <w:r>
+        <w:rPr>
+          <w:rFonts w:ascii="Times New Roman" w:hAnsi="Times New Roman" w:cs="Times New Roman"/>
+          <w:sz w:val="24"/>
+          <w:lang w:val="pl-PL"/>
+        </w:rPr>
+        <w:t xml:space="preserve"> do czasu aktualnego. </w:t>
+      </w:r>
+      <w:r>
+        <w:rPr>
+          <w:rFonts w:ascii="Times New Roman" w:hAnsi="Times New Roman" w:cs="Times New Roman"/>
+          <w:sz w:val="24"/>
+          <w:lang w:val="pl-PL"/>
+        </w:rPr>
+        <w:t xml:space="preserve">Drugą warstwą, jest to warstwa </w:t>
       </w:r>
       <w:proofErr w:type="spellStart"/>
       <w:r>
@@ -5493,15 +5426,7 @@
           <w:sz w:val="24"/>
           <w:lang w:val="pl-PL"/>
         </w:rPr>
-        <w:t xml:space="preserve"> procedury przetwarzające, łączące oraz przygotowujące raporty dla aplikacji. Odpowiedzią na żąd</w:t>
-      </w:r>
-      <w:r>
-        <w:rPr>
-          <w:rFonts w:ascii="Times New Roman" w:hAnsi="Times New Roman" w:cs="Times New Roman"/>
-          <w:sz w:val="24"/>
-          <w:lang w:val="pl-PL"/>
-        </w:rPr>
-        <w:t xml:space="preserve">ania klienta są widoki składające się z obydwu części. Podejście takie, pomaga nam mieć dostęp do danych w czasie rzeczywistym za pomocą informacji z części </w:t>
+        <w:t xml:space="preserve"> procedury przetwarzające, łączące oraz przygotowujące raporty dla aplikacji. Odpowiedzią na żądania klienta są widoki składające się z obydwu części. Podejście takie, pomaga nam mieć dostęp do danych w czasie rzeczywistym za pomocą informacji z części </w:t>
       </w:r>
       <w:proofErr w:type="spellStart"/>
       <w:r>
@@ -5519,15 +5444,7 @@
           <w:sz w:val="24"/>
           <w:lang w:val="pl-PL"/>
         </w:rPr>
-        <w:t xml:space="preserve"> oraz do zaawansowanych raportów przygotowanych </w:t>
-      </w:r>
-      <w:r>
-        <w:rPr>
-          <w:rFonts w:ascii="Times New Roman" w:hAnsi="Times New Roman" w:cs="Times New Roman"/>
-          <w:sz w:val="24"/>
-          <w:lang w:val="pl-PL"/>
-        </w:rPr>
-        <w:t xml:space="preserve">przez część </w:t>
+        <w:t xml:space="preserve"> oraz do zaawansowanych raportów przygotowanych przez część </w:t>
       </w:r>
       <w:proofErr w:type="spellStart"/>
       <w:r>
@@ -5561,22 +5478,45 @@
         <w:rPr>
           <w:rFonts w:ascii="Times New Roman" w:hAnsi="Times New Roman" w:cs="Times New Roman"/>
           <w:sz w:val="24"/>
-          <w:lang w:val="pl-PL"/>
-        </w:rPr>
-      </w:pPr>
-      <w:r>
-        <w:rPr>
-          <w:rFonts w:ascii="Times New Roman" w:hAnsi="Times New Roman" w:cs="Times New Roman"/>
-          <w:sz w:val="24"/>
-          <w:lang w:val="pl-PL"/>
-        </w:rPr>
-        <w:t xml:space="preserve">Wybór konkretnego serwera SQL zależy z którą warstwą chcemy pracować. Do zadań z części </w:t>
-      </w:r>
-      <w:proofErr w:type="spellStart"/>
-      <w:r>
-        <w:rPr>
-          <w:rFonts w:ascii="Times New Roman" w:hAnsi="Times New Roman" w:cs="Times New Roman"/>
-          <w:sz w:val="24"/>
+          <w:szCs w:val="24"/>
+          <w:lang w:val="pl-PL"/>
+        </w:rPr>
+      </w:pPr>
+      <w:r>
+        <w:rPr>
+          <w:rFonts w:ascii="Times New Roman" w:hAnsi="Times New Roman" w:cs="Times New Roman"/>
+          <w:sz w:val="24"/>
+          <w:szCs w:val="24"/>
+          <w:lang w:val="pl-PL"/>
+        </w:rPr>
+        <w:t xml:space="preserve">Implementacja Architektury Lambda może zostać dokonana na wiele sposobów. Ważną rzeczą, o której należy pamiętać, jest dobranie odpowiednich technologii do warstwy </w:t>
+      </w:r>
+      <w:proofErr w:type="spellStart"/>
+      <w:r>
+        <w:rPr>
+          <w:rFonts w:ascii="Times New Roman" w:hAnsi="Times New Roman" w:cs="Times New Roman"/>
+          <w:sz w:val="24"/>
+          <w:szCs w:val="24"/>
+          <w:lang w:val="pl-PL"/>
+        </w:rPr>
+        <w:t>Batch</w:t>
+      </w:r>
+      <w:proofErr w:type="spellEnd"/>
+      <w:r>
+        <w:rPr>
+          <w:rFonts w:ascii="Times New Roman" w:hAnsi="Times New Roman" w:cs="Times New Roman"/>
+          <w:sz w:val="24"/>
+          <w:szCs w:val="24"/>
+          <w:lang w:val="pl-PL"/>
+        </w:rPr>
+        <w:t xml:space="preserve"> i warstwy </w:t>
+      </w:r>
+      <w:proofErr w:type="spellStart"/>
+      <w:r>
+        <w:rPr>
+          <w:rFonts w:ascii="Times New Roman" w:hAnsi="Times New Roman" w:cs="Times New Roman"/>
+          <w:sz w:val="24"/>
+          <w:szCs w:val="24"/>
           <w:lang w:val="pl-PL"/>
         </w:rPr>
         <w:t>Speed</w:t>
@@ -5586,76 +5526,124 @@
         <w:rPr>
           <w:rFonts w:ascii="Times New Roman" w:hAnsi="Times New Roman" w:cs="Times New Roman"/>
           <w:sz w:val="24"/>
-          <w:lang w:val="pl-PL"/>
-        </w:rPr>
-        <w:t xml:space="preserve">, najlepszym rozwiązaniem jest użycie bazy </w:t>
-      </w:r>
-      <w:proofErr w:type="spellStart"/>
-      <w:r>
-        <w:rPr>
-          <w:rFonts w:ascii="Times New Roman" w:hAnsi="Times New Roman" w:cs="Times New Roman"/>
-          <w:sz w:val="24"/>
-          <w:lang w:val="pl-PL"/>
-        </w:rPr>
-        <w:t>noSql</w:t>
-      </w:r>
-      <w:proofErr w:type="spellEnd"/>
-      <w:r>
-        <w:rPr>
-          <w:rFonts w:ascii="Times New Roman" w:hAnsi="Times New Roman" w:cs="Times New Roman"/>
-          <w:sz w:val="24"/>
-          <w:lang w:val="pl-PL"/>
-        </w:rPr>
-        <w:t>, gdyż pozwala nam na szybsze dostanie się do informacji, które są nam potrzebne. W drugim przypadku, biorąc pod uwagę, że dany serwer SQL będzie musiał sobie poradzić z dużą ilością danych oraz wywoływaniem na nich skomplikowanych procedur, najlepszym wyborem jest użycie se</w:t>
-      </w:r>
-      <w:r>
-        <w:rPr>
-          <w:rFonts w:ascii="Times New Roman" w:hAnsi="Times New Roman" w:cs="Times New Roman"/>
-          <w:sz w:val="24"/>
-          <w:lang w:val="pl-PL"/>
-        </w:rPr>
-        <w:t>r</w:t>
-      </w:r>
-      <w:r>
-        <w:rPr>
-          <w:rFonts w:ascii="Times New Roman" w:hAnsi="Times New Roman" w:cs="Times New Roman"/>
-          <w:sz w:val="24"/>
-          <w:lang w:val="pl-PL"/>
-        </w:rPr>
-        <w:t>wera SQL, ponieważ posiada on wiele mec</w:t>
-      </w:r>
-      <w:r>
-        <w:rPr>
-          <w:rFonts w:ascii="Times New Roman" w:hAnsi="Times New Roman" w:cs="Times New Roman"/>
-          <w:sz w:val="24"/>
-          <w:lang w:val="pl-PL"/>
-        </w:rPr>
-        <w:t>hanizmów optymalizujących takie</w:t>
-      </w:r>
-      <w:r>
-        <w:rPr>
-          <w:rFonts w:ascii="Times New Roman" w:hAnsi="Times New Roman" w:cs="Times New Roman"/>
-          <w:sz w:val="24"/>
-          <w:lang w:val="pl-PL"/>
-        </w:rPr>
-        <w:t xml:space="preserve"> operacj</w:t>
-      </w:r>
-      <w:r>
-        <w:rPr>
-          <w:rFonts w:ascii="Times New Roman" w:hAnsi="Times New Roman" w:cs="Times New Roman"/>
-          <w:sz w:val="24"/>
-          <w:lang w:val="pl-PL"/>
-        </w:rPr>
-        <w:t>e</w:t>
-      </w:r>
-      <w:r>
-        <w:rPr>
-          <w:rFonts w:ascii="Times New Roman" w:hAnsi="Times New Roman" w:cs="Times New Roman"/>
-          <w:sz w:val="24"/>
-          <w:lang w:val="pl-PL"/>
-        </w:rPr>
-        <w:t>.</w:t>
-      </w:r>
+          <w:szCs w:val="24"/>
+          <w:lang w:val="pl-PL"/>
+        </w:rPr>
+        <w:t xml:space="preserve">. Warstwa </w:t>
+      </w:r>
+      <w:proofErr w:type="spellStart"/>
+      <w:r>
+        <w:rPr>
+          <w:rFonts w:ascii="Times New Roman" w:hAnsi="Times New Roman" w:cs="Times New Roman"/>
+          <w:sz w:val="24"/>
+          <w:szCs w:val="24"/>
+          <w:lang w:val="pl-PL"/>
+        </w:rPr>
+        <w:t>Batch</w:t>
+      </w:r>
+      <w:proofErr w:type="spellEnd"/>
+      <w:r>
+        <w:rPr>
+          <w:rFonts w:ascii="Times New Roman" w:hAnsi="Times New Roman" w:cs="Times New Roman"/>
+          <w:sz w:val="24"/>
+          <w:szCs w:val="24"/>
+          <w:lang w:val="pl-PL"/>
+        </w:rPr>
+        <w:t xml:space="preserve"> potrzebuje narzędzia posiadającego zoptymalizowane operacje procesowania i wyliczania potrzebnych nam widoków na podstawie dostępnych informacji. Natomiast warstwa </w:t>
+      </w:r>
+      <w:proofErr w:type="spellStart"/>
+      <w:r>
+        <w:rPr>
+          <w:rFonts w:ascii="Times New Roman" w:hAnsi="Times New Roman" w:cs="Times New Roman"/>
+          <w:sz w:val="24"/>
+          <w:szCs w:val="24"/>
+          <w:lang w:val="pl-PL"/>
+        </w:rPr>
+        <w:t>Speed</w:t>
+      </w:r>
+      <w:proofErr w:type="spellEnd"/>
+      <w:r>
+        <w:rPr>
+          <w:rFonts w:ascii="Times New Roman" w:hAnsi="Times New Roman" w:cs="Times New Roman"/>
+          <w:sz w:val="24"/>
+          <w:szCs w:val="24"/>
+          <w:lang w:val="pl-PL"/>
+        </w:rPr>
+        <w:t>, powinna zostać zaimplementowana za pomocą narzędzia, które udostępnia dane w jak najkrótszym czasie.</w:t>
+      </w:r>
+    </w:p>
+    <w:p>
+      <w:pPr>
+        <w:rPr>
+          <w:rFonts w:ascii="Times New Roman" w:hAnsi="Times New Roman" w:cs="Times New Roman"/>
+          <w:sz w:val="24"/>
+          <w:lang w:val="pl-PL"/>
+        </w:rPr>
+      </w:pPr>
+      <w:r>
+        <w:rPr>
+          <w:rFonts w:ascii="Times New Roman" w:hAnsi="Times New Roman" w:cs="Times New Roman"/>
+          <w:sz w:val="24"/>
+          <w:lang w:val="pl-PL"/>
+        </w:rPr>
+        <w:t xml:space="preserve">Dla aplikacji tworzonej w ramach niniejszej pracy, do przetrzymywania danych, będzie wykorzystywany serwer </w:t>
+      </w:r>
+      <w:proofErr w:type="spellStart"/>
+      <w:r>
+        <w:rPr>
+          <w:rFonts w:ascii="Times New Roman" w:hAnsi="Times New Roman" w:cs="Times New Roman"/>
+          <w:sz w:val="24"/>
+          <w:lang w:val="pl-PL"/>
+        </w:rPr>
+        <w:t>PostgreSQL</w:t>
+      </w:r>
+      <w:proofErr w:type="spellEnd"/>
+      <w:r>
+        <w:rPr>
+          <w:rFonts w:ascii="Times New Roman" w:hAnsi="Times New Roman" w:cs="Times New Roman"/>
+          <w:sz w:val="24"/>
+          <w:lang w:val="pl-PL"/>
+        </w:rPr>
+        <w:t xml:space="preserve">. Procesowanie w warstwie </w:t>
+      </w:r>
+      <w:proofErr w:type="spellStart"/>
+      <w:r>
+        <w:rPr>
+          <w:rFonts w:ascii="Times New Roman" w:hAnsi="Times New Roman" w:cs="Times New Roman"/>
+          <w:sz w:val="24"/>
+          <w:lang w:val="pl-PL"/>
+        </w:rPr>
+        <w:t>Batch</w:t>
+      </w:r>
+      <w:proofErr w:type="spellEnd"/>
+      <w:r>
+        <w:rPr>
+          <w:rFonts w:ascii="Times New Roman" w:hAnsi="Times New Roman" w:cs="Times New Roman"/>
+          <w:sz w:val="24"/>
+          <w:lang w:val="pl-PL"/>
+        </w:rPr>
+        <w:t xml:space="preserve">, będzie dokonywane za pomocą Sparka oraz języka Scala, natomiast warstwa </w:t>
+      </w:r>
+      <w:proofErr w:type="spellStart"/>
+      <w:r>
+        <w:rPr>
+          <w:rFonts w:ascii="Times New Roman" w:hAnsi="Times New Roman" w:cs="Times New Roman"/>
+          <w:sz w:val="24"/>
+          <w:lang w:val="pl-PL"/>
+        </w:rPr>
+        <w:t>Speed</w:t>
+      </w:r>
+      <w:proofErr w:type="spellEnd"/>
+      <w:r>
+        <w:rPr>
+          <w:rFonts w:ascii="Times New Roman" w:hAnsi="Times New Roman" w:cs="Times New Roman"/>
+          <w:sz w:val="24"/>
+          <w:lang w:val="pl-PL"/>
+        </w:rPr>
+        <w:t>, będą to widoki tworzone za pomocą PostgreSQLa.</w:t>
+      </w:r>
+      <w:bookmarkStart w:id="0" w:name="_GoBack"/>
+      <w:bookmarkEnd w:id="0"/>
     </w:p>
     <w:sectPr>
       <w:pgSz w:w="12240" w:h="15840"/>
@@ -7215,7 +7203,7 @@
 </file>
 
 <file path=customXml/itemProps1.xml><?xml version="1.0" encoding="utf-8"?>
-<ds:datastoreItem xmlns:ds="http://schemas.openxmlformats.org/officeDocument/2006/customXml" ds:itemID="{B737076E-9EB1-4EE0-91D6-F83E113CA065}">
+<ds:datastoreItem xmlns:ds="http://schemas.openxmlformats.org/officeDocument/2006/customXml" ds:itemID="{6A2063C5-3E97-4F3E-85E3-5D36EE8E279B}">
   <ds:schemaRefs>
     <ds:schemaRef ds:uri="http://schemas.openxmlformats.org/officeDocument/2006/bibliography"/>
   </ds:schemaRefs>

</xml_diff>